<commit_message>
TextField and Audio Application
TextField and Audio Application
</commit_message>
<xml_diff>
--- a/sameer/Android/Documentation/Android Doc.docx
+++ b/sameer/Android/Documentation/Android Doc.docx
@@ -6592,7 +6592,7 @@
         </w:rPr>
         <w:t> </w:t>
       </w:r>
-      <w:hyperlink r:id="rId7" w:history="1">
+      <w:hyperlink r:id="rId8" w:history="1">
         <w:r>
           <w:rPr>
             <w:rFonts w:ascii="Arial" w:eastAsia="Times New Roman" w:hAnsi="Arial" w:cs="Arial"/>
@@ -6697,7 +6697,7 @@
         </w:rPr>
         <w:t> </w:t>
       </w:r>
-      <w:hyperlink r:id="rId8" w:history="1">
+      <w:hyperlink r:id="rId9" w:history="1">
         <w:r>
           <w:rPr>
             <w:rFonts w:ascii="Arial" w:eastAsia="Times New Roman" w:hAnsi="Arial" w:cs="Arial"/>
@@ -6883,7 +6883,7 @@
         </w:rPr>
         <w:t> </w:t>
       </w:r>
-      <w:hyperlink r:id="rId9" w:history="1">
+      <w:hyperlink r:id="rId10" w:history="1">
         <w:r>
           <w:rPr>
             <w:rFonts w:ascii="Consolas" w:eastAsia="Times New Roman" w:hAnsi="Consolas" w:cs="Consolas"/>
@@ -6953,7 +6953,7 @@
         </w:rPr>
         <w:t> </w:t>
       </w:r>
-      <w:hyperlink r:id="rId10" w:history="1">
+      <w:hyperlink r:id="rId11" w:history="1">
         <w:r>
           <w:rPr>
             <w:rFonts w:ascii="Arial" w:eastAsia="Times New Roman" w:hAnsi="Arial" w:cs="Arial"/>
@@ -7029,7 +7029,7 @@
         </w:rPr>
         <w:t> </w:t>
       </w:r>
-      <w:hyperlink r:id="rId11" w:history="1">
+      <w:hyperlink r:id="rId12" w:history="1">
         <w:r>
           <w:rPr>
             <w:rFonts w:ascii="Arial" w:eastAsia="Times New Roman" w:hAnsi="Arial" w:cs="Arial"/>
@@ -7105,7 +7105,7 @@
         </w:rPr>
         <w:t> </w:t>
       </w:r>
-      <w:hyperlink r:id="rId12" w:history="1">
+      <w:hyperlink r:id="rId13" w:history="1">
         <w:r>
           <w:rPr>
             <w:rFonts w:ascii="Arial" w:eastAsia="Times New Roman" w:hAnsi="Arial" w:cs="Arial"/>
@@ -7181,7 +7181,7 @@
         </w:rPr>
         <w:t> </w:t>
       </w:r>
-      <w:hyperlink r:id="rId13" w:history="1">
+      <w:hyperlink r:id="rId14" w:history="1">
         <w:r>
           <w:rPr>
             <w:rFonts w:ascii="Arial" w:eastAsia="Times New Roman" w:hAnsi="Arial" w:cs="Arial"/>
@@ -7287,7 +7287,7 @@
         </w:rPr>
         <w:t> </w:t>
       </w:r>
-      <w:hyperlink r:id="rId14" w:anchor="mipmap" w:history="1">
+      <w:hyperlink r:id="rId15" w:anchor="mipmap" w:history="1">
         <w:r>
           <w:rPr>
             <w:rFonts w:ascii="Arial" w:eastAsia="Times New Roman" w:hAnsi="Arial" w:cs="Arial"/>
@@ -7356,7 +7356,7 @@
         </w:rPr>
         <w:t> </w:t>
       </w:r>
-      <w:hyperlink r:id="rId15" w:history="1">
+      <w:hyperlink r:id="rId16" w:history="1">
         <w:r>
           <w:rPr>
             <w:rFonts w:ascii="Arial" w:eastAsia="Times New Roman" w:hAnsi="Arial" w:cs="Arial"/>
@@ -7433,7 +7433,7 @@
         </w:rPr>
         <w:t> </w:t>
       </w:r>
-      <w:hyperlink r:id="rId16" w:history="1">
+      <w:hyperlink r:id="rId17" w:history="1">
         <w:r>
           <w:rPr>
             <w:rFonts w:ascii="Arial" w:eastAsia="Times New Roman" w:hAnsi="Arial" w:cs="Arial"/>
@@ -7711,7 +7711,7 @@
         </w:rPr>
         <w:t xml:space="preserve"> </w:t>
       </w:r>
-      <w:hyperlink r:id="rId17" w:history="1">
+      <w:hyperlink r:id="rId18" w:history="1">
         <w:r>
           <w:rPr>
             <w:rFonts w:ascii="Consolas" w:eastAsia="Times New Roman" w:hAnsi="Consolas" w:cs="Consolas"/>
@@ -7736,7 +7736,7 @@
         </w:rPr>
         <w:t> </w:t>
       </w:r>
-      <w:hyperlink r:id="rId18" w:history="1">
+      <w:hyperlink r:id="rId19" w:history="1">
         <w:r>
           <w:rPr>
             <w:rFonts w:ascii="Consolas" w:eastAsia="Times New Roman" w:hAnsi="Consolas" w:cs="Consolas"/>
@@ -7761,7 +7761,7 @@
         </w:rPr>
         <w:t> </w:t>
       </w:r>
-      <w:hyperlink r:id="rId19" w:anchor="SearchabilityMetadata" w:history="1">
+      <w:hyperlink r:id="rId20" w:anchor="SearchabilityMetadata" w:history="1">
         <w:r>
           <w:rPr>
             <w:rFonts w:ascii="Arial" w:eastAsia="Times New Roman" w:hAnsi="Arial" w:cs="Arial"/>
@@ -7786,7 +7786,7 @@
         </w:rPr>
         <w:t> </w:t>
       </w:r>
-      <w:hyperlink r:id="rId20" w:history="1">
+      <w:hyperlink r:id="rId21" w:history="1">
         <w:r>
           <w:rPr>
             <w:rFonts w:ascii="Arial" w:eastAsia="Times New Roman" w:hAnsi="Arial" w:cs="Arial"/>
@@ -7862,7 +7862,7 @@
         </w:rPr>
         <w:t> </w:t>
       </w:r>
-      <w:hyperlink r:id="rId21" w:history="1">
+      <w:hyperlink r:id="rId22" w:history="1">
         <w:r>
           <w:rPr>
             <w:rFonts w:ascii="Arial" w:eastAsia="Times New Roman" w:hAnsi="Arial" w:cs="Arial"/>
@@ -8456,7 +8456,7 @@
         </w:rPr>
         <w:t> </w:t>
       </w:r>
-      <w:hyperlink r:id="rId22" w:history="1">
+      <w:hyperlink r:id="rId23" w:history="1">
         <w:r>
           <w:t>Activity</w:t>
         </w:r>
@@ -8554,7 +8554,7 @@
         </w:rPr>
         <w:t> </w:t>
       </w:r>
-      <w:hyperlink r:id="rId23" w:history="1">
+      <w:hyperlink r:id="rId24" w:history="1">
         <w:r>
           <w:t>Service</w:t>
         </w:r>
@@ -8712,7 +8712,7 @@
         </w:rPr>
         <w:t xml:space="preserve"> </w:t>
       </w:r>
-      <w:hyperlink r:id="rId24" w:history="1">
+      <w:hyperlink r:id="rId25" w:history="1">
         <w:r>
           <w:t>ContactsContract</w:t>
         </w:r>
@@ -8768,7 +8768,7 @@
         </w:rPr>
         <w:t> </w:t>
       </w:r>
-      <w:hyperlink r:id="rId25" w:history="1">
+      <w:hyperlink r:id="rId26" w:history="1">
         <w:r>
           <w:t>Note</w:t>
         </w:r>
@@ -8806,7 +8806,7 @@
         </w:rPr>
         <w:t> </w:t>
       </w:r>
-      <w:hyperlink r:id="rId26" w:history="1">
+      <w:hyperlink r:id="rId27" w:history="1">
         <w:r>
           <w:t>ContentProvider</w:t>
         </w:r>
@@ -8912,7 +8912,7 @@
         </w:rPr>
         <w:t> </w:t>
       </w:r>
-      <w:hyperlink r:id="rId27" w:history="1">
+      <w:hyperlink r:id="rId28" w:history="1">
         <w:r>
           <w:t>create a status bar notification</w:t>
         </w:r>
@@ -8943,7 +8943,7 @@
         </w:rPr>
         <w:t> </w:t>
       </w:r>
-      <w:hyperlink r:id="rId28" w:history="1">
+      <w:hyperlink r:id="rId29" w:history="1">
         <w:r>
           <w:t>BroadcastReceiver</w:t>
         </w:r>
@@ -8968,7 +8968,7 @@
         </w:rPr>
         <w:t> </w:t>
       </w:r>
-      <w:hyperlink r:id="rId29" w:history="1">
+      <w:hyperlink r:id="rId30" w:history="1">
         <w:r>
           <w:t>Intent</w:t>
         </w:r>
@@ -9907,7 +9907,7 @@
         </w:rPr>
         <w:t> </w:t>
       </w:r>
-      <w:hyperlink r:id="rId30" w:anchor="ApiLevels" w:history="1">
+      <w:hyperlink r:id="rId31" w:anchor="ApiLevels" w:history="1">
         <w:r>
           <w:t>API level</w:t>
         </w:r>
@@ -9921,7 +9921,7 @@
         </w:rPr>
         <w:t> </w:t>
       </w:r>
-      <w:hyperlink r:id="rId31" w:history="1">
+      <w:hyperlink r:id="rId32" w:history="1">
         <w:r>
           <w:t>Supporting Different Platform Versions</w:t>
         </w:r>
@@ -11467,7 +11467,7 @@
                     </pic:cNvPicPr>
                   </pic:nvPicPr>
                   <pic:blipFill>
-                    <a:blip r:embed="rId32"/>
+                    <a:blip r:embed="rId33"/>
                     <a:srcRect/>
                     <a:stretch>
                       <a:fillRect/>
@@ -11615,7 +11615,7 @@
                     </pic:cNvPicPr>
                   </pic:nvPicPr>
                   <pic:blipFill>
-                    <a:blip r:embed="rId33"/>
+                    <a:blip r:embed="rId34"/>
                     <a:srcRect/>
                     <a:stretch>
                       <a:fillRect/>
@@ -11753,7 +11753,7 @@
         </w:rPr>
         <w:t> </w:t>
       </w:r>
-      <w:hyperlink r:id="rId34" w:history="1">
+      <w:hyperlink r:id="rId35" w:history="1">
         <w:r>
           <w:rPr>
             <w:rStyle w:val="Hyperlink"/>
@@ -11786,7 +11786,7 @@
         </w:rPr>
         <w:t> </w:t>
       </w:r>
-      <w:hyperlink r:id="rId35" w:anchor="build()" w:history="1">
+      <w:hyperlink r:id="rId36" w:anchor="build()" w:history="1">
         <w:r>
           <w:rPr>
             <w:rStyle w:val="Hyperlink"/>
@@ -11798,36 +11798,6 @@
       </w:hyperlink>
       <w:r>
         <w:t>, which returns a</w:t>
-      </w:r>
-      <w:r>
-        <w:rPr>
-          <w:rStyle w:val="apple-converted-space"/>
-        </w:rPr>
-        <w:t> </w:t>
-      </w:r>
-      <w:hyperlink r:id="rId36" w:history="1">
-        <w:r>
-          <w:rPr>
-            <w:rStyle w:val="Hyperlink"/>
-            <w:color w:val="039BE5"/>
-            <w:shd w:val="clear" w:color="auto" w:fill="F7F7F7"/>
-          </w:rPr>
-          <w:t>Notification</w:t>
-        </w:r>
-      </w:hyperlink>
-      <w:r>
-        <w:rPr>
-          <w:rStyle w:val="HTMLCode"/>
-          <w:rFonts w:ascii="Times New Roman" w:hAnsi="Times New Roman" w:cs="Times New Roman"/>
-          <w:color w:val="006600"/>
-          <w:sz w:val="24"/>
-          <w:szCs w:val="24"/>
-          <w:shd w:val="clear" w:color="auto" w:fill="F7F7F7"/>
-        </w:rPr>
-        <w:t xml:space="preserve"> </w:t>
-      </w:r>
-      <w:r>
-        <w:t>object containing your specifications. To issue the notification, you pass the</w:t>
       </w:r>
       <w:r>
         <w:rPr>
@@ -11847,10 +11817,40 @@
       </w:hyperlink>
       <w:r>
         <w:rPr>
+          <w:rStyle w:val="HTMLCode"/>
+          <w:rFonts w:ascii="Times New Roman" w:hAnsi="Times New Roman" w:cs="Times New Roman"/>
+          <w:color w:val="006600"/>
+          <w:sz w:val="24"/>
+          <w:szCs w:val="24"/>
+          <w:shd w:val="clear" w:color="auto" w:fill="F7F7F7"/>
+        </w:rPr>
+        <w:t xml:space="preserve"> </w:t>
+      </w:r>
+      <w:r>
+        <w:t>object containing your specifications. To issue the notification, you pass the</w:t>
+      </w:r>
+      <w:r>
+        <w:rPr>
           <w:rStyle w:val="apple-converted-space"/>
         </w:rPr>
         <w:t> </w:t>
       </w:r>
+      <w:hyperlink r:id="rId38" w:history="1">
+        <w:r>
+          <w:rPr>
+            <w:rStyle w:val="Hyperlink"/>
+            <w:color w:val="039BE5"/>
+            <w:shd w:val="clear" w:color="auto" w:fill="F7F7F7"/>
+          </w:rPr>
+          <w:t>Notification</w:t>
+        </w:r>
+      </w:hyperlink>
+      <w:r>
+        <w:rPr>
+          <w:rStyle w:val="apple-converted-space"/>
+        </w:rPr>
+        <w:t> </w:t>
+      </w:r>
       <w:r>
         <w:t>object to the system by calling</w:t>
       </w:r>
@@ -11860,7 +11860,7 @@
         </w:rPr>
         <w:t> </w:t>
       </w:r>
-      <w:hyperlink r:id="rId38" w:anchor="notify()" w:history="1">
+      <w:hyperlink r:id="rId39" w:anchor="notify()" w:history="1">
         <w:r>
           <w:rPr>
             <w:rStyle w:val="Hyperlink"/>
@@ -11957,7 +11957,7 @@
         </w:rPr>
         <w:t> </w:t>
       </w:r>
-      <w:hyperlink r:id="rId39" w:history="1">
+      <w:hyperlink r:id="rId40" w:history="1">
         <w:r>
           <w:rPr>
             <w:rStyle w:val="Hyperlink"/>
@@ -12031,7 +12031,7 @@
         </w:rPr>
         <w:t> </w:t>
       </w:r>
-      <w:hyperlink r:id="rId40" w:anchor="setSmallIcon(int)" w:history="1">
+      <w:hyperlink r:id="rId41" w:anchor="setSmallIcon(int)" w:history="1">
         <w:r>
           <w:rPr>
             <w:rStyle w:val="Hyperlink"/>
@@ -12078,7 +12078,7 @@
         </w:rPr>
         <w:t> </w:t>
       </w:r>
-      <w:hyperlink r:id="rId41" w:anchor="setContentTitle(java.lang.CharSequence)" w:history="1">
+      <w:hyperlink r:id="rId42" w:anchor="setContentTitle(java.lang.CharSequence)" w:history="1">
         <w:r>
           <w:rPr>
             <w:rStyle w:val="Hyperlink"/>
@@ -12125,7 +12125,7 @@
         </w:rPr>
         <w:t> </w:t>
       </w:r>
-      <w:hyperlink r:id="rId42" w:anchor="setContentText(java.lang.CharSequence)" w:history="1">
+      <w:hyperlink r:id="rId43" w:anchor="setContentText(java.lang.CharSequence)" w:history="1">
         <w:r>
           <w:rPr>
             <w:rStyle w:val="Hyperlink"/>
@@ -12331,165 +12331,11 @@
       <w:pPr>
         <w:shd w:val="clear" w:color="auto" w:fill="FFFFFF"/>
         <w:spacing w:after="180" w:line="360" w:lineRule="atLeast"/>
+        <w:ind w:left="300"/>
         <w:rPr>
           <w:rFonts w:ascii="Times New Roman" w:eastAsia="Times New Roman" w:hAnsi="Times New Roman" w:cs="Times New Roman"/>
           <w:sz w:val="24"/>
           <w:szCs w:val="24"/>
-        </w:rPr>
-      </w:pPr>
-    </w:p>
-    <w:p>
-      <w:pPr>
-        <w:shd w:val="clear" w:color="auto" w:fill="FFFFFF"/>
-        <w:spacing w:after="180" w:line="360" w:lineRule="atLeast"/>
-        <w:rPr>
-          <w:rFonts w:ascii="Times New Roman" w:eastAsia="Times New Roman" w:hAnsi="Times New Roman" w:cs="Times New Roman"/>
-          <w:sz w:val="24"/>
-          <w:szCs w:val="24"/>
-        </w:rPr>
-      </w:pPr>
-      <w:r>
-        <w:rPr>
-          <w:rFonts w:ascii="Times New Roman" w:eastAsia="Times New Roman" w:hAnsi="Times New Roman" w:cs="Times New Roman"/>
-          <w:sz w:val="24"/>
-          <w:szCs w:val="24"/>
-        </w:rPr>
-        <w:tab/>
-      </w:r>
-      <w:r>
-        <w:rPr>
-          <w:rFonts w:ascii="Times New Roman" w:eastAsia="Times New Roman" w:hAnsi="Times New Roman" w:cs="Times New Roman"/>
-          <w:sz w:val="24"/>
-          <w:szCs w:val="24"/>
-        </w:rPr>
-        <w:tab/>
-      </w:r>
-      <w:r>
-        <w:rPr>
-          <w:rFonts w:ascii="Times New Roman" w:eastAsia="Times New Roman" w:hAnsi="Times New Roman" w:cs="Times New Roman"/>
-          <w:noProof/>
-          <w:sz w:val="24"/>
-          <w:szCs w:val="24"/>
-        </w:rPr>
-        <w:drawing>
-          <wp:inline distT="0" distB="0" distL="0" distR="0">
-            <wp:extent cx="4048125" cy="1338833"/>
-            <wp:effectExtent l="19050" t="0" r="9525" b="0"/>
-            <wp:docPr id="27" name="Picture 27" descr="C:\Users\sameer\Desktop\Untitled.png"/>
-            <wp:cNvGraphicFramePr>
-              <a:graphicFrameLocks xmlns:a="http://schemas.openxmlformats.org/drawingml/2006/main" noChangeAspect="1"/>
-            </wp:cNvGraphicFramePr>
-            <a:graphic xmlns:a="http://schemas.openxmlformats.org/drawingml/2006/main">
-              <a:graphicData uri="http://schemas.openxmlformats.org/drawingml/2006/picture">
-                <pic:pic xmlns:pic="http://schemas.openxmlformats.org/drawingml/2006/picture">
-                  <pic:nvPicPr>
-                    <pic:cNvPr id="0" name="Picture 27" descr="C:\Users\sameer\Desktop\Untitled.png"/>
-                    <pic:cNvPicPr>
-                      <a:picLocks noChangeAspect="1" noChangeArrowheads="1"/>
-                    </pic:cNvPicPr>
-                  </pic:nvPicPr>
-                  <pic:blipFill>
-                    <a:blip r:embed="rId43"/>
-                    <a:srcRect/>
-                    <a:stretch>
-                      <a:fillRect/>
-                    </a:stretch>
-                  </pic:blipFill>
-                  <pic:spPr bwMode="auto">
-                    <a:xfrm>
-                      <a:off x="0" y="0"/>
-                      <a:ext cx="4048125" cy="1338833"/>
-                    </a:xfrm>
-                    <a:prstGeom prst="rect">
-                      <a:avLst/>
-                    </a:prstGeom>
-                    <a:noFill/>
-                    <a:ln w="9525">
-                      <a:noFill/>
-                      <a:miter lim="800000"/>
-                      <a:headEnd/>
-                      <a:tailEnd/>
-                    </a:ln>
-                  </pic:spPr>
-                </pic:pic>
-              </a:graphicData>
-            </a:graphic>
-          </wp:inline>
-        </w:drawing>
-      </w:r>
-    </w:p>
-    <w:p>
-      <w:pPr>
-        <w:pStyle w:val="Heading1"/>
-        <w:shd w:val="clear" w:color="auto" w:fill="FFFFFF"/>
-        <w:spacing w:before="360" w:after="180" w:line="840" w:lineRule="atLeast"/>
-        <w:rPr>
-          <w:bCs w:val="0"/>
-          <w:i/>
-          <w:iCs/>
-          <w:color w:val="4F81BD" w:themeColor="accent1"/>
-          <w:spacing w:val="15"/>
-          <w:sz w:val="32"/>
-          <w:szCs w:val="32"/>
-        </w:rPr>
-      </w:pPr>
-    </w:p>
-    <w:p>
-      <w:pPr>
-        <w:rPr>
-          <w:rFonts w:asciiTheme="majorHAnsi" w:eastAsiaTheme="majorEastAsia" w:hAnsiTheme="majorHAnsi" w:cstheme="majorBidi"/>
-          <w:b/>
-          <w:i/>
-          <w:iCs/>
-          <w:color w:val="4F81BD" w:themeColor="accent1"/>
-          <w:spacing w:val="15"/>
-          <w:sz w:val="32"/>
-          <w:szCs w:val="32"/>
-        </w:rPr>
-      </w:pPr>
-    </w:p>
-    <w:p>
-      <w:pPr>
-        <w:rPr>
-          <w:rFonts w:asciiTheme="majorHAnsi" w:eastAsiaTheme="majorEastAsia" w:hAnsiTheme="majorHAnsi" w:cstheme="majorBidi"/>
-          <w:b/>
-          <w:i/>
-          <w:iCs/>
-          <w:color w:val="4F81BD" w:themeColor="accent1"/>
-          <w:spacing w:val="15"/>
-          <w:sz w:val="32"/>
-          <w:szCs w:val="32"/>
-        </w:rPr>
-      </w:pPr>
-    </w:p>
-    <w:p/>
-    <w:p>
-      <w:pPr>
-        <w:pStyle w:val="Subtitle"/>
-        <w:rPr>
-          <w:b/>
-          <w:sz w:val="32"/>
-          <w:szCs w:val="32"/>
-        </w:rPr>
-      </w:pPr>
-    </w:p>
-    <w:p>
-      <w:pPr>
-        <w:pStyle w:val="Subtitle"/>
-        <w:rPr>
-          <w:b/>
-          <w:sz w:val="32"/>
-          <w:szCs w:val="32"/>
-        </w:rPr>
-      </w:pPr>
-    </w:p>
-    <w:p>
-      <w:pPr>
-        <w:pStyle w:val="Subtitle"/>
-        <w:rPr>
-          <w:b/>
-          <w:sz w:val="32"/>
-          <w:szCs w:val="32"/>
         </w:rPr>
       </w:pPr>
     </w:p>
@@ -12833,7 +12679,6 @@
         <w:jc w:val="both"/>
       </w:pPr>
       <w:r>
-        <w:lastRenderedPageBreak/>
         <w:tab/>
       </w:r>
       <w:r>
@@ -13019,6 +12864,22 @@
         <w:shd w:val="clear" w:color="auto" w:fill="FFFFFF"/>
         <w:spacing w:before="180" w:after="180" w:line="360" w:lineRule="atLeast"/>
         <w:jc w:val="both"/>
+      </w:pPr>
+    </w:p>
+    <w:p>
+      <w:pPr>
+        <w:pStyle w:val="Heading4"/>
+        <w:shd w:val="clear" w:color="auto" w:fill="FFFFFF"/>
+        <w:spacing w:before="180" w:after="180" w:line="360" w:lineRule="atLeast"/>
+        <w:jc w:val="both"/>
+      </w:pPr>
+    </w:p>
+    <w:p>
+      <w:pPr>
+        <w:pStyle w:val="Heading4"/>
+        <w:shd w:val="clear" w:color="auto" w:fill="FFFFFF"/>
+        <w:spacing w:before="180" w:after="180" w:line="360" w:lineRule="atLeast"/>
+        <w:jc w:val="both"/>
         <w:rPr>
           <w:b w:val="0"/>
           <w:bCs w:val="0"/>
@@ -13136,8 +12997,3162 @@
         </w:drawing>
       </w:r>
     </w:p>
+    <w:p>
+      <w:pPr>
+        <w:pStyle w:val="NormalWeb"/>
+        <w:shd w:val="clear" w:color="auto" w:fill="FFFFFF"/>
+        <w:spacing w:before="0" w:beforeAutospacing="0" w:after="180" w:afterAutospacing="0" w:line="360" w:lineRule="atLeast"/>
+        <w:jc w:val="both"/>
+      </w:pPr>
+    </w:p>
+    <w:p>
+      <w:pPr>
+        <w:pStyle w:val="NormalWeb"/>
+        <w:shd w:val="clear" w:color="auto" w:fill="FFFFFF"/>
+        <w:spacing w:before="0" w:beforeAutospacing="0" w:after="180" w:afterAutospacing="0" w:line="360" w:lineRule="atLeast"/>
+        <w:jc w:val="both"/>
+      </w:pPr>
+    </w:p>
+    <w:p>
+      <w:pPr>
+        <w:pStyle w:val="NormalWeb"/>
+        <w:shd w:val="clear" w:color="auto" w:fill="FFFFFF"/>
+        <w:spacing w:before="0" w:beforeAutospacing="0" w:after="180" w:afterAutospacing="0" w:line="360" w:lineRule="atLeast"/>
+        <w:jc w:val="both"/>
+      </w:pPr>
+    </w:p>
+    <w:p>
+      <w:pPr>
+        <w:pStyle w:val="NormalWeb"/>
+        <w:shd w:val="clear" w:color="auto" w:fill="FFFFFF"/>
+        <w:spacing w:before="0" w:beforeAutospacing="0" w:after="180" w:afterAutospacing="0" w:line="360" w:lineRule="atLeast"/>
+        <w:jc w:val="both"/>
+      </w:pPr>
+    </w:p>
+    <w:p>
+      <w:pPr>
+        <w:pStyle w:val="NormalWeb"/>
+        <w:shd w:val="clear" w:color="auto" w:fill="FFFFFF"/>
+        <w:spacing w:before="0" w:beforeAutospacing="0" w:after="180" w:afterAutospacing="0" w:line="360" w:lineRule="atLeast"/>
+        <w:jc w:val="both"/>
+      </w:pPr>
+    </w:p>
+    <w:p>
+      <w:pPr>
+        <w:pStyle w:val="NormalWeb"/>
+        <w:shd w:val="clear" w:color="auto" w:fill="FFFFFF"/>
+        <w:spacing w:before="0" w:beforeAutospacing="0" w:after="180" w:afterAutospacing="0" w:line="360" w:lineRule="atLeast"/>
+        <w:jc w:val="both"/>
+      </w:pPr>
+    </w:p>
+    <w:p>
+      <w:pPr>
+        <w:pStyle w:val="NormalWeb"/>
+        <w:shd w:val="clear" w:color="auto" w:fill="FFFFFF"/>
+        <w:spacing w:before="0" w:beforeAutospacing="0" w:after="180" w:afterAutospacing="0" w:line="360" w:lineRule="atLeast"/>
+        <w:jc w:val="both"/>
+      </w:pPr>
+    </w:p>
+    <w:p>
+      <w:pPr>
+        <w:pStyle w:val="NormalWeb"/>
+        <w:shd w:val="clear" w:color="auto" w:fill="FFFFFF"/>
+        <w:spacing w:before="0" w:beforeAutospacing="0" w:after="180" w:afterAutospacing="0" w:line="360" w:lineRule="atLeast"/>
+        <w:jc w:val="both"/>
+      </w:pPr>
+    </w:p>
+    <w:p>
+      <w:pPr>
+        <w:pStyle w:val="NormalWeb"/>
+        <w:shd w:val="clear" w:color="auto" w:fill="FFFFFF"/>
+        <w:spacing w:before="0" w:beforeAutospacing="0" w:after="180" w:afterAutospacing="0" w:line="360" w:lineRule="atLeast"/>
+        <w:jc w:val="both"/>
+      </w:pPr>
+    </w:p>
+    <w:p>
+      <w:pPr>
+        <w:pStyle w:val="NormalWeb"/>
+        <w:shd w:val="clear" w:color="auto" w:fill="FFFFFF"/>
+        <w:spacing w:before="0" w:beforeAutospacing="0" w:after="180" w:afterAutospacing="0" w:line="360" w:lineRule="atLeast"/>
+        <w:jc w:val="both"/>
+      </w:pPr>
+    </w:p>
+    <w:p>
+      <w:pPr>
+        <w:pStyle w:val="NormalWeb"/>
+        <w:shd w:val="clear" w:color="auto" w:fill="FFFFFF"/>
+        <w:spacing w:before="0" w:beforeAutospacing="0" w:after="180" w:afterAutospacing="0" w:line="360" w:lineRule="atLeast"/>
+        <w:jc w:val="both"/>
+      </w:pPr>
+    </w:p>
+    <w:p>
+      <w:pPr>
+        <w:pStyle w:val="NormalWeb"/>
+        <w:shd w:val="clear" w:color="auto" w:fill="FFFFFF"/>
+        <w:spacing w:before="0" w:beforeAutospacing="0" w:after="180" w:afterAutospacing="0" w:line="360" w:lineRule="atLeast"/>
+        <w:jc w:val="both"/>
+      </w:pPr>
+    </w:p>
+    <w:p>
+      <w:pPr>
+        <w:pStyle w:val="Subtitle"/>
+      </w:pPr>
+    </w:p>
+    <w:p/>
+    <w:p>
+      <w:pPr>
+        <w:pStyle w:val="NormalWeb"/>
+        <w:shd w:val="clear" w:color="auto" w:fill="FFFFFF"/>
+        <w:spacing w:before="0" w:beforeAutospacing="0" w:after="180" w:afterAutospacing="0" w:line="360" w:lineRule="atLeast"/>
+        <w:jc w:val="both"/>
+      </w:pPr>
+    </w:p>
+    <w:p>
+      <w:pPr>
+        <w:pStyle w:val="Subtitle"/>
+        <w:rPr>
+          <w:b/>
+          <w:sz w:val="32"/>
+          <w:szCs w:val="32"/>
+        </w:rPr>
+      </w:pPr>
+      <w:r>
+        <w:rPr>
+          <w:b/>
+          <w:sz w:val="32"/>
+          <w:szCs w:val="32"/>
+        </w:rPr>
+        <w:lastRenderedPageBreak/>
+        <w:t>Toast</w:t>
+      </w:r>
+    </w:p>
+    <w:p>
+      <w:pPr>
+        <w:pStyle w:val="NormalWeb"/>
+        <w:shd w:val="clear" w:color="auto" w:fill="FFFFFF"/>
+        <w:spacing w:before="0" w:beforeAutospacing="0" w:after="180" w:afterAutospacing="0" w:line="360" w:lineRule="atLeast"/>
+        <w:jc w:val="both"/>
+        <w:rPr>
+          <w:shd w:val="clear" w:color="auto" w:fill="FFFFFF"/>
+        </w:rPr>
+      </w:pPr>
+      <w:r>
+        <w:rPr>
+          <w:shd w:val="clear" w:color="auto" w:fill="FFFFFF"/>
+        </w:rPr>
+        <w:tab/>
+      </w:r>
+      <w:r>
+        <w:rPr>
+          <w:shd w:val="clear" w:color="auto" w:fill="FFFFFF"/>
+        </w:rPr>
+        <w:t xml:space="preserve">A toast provides simple feedback about an operation in a small popup. It only fills the amount of space required for the message and the current activity remains visible and </w:t>
+      </w:r>
+      <w:r>
+        <w:rPr>
+          <w:shd w:val="clear" w:color="auto" w:fill="FFFFFF"/>
+        </w:rPr>
+        <w:t>interactive</w:t>
+      </w:r>
+      <w:r>
+        <w:rPr>
+          <w:shd w:val="clear" w:color="auto" w:fill="FFFFFF"/>
+        </w:rPr>
+        <w:t>.</w:t>
+      </w:r>
+      <w:r>
+        <w:rPr>
+          <w:shd w:val="clear" w:color="auto" w:fill="FFFFFF"/>
+        </w:rPr>
+        <w:t xml:space="preserve"> Toasts</w:t>
+      </w:r>
+      <w:r>
+        <w:rPr>
+          <w:shd w:val="clear" w:color="auto" w:fill="FFFFFF"/>
+        </w:rPr>
+        <w:t xml:space="preserve"> automatically disappear after a timeout.</w:t>
+      </w:r>
+    </w:p>
+    <w:p>
+      <w:pPr>
+        <w:pStyle w:val="NormalWeb"/>
+        <w:shd w:val="clear" w:color="auto" w:fill="FFFFFF"/>
+        <w:spacing w:before="0" w:beforeAutospacing="0" w:after="180" w:afterAutospacing="0" w:line="360" w:lineRule="atLeast"/>
+      </w:pPr>
+      <w:r>
+        <w:tab/>
+      </w:r>
+      <w:r>
+        <w:t>First, instantiate a</w:t>
+      </w:r>
+      <w:r>
+        <w:rPr>
+          <w:rStyle w:val="apple-converted-space"/>
+        </w:rPr>
+        <w:t> </w:t>
+      </w:r>
+      <w:hyperlink r:id="rId55" w:history="1">
+        <w:r>
+          <w:rPr>
+            <w:rStyle w:val="Hyperlink"/>
+            <w:color w:val="039BE5"/>
+            <w:shd w:val="clear" w:color="auto" w:fill="F7F7F7"/>
+          </w:rPr>
+          <w:t>Toast</w:t>
+        </w:r>
+      </w:hyperlink>
+      <w:r>
+        <w:rPr>
+          <w:rStyle w:val="apple-converted-space"/>
+        </w:rPr>
+        <w:t> </w:t>
+      </w:r>
+      <w:r>
+        <w:t>object with one of the</w:t>
+      </w:r>
+      <w:r>
+        <w:rPr>
+          <w:rStyle w:val="apple-converted-space"/>
+        </w:rPr>
+        <w:t> </w:t>
+      </w:r>
+      <w:hyperlink r:id="rId56" w:anchor="makeText(android.content.Context, int, int)" w:history="1">
+        <w:r>
+          <w:rPr>
+            <w:rStyle w:val="Hyperlink"/>
+            <w:color w:val="039BE5"/>
+            <w:shd w:val="clear" w:color="auto" w:fill="F7F7F7"/>
+          </w:rPr>
+          <w:t>makeText()</w:t>
+        </w:r>
+      </w:hyperlink>
+      <w:r>
+        <w:rPr>
+          <w:rStyle w:val="apple-converted-space"/>
+        </w:rPr>
+        <w:t> </w:t>
+      </w:r>
+      <w:r>
+        <w:t xml:space="preserve">methods. This method takes three parameters: </w:t>
+      </w:r>
+    </w:p>
+    <w:p>
+      <w:pPr>
+        <w:pStyle w:val="NormalWeb"/>
+        <w:shd w:val="clear" w:color="auto" w:fill="FFFFFF"/>
+        <w:spacing w:before="0" w:beforeAutospacing="0" w:after="180" w:afterAutospacing="0" w:line="360" w:lineRule="atLeast"/>
+      </w:pPr>
+      <w:r>
+        <w:t>1.T</w:t>
+      </w:r>
+      <w:r>
+        <w:t>he application</w:t>
+      </w:r>
+      <w:r>
+        <w:rPr>
+          <w:rStyle w:val="apple-converted-space"/>
+        </w:rPr>
+        <w:t> </w:t>
+      </w:r>
+      <w:hyperlink r:id="rId57" w:history="1">
+        <w:r>
+          <w:rPr>
+            <w:rStyle w:val="Hyperlink"/>
+            <w:color w:val="039BE5"/>
+            <w:shd w:val="clear" w:color="auto" w:fill="F7F7F7"/>
+          </w:rPr>
+          <w:t>Context</w:t>
+        </w:r>
+      </w:hyperlink>
+      <w:r>
+        <w:t>,</w:t>
+      </w:r>
+    </w:p>
+    <w:p>
+      <w:pPr>
+        <w:pStyle w:val="NormalWeb"/>
+        <w:shd w:val="clear" w:color="auto" w:fill="FFFFFF"/>
+        <w:spacing w:before="0" w:beforeAutospacing="0" w:after="180" w:afterAutospacing="0" w:line="360" w:lineRule="atLeast"/>
+      </w:pPr>
+      <w:r>
+        <w:t>2. The text message</w:t>
+      </w:r>
+    </w:p>
+    <w:p>
+      <w:pPr>
+        <w:pStyle w:val="NormalWeb"/>
+        <w:shd w:val="clear" w:color="auto" w:fill="FFFFFF"/>
+        <w:spacing w:before="0" w:beforeAutospacing="0" w:after="180" w:afterAutospacing="0" w:line="360" w:lineRule="atLeast"/>
+      </w:pPr>
+      <w:r>
+        <w:t>3. T</w:t>
+      </w:r>
+      <w:r>
+        <w:t>he duration for the toast.</w:t>
+      </w:r>
+    </w:p>
+    <w:p>
+      <w:pPr>
+        <w:pStyle w:val="NormalWeb"/>
+        <w:shd w:val="clear" w:color="auto" w:fill="FFFFFF"/>
+        <w:spacing w:before="0" w:beforeAutospacing="0" w:after="180" w:afterAutospacing="0" w:line="360" w:lineRule="atLeast"/>
+        <w:rPr>
+          <w:rStyle w:val="HTMLCode"/>
+          <w:rFonts w:ascii="Times New Roman" w:hAnsi="Times New Roman" w:cs="Times New Roman"/>
+          <w:color w:val="006600"/>
+          <w:sz w:val="24"/>
+          <w:szCs w:val="24"/>
+          <w:shd w:val="clear" w:color="auto" w:fill="F7F7F7"/>
+        </w:rPr>
+      </w:pPr>
+      <w:r>
+        <w:tab/>
+      </w:r>
+      <w:r>
+        <w:t>It returns a proper</w:t>
+      </w:r>
+      <w:r>
+        <w:t>ly initialized Toast object and also</w:t>
+      </w:r>
+      <w:r>
+        <w:t xml:space="preserve"> can display the toast notification with</w:t>
+      </w:r>
+      <w:r>
+        <w:rPr>
+          <w:rStyle w:val="apple-converted-space"/>
+        </w:rPr>
+        <w:t> </w:t>
+      </w:r>
+      <w:hyperlink r:id="rId58" w:anchor="show()" w:history="1">
+        <w:r>
+          <w:rPr>
+            <w:rStyle w:val="Hyperlink"/>
+            <w:color w:val="039BE5"/>
+            <w:shd w:val="clear" w:color="auto" w:fill="F7F7F7"/>
+          </w:rPr>
+          <w:t>show()</w:t>
+        </w:r>
+      </w:hyperlink>
+      <w:r>
+        <w:rPr>
+          <w:rStyle w:val="HTMLCode"/>
+          <w:rFonts w:ascii="Times New Roman" w:hAnsi="Times New Roman" w:cs="Times New Roman"/>
+          <w:color w:val="006600"/>
+          <w:sz w:val="24"/>
+          <w:szCs w:val="24"/>
+          <w:shd w:val="clear" w:color="auto" w:fill="F7F7F7"/>
+        </w:rPr>
+        <w:t>.</w:t>
+      </w:r>
+    </w:p>
+    <w:p>
+      <w:pPr>
+        <w:pStyle w:val="NormalWeb"/>
+        <w:shd w:val="clear" w:color="auto" w:fill="FFFFFF"/>
+        <w:spacing w:before="0" w:beforeAutospacing="0" w:after="180" w:afterAutospacing="0" w:line="360" w:lineRule="atLeast"/>
+      </w:pPr>
+    </w:p>
+    <w:p>
+      <w:pPr>
+        <w:pStyle w:val="Subtitle"/>
+        <w:rPr>
+          <w:b/>
+          <w:sz w:val="32"/>
+          <w:szCs w:val="32"/>
+        </w:rPr>
+      </w:pPr>
+      <w:r>
+        <w:rPr>
+          <w:b/>
+          <w:sz w:val="32"/>
+          <w:szCs w:val="32"/>
+        </w:rPr>
+        <w:t>Positioning Toast</w:t>
+      </w:r>
+    </w:p>
+    <w:p>
+      <w:pPr>
+        <w:pStyle w:val="NormalWeb"/>
+        <w:shd w:val="clear" w:color="auto" w:fill="FFFFFF"/>
+        <w:spacing w:before="0" w:beforeAutospacing="0" w:after="180" w:afterAutospacing="0" w:line="360" w:lineRule="atLeast"/>
+      </w:pPr>
+      <w:r>
+        <w:tab/>
+      </w:r>
+      <w:r>
+        <w:t>A standard toast notification appears near the bottom of the screen, centered horizontally. You can change this position with the</w:t>
+      </w:r>
+      <w:r>
+        <w:rPr>
+          <w:rStyle w:val="apple-converted-space"/>
+        </w:rPr>
+        <w:t> </w:t>
+      </w:r>
+      <w:hyperlink r:id="rId59" w:anchor="setGravity(int, int, int)" w:history="1">
+        <w:r>
+          <w:rPr>
+            <w:rStyle w:val="Hyperlink"/>
+            <w:color w:val="039BE5"/>
+            <w:shd w:val="clear" w:color="auto" w:fill="F7F7F7"/>
+          </w:rPr>
+          <w:t>setGravity(int, int, int)</w:t>
+        </w:r>
+      </w:hyperlink>
+      <w:r>
+        <w:rPr>
+          <w:rStyle w:val="apple-converted-space"/>
+        </w:rPr>
+        <w:t> </w:t>
+      </w:r>
+      <w:r>
+        <w:t>method.</w:t>
+      </w:r>
+    </w:p>
+    <w:p>
+      <w:pPr>
+        <w:pStyle w:val="NormalWeb"/>
+        <w:shd w:val="clear" w:color="auto" w:fill="FFFFFF"/>
+        <w:spacing w:before="0" w:beforeAutospacing="0" w:after="180" w:afterAutospacing="0" w:line="360" w:lineRule="atLeast"/>
+      </w:pPr>
+      <w:r>
+        <w:tab/>
+      </w:r>
+      <w:r>
+        <w:t xml:space="preserve">This accepts three parameters: </w:t>
+      </w:r>
+    </w:p>
+    <w:p>
+      <w:pPr>
+        <w:pStyle w:val="NormalWeb"/>
+        <w:shd w:val="clear" w:color="auto" w:fill="FFFFFF"/>
+        <w:spacing w:before="0" w:beforeAutospacing="0" w:after="180" w:afterAutospacing="0" w:line="360" w:lineRule="atLeast"/>
+      </w:pPr>
+      <w:r>
+        <w:rPr>
+          <w:rStyle w:val="HTMLCode"/>
+          <w:rFonts w:ascii="Times New Roman" w:hAnsi="Times New Roman" w:cs="Times New Roman"/>
+          <w:color w:val="006600"/>
+          <w:sz w:val="24"/>
+          <w:szCs w:val="24"/>
+          <w:shd w:val="clear" w:color="auto" w:fill="F7F7F7"/>
+        </w:rPr>
+        <w:t xml:space="preserve">1. </w:t>
+      </w:r>
+      <w:hyperlink r:id="rId60" w:history="1">
+        <w:r>
+          <w:rPr>
+            <w:rStyle w:val="Hyperlink"/>
+            <w:color w:val="039BE5"/>
+            <w:shd w:val="clear" w:color="auto" w:fill="F7F7F7"/>
+          </w:rPr>
+          <w:t>Gravity</w:t>
+        </w:r>
+      </w:hyperlink>
+      <w:r>
+        <w:rPr>
+          <w:rStyle w:val="apple-converted-space"/>
+        </w:rPr>
+        <w:t> </w:t>
+      </w:r>
+      <w:r>
+        <w:t>consta</w:t>
+      </w:r>
+      <w:r>
+        <w:t>nt</w:t>
+      </w:r>
+    </w:p>
+    <w:p>
+      <w:pPr>
+        <w:pStyle w:val="NormalWeb"/>
+        <w:shd w:val="clear" w:color="auto" w:fill="FFFFFF"/>
+        <w:spacing w:before="0" w:beforeAutospacing="0" w:after="180" w:afterAutospacing="0" w:line="360" w:lineRule="atLeast"/>
+      </w:pPr>
+      <w:r>
+        <w:t xml:space="preserve">2. </w:t>
+      </w:r>
+      <w:r>
+        <w:t>x-position offset</w:t>
+      </w:r>
+    </w:p>
+    <w:p>
+      <w:pPr>
+        <w:pStyle w:val="NormalWeb"/>
+        <w:shd w:val="clear" w:color="auto" w:fill="FFFFFF"/>
+        <w:spacing w:before="0" w:beforeAutospacing="0" w:after="180" w:afterAutospacing="0" w:line="360" w:lineRule="atLeast"/>
+        <w:rPr>
+          <w:rFonts w:ascii="Consolas" w:hAnsi="Consolas" w:cs="Consolas"/>
+          <w:color w:val="006600"/>
+          <w:sz w:val="20"/>
+          <w:szCs w:val="20"/>
+        </w:rPr>
+      </w:pPr>
+      <w:r>
+        <w:t>3. y-position offset</w:t>
+      </w:r>
+    </w:p>
+    <w:p>
+      <w:pPr>
+        <w:pStyle w:val="NormalWeb"/>
+        <w:shd w:val="clear" w:color="auto" w:fill="FFFFFF"/>
+        <w:spacing w:before="0" w:beforeAutospacing="0" w:after="180" w:afterAutospacing="0" w:line="360" w:lineRule="atLeast"/>
+      </w:pPr>
+      <w:r>
+        <w:tab/>
+        <w:t>T</w:t>
+      </w:r>
+      <w:r>
+        <w:t>o nudge the position to the right, increase the value of the second parameter. To nudge it down, increase the value of the last parameter.</w:t>
+      </w:r>
+    </w:p>
+    <w:p>
+      <w:pPr>
+        <w:pStyle w:val="NormalWeb"/>
+        <w:shd w:val="clear" w:color="auto" w:fill="FFFFFF"/>
+        <w:spacing w:before="0" w:beforeAutospacing="0" w:after="180" w:afterAutospacing="0" w:line="360" w:lineRule="atLeast"/>
+      </w:pPr>
+    </w:p>
+    <w:p>
+      <w:pPr>
+        <w:pStyle w:val="NormalWeb"/>
+        <w:shd w:val="clear" w:color="auto" w:fill="FFFFFF"/>
+        <w:spacing w:before="0" w:beforeAutospacing="0" w:after="180" w:afterAutospacing="0" w:line="360" w:lineRule="atLeast"/>
+      </w:pPr>
+    </w:p>
+    <w:p>
+      <w:pPr>
+        <w:pStyle w:val="NormalWeb"/>
+        <w:shd w:val="clear" w:color="auto" w:fill="FFFFFF"/>
+        <w:spacing w:before="0" w:beforeAutospacing="0" w:after="180" w:afterAutospacing="0" w:line="360" w:lineRule="atLeast"/>
+      </w:pPr>
+    </w:p>
+    <w:p>
+      <w:pPr>
+        <w:pStyle w:val="NormalWeb"/>
+        <w:shd w:val="clear" w:color="auto" w:fill="FFFFFF"/>
+        <w:spacing w:before="0" w:beforeAutospacing="0" w:after="180" w:afterAutospacing="0" w:line="360" w:lineRule="atLeast"/>
+      </w:pPr>
+    </w:p>
+    <w:p>
+      <w:pPr>
+        <w:pStyle w:val="NormalWeb"/>
+        <w:spacing w:after="180"/>
+      </w:pPr>
+      <w:r>
+        <w:lastRenderedPageBreak/>
+        <w:tab/>
+      </w:r>
+      <w:r>
+        <w:rPr>
+          <w:b/>
+        </w:rPr>
+        <w:t>A</w:t>
+      </w:r>
+      <w:r>
+        <w:t xml:space="preserve"> text field allows the user to type text into your app. It can be either single line or multi-line. Touching a text field places the cursor and automatically displays the keyboard. In addition to typing, text fields allow for a variety of other activities, such as text selection (cut, copy, paste) and data look-up via auto-completion.</w:t>
+      </w:r>
+    </w:p>
+    <w:p>
+      <w:pPr>
+        <w:pStyle w:val="NormalWeb"/>
+      </w:pPr>
+      <w:r>
+        <w:tab/>
+        <w:t>We</w:t>
+      </w:r>
+      <w:r>
+        <w:t xml:space="preserve"> can add a text field to you layout with the </w:t>
+      </w:r>
+      <w:hyperlink r:id="rId61" w:history="1">
+        <w:r>
+          <w:rPr>
+            <w:rStyle w:val="Hyperlink"/>
+          </w:rPr>
+          <w:t>EditText</w:t>
+        </w:r>
+      </w:hyperlink>
+      <w:r>
+        <w:t xml:space="preserve"> object. we should usually do so in </w:t>
+      </w:r>
+      <w:r>
+        <w:t>our XML layout with a &lt;EditText&gt; element.</w:t>
+      </w:r>
+    </w:p>
+    <w:p>
+      <w:pPr>
+        <w:pStyle w:val="NormalWeb"/>
+        <w:shd w:val="clear" w:color="auto" w:fill="FFFFFF"/>
+        <w:spacing w:after="180" w:line="360" w:lineRule="atLeast"/>
+        <w:jc w:val="center"/>
+      </w:pPr>
+      <w:r>
+        <w:rPr>
+          <w:noProof/>
+        </w:rPr>
+        <w:drawing>
+          <wp:inline distT="0" distB="0" distL="0" distR="0">
+            <wp:extent cx="3810000" cy="2143125"/>
+            <wp:effectExtent l="19050" t="0" r="0" b="0"/>
+            <wp:docPr id="65" name="Picture 65" descr="http://developer.android.com/images/ui/edittext-noextract.png"/>
+            <wp:cNvGraphicFramePr>
+              <a:graphicFrameLocks xmlns:a="http://schemas.openxmlformats.org/drawingml/2006/main" noChangeAspect="1"/>
+            </wp:cNvGraphicFramePr>
+            <a:graphic xmlns:a="http://schemas.openxmlformats.org/drawingml/2006/main">
+              <a:graphicData uri="http://schemas.openxmlformats.org/drawingml/2006/picture">
+                <pic:pic xmlns:pic="http://schemas.openxmlformats.org/drawingml/2006/picture">
+                  <pic:nvPicPr>
+                    <pic:cNvPr id="0" name="Picture 65" descr="http://developer.android.com/images/ui/edittext-noextract.png"/>
+                    <pic:cNvPicPr>
+                      <a:picLocks noChangeAspect="1" noChangeArrowheads="1"/>
+                    </pic:cNvPicPr>
+                  </pic:nvPicPr>
+                  <pic:blipFill>
+                    <a:blip r:embed="rId62"/>
+                    <a:srcRect/>
+                    <a:stretch>
+                      <a:fillRect/>
+                    </a:stretch>
+                  </pic:blipFill>
+                  <pic:spPr bwMode="auto">
+                    <a:xfrm>
+                      <a:off x="0" y="0"/>
+                      <a:ext cx="3810000" cy="2143125"/>
+                    </a:xfrm>
+                    <a:prstGeom prst="rect">
+                      <a:avLst/>
+                    </a:prstGeom>
+                    <a:noFill/>
+                    <a:ln w="9525">
+                      <a:noFill/>
+                      <a:miter lim="800000"/>
+                      <a:headEnd/>
+                      <a:tailEnd/>
+                    </a:ln>
+                  </pic:spPr>
+                </pic:pic>
+              </a:graphicData>
+            </a:graphic>
+          </wp:inline>
+        </w:drawing>
+      </w:r>
+    </w:p>
+    <w:p>
+      <w:pPr>
+        <w:pStyle w:val="Subtitle"/>
+      </w:pPr>
+      <w:r>
+        <w:t>Specifying the Keyboard Type</w:t>
+      </w:r>
+    </w:p>
+    <w:p>
+      <w:pPr>
+        <w:pStyle w:val="NormalWeb"/>
+        <w:shd w:val="clear" w:color="auto" w:fill="FFFFFF"/>
+        <w:spacing w:before="0" w:line="360" w:lineRule="atLeast"/>
+        <w:jc w:val="center"/>
+      </w:pPr>
+    </w:p>
+    <w:p>
+      <w:pPr>
+        <w:pStyle w:val="NormalWeb"/>
+        <w:spacing w:before="0"/>
+        <w:jc w:val="center"/>
+      </w:pPr>
+      <w:r>
+        <w:rPr>
+          <w:noProof/>
+        </w:rPr>
+        <w:drawing>
+          <wp:inline distT="0" distB="0" distL="0" distR="0">
+            <wp:extent cx="2857500" cy="1724025"/>
+            <wp:effectExtent l="19050" t="0" r="0" b="0"/>
+            <wp:docPr id="11" name="Picture 67" descr="http://developer.android.com/images/ui/edittext-text.png"/>
+            <wp:cNvGraphicFramePr>
+              <a:graphicFrameLocks xmlns:a="http://schemas.openxmlformats.org/drawingml/2006/main" noChangeAspect="1"/>
+            </wp:cNvGraphicFramePr>
+            <a:graphic xmlns:a="http://schemas.openxmlformats.org/drawingml/2006/main">
+              <a:graphicData uri="http://schemas.openxmlformats.org/drawingml/2006/picture">
+                <pic:pic xmlns:pic="http://schemas.openxmlformats.org/drawingml/2006/picture">
+                  <pic:nvPicPr>
+                    <pic:cNvPr id="0" name="Picture 67" descr="http://developer.android.com/images/ui/edittext-text.png"/>
+                    <pic:cNvPicPr>
+                      <a:picLocks noChangeAspect="1" noChangeArrowheads="1"/>
+                    </pic:cNvPicPr>
+                  </pic:nvPicPr>
+                  <pic:blipFill>
+                    <a:blip r:embed="rId63"/>
+                    <a:srcRect/>
+                    <a:stretch>
+                      <a:fillRect/>
+                    </a:stretch>
+                  </pic:blipFill>
+                  <pic:spPr bwMode="auto">
+                    <a:xfrm>
+                      <a:off x="0" y="0"/>
+                      <a:ext cx="2857500" cy="1724025"/>
+                    </a:xfrm>
+                    <a:prstGeom prst="rect">
+                      <a:avLst/>
+                    </a:prstGeom>
+                    <a:noFill/>
+                    <a:ln w="9525">
+                      <a:noFill/>
+                      <a:miter lim="800000"/>
+                      <a:headEnd/>
+                      <a:tailEnd/>
+                    </a:ln>
+                  </pic:spPr>
+                </pic:pic>
+              </a:graphicData>
+            </a:graphic>
+          </wp:inline>
+        </w:drawing>
+      </w:r>
+    </w:p>
+    <w:p>
+      <w:pPr>
+        <w:pStyle w:val="NormalWeb"/>
+        <w:spacing w:after="180"/>
+        <w:jc w:val="center"/>
+        <w:rPr>
+          <w:sz w:val="20"/>
+          <w:szCs w:val="20"/>
+        </w:rPr>
+      </w:pPr>
+      <w:r>
+        <w:rPr>
+          <w:b/>
+          <w:bCs/>
+          <w:sz w:val="20"/>
+          <w:szCs w:val="20"/>
+        </w:rPr>
+        <w:t>Figure 1.</w:t>
+      </w:r>
+      <w:r>
+        <w:rPr>
+          <w:sz w:val="20"/>
+          <w:szCs w:val="20"/>
+        </w:rPr>
+        <w:t> The default text input type.</w:t>
+      </w:r>
+    </w:p>
+    <w:p>
+      <w:pPr>
+        <w:pStyle w:val="NormalWeb"/>
+        <w:spacing w:before="0" w:after="180"/>
+        <w:jc w:val="center"/>
+      </w:pPr>
+      <w:r>
+        <w:rPr>
+          <w:noProof/>
+        </w:rPr>
+        <w:lastRenderedPageBreak/>
+        <w:drawing>
+          <wp:inline distT="0" distB="0" distL="0" distR="0">
+            <wp:extent cx="2857500" cy="1724025"/>
+            <wp:effectExtent l="19050" t="0" r="0" b="0"/>
+            <wp:docPr id="68" name="Picture 68" descr="http://developer.android.com/images/ui/edittext-email.png"/>
+            <wp:cNvGraphicFramePr>
+              <a:graphicFrameLocks xmlns:a="http://schemas.openxmlformats.org/drawingml/2006/main" noChangeAspect="1"/>
+            </wp:cNvGraphicFramePr>
+            <a:graphic xmlns:a="http://schemas.openxmlformats.org/drawingml/2006/main">
+              <a:graphicData uri="http://schemas.openxmlformats.org/drawingml/2006/picture">
+                <pic:pic xmlns:pic="http://schemas.openxmlformats.org/drawingml/2006/picture">
+                  <pic:nvPicPr>
+                    <pic:cNvPr id="0" name="Picture 68" descr="http://developer.android.com/images/ui/edittext-email.png"/>
+                    <pic:cNvPicPr>
+                      <a:picLocks noChangeAspect="1" noChangeArrowheads="1"/>
+                    </pic:cNvPicPr>
+                  </pic:nvPicPr>
+                  <pic:blipFill>
+                    <a:blip r:embed="rId64"/>
+                    <a:srcRect/>
+                    <a:stretch>
+                      <a:fillRect/>
+                    </a:stretch>
+                  </pic:blipFill>
+                  <pic:spPr bwMode="auto">
+                    <a:xfrm>
+                      <a:off x="0" y="0"/>
+                      <a:ext cx="2857500" cy="1724025"/>
+                    </a:xfrm>
+                    <a:prstGeom prst="rect">
+                      <a:avLst/>
+                    </a:prstGeom>
+                    <a:noFill/>
+                    <a:ln w="9525">
+                      <a:noFill/>
+                      <a:miter lim="800000"/>
+                      <a:headEnd/>
+                      <a:tailEnd/>
+                    </a:ln>
+                  </pic:spPr>
+                </pic:pic>
+              </a:graphicData>
+            </a:graphic>
+          </wp:inline>
+        </w:drawing>
+      </w:r>
+    </w:p>
+    <w:p>
+      <w:pPr>
+        <w:pStyle w:val="NormalWeb"/>
+        <w:spacing w:after="180"/>
+        <w:jc w:val="center"/>
+        <w:rPr>
+          <w:sz w:val="20"/>
+          <w:szCs w:val="20"/>
+        </w:rPr>
+      </w:pPr>
+      <w:r>
+        <w:rPr>
+          <w:b/>
+          <w:bCs/>
+          <w:sz w:val="20"/>
+          <w:szCs w:val="20"/>
+        </w:rPr>
+        <w:t>Figure 2.</w:t>
+      </w:r>
+      <w:r>
+        <w:rPr>
+          <w:sz w:val="20"/>
+          <w:szCs w:val="20"/>
+        </w:rPr>
+        <w:t> The textEmailAddress input type.</w:t>
+      </w:r>
+    </w:p>
+    <w:p>
+      <w:pPr>
+        <w:pStyle w:val="NormalWeb"/>
+        <w:spacing w:before="0" w:after="180"/>
+        <w:jc w:val="center"/>
+      </w:pPr>
+      <w:r>
+        <w:rPr>
+          <w:noProof/>
+        </w:rPr>
+        <w:drawing>
+          <wp:inline distT="0" distB="0" distL="0" distR="0">
+            <wp:extent cx="2857500" cy="1724025"/>
+            <wp:effectExtent l="19050" t="0" r="0" b="0"/>
+            <wp:docPr id="69" name="Picture 69" descr="http://developer.android.com/images/ui/edittext-phone.png"/>
+            <wp:cNvGraphicFramePr>
+              <a:graphicFrameLocks xmlns:a="http://schemas.openxmlformats.org/drawingml/2006/main" noChangeAspect="1"/>
+            </wp:cNvGraphicFramePr>
+            <a:graphic xmlns:a="http://schemas.openxmlformats.org/drawingml/2006/main">
+              <a:graphicData uri="http://schemas.openxmlformats.org/drawingml/2006/picture">
+                <pic:pic xmlns:pic="http://schemas.openxmlformats.org/drawingml/2006/picture">
+                  <pic:nvPicPr>
+                    <pic:cNvPr id="0" name="Picture 69" descr="http://developer.android.com/images/ui/edittext-phone.png"/>
+                    <pic:cNvPicPr>
+                      <a:picLocks noChangeAspect="1" noChangeArrowheads="1"/>
+                    </pic:cNvPicPr>
+                  </pic:nvPicPr>
+                  <pic:blipFill>
+                    <a:blip r:embed="rId65"/>
+                    <a:srcRect/>
+                    <a:stretch>
+                      <a:fillRect/>
+                    </a:stretch>
+                  </pic:blipFill>
+                  <pic:spPr bwMode="auto">
+                    <a:xfrm>
+                      <a:off x="0" y="0"/>
+                      <a:ext cx="2857500" cy="1724025"/>
+                    </a:xfrm>
+                    <a:prstGeom prst="rect">
+                      <a:avLst/>
+                    </a:prstGeom>
+                    <a:noFill/>
+                    <a:ln w="9525">
+                      <a:noFill/>
+                      <a:miter lim="800000"/>
+                      <a:headEnd/>
+                      <a:tailEnd/>
+                    </a:ln>
+                  </pic:spPr>
+                </pic:pic>
+              </a:graphicData>
+            </a:graphic>
+          </wp:inline>
+        </w:drawing>
+      </w:r>
+    </w:p>
+    <w:p>
+      <w:pPr>
+        <w:pStyle w:val="NormalWeb"/>
+        <w:spacing w:after="180"/>
+        <w:rPr>
+          <w:sz w:val="20"/>
+          <w:szCs w:val="20"/>
+        </w:rPr>
+      </w:pPr>
+      <w:r>
+        <w:rPr>
+          <w:b/>
+          <w:bCs/>
+        </w:rPr>
+        <w:tab/>
+      </w:r>
+      <w:r>
+        <w:rPr>
+          <w:b/>
+          <w:bCs/>
+        </w:rPr>
+        <w:tab/>
+      </w:r>
+      <w:r>
+        <w:rPr>
+          <w:b/>
+          <w:bCs/>
+        </w:rPr>
+        <w:tab/>
+      </w:r>
+      <w:r>
+        <w:rPr>
+          <w:b/>
+          <w:bCs/>
+        </w:rPr>
+        <w:tab/>
+      </w:r>
+      <w:r>
+        <w:rPr>
+          <w:b/>
+          <w:bCs/>
+        </w:rPr>
+        <w:tab/>
+      </w:r>
+      <w:r>
+        <w:rPr>
+          <w:b/>
+          <w:bCs/>
+          <w:sz w:val="20"/>
+          <w:szCs w:val="20"/>
+        </w:rPr>
+        <w:t>Figure 3.</w:t>
+      </w:r>
+      <w:r>
+        <w:rPr>
+          <w:sz w:val="20"/>
+          <w:szCs w:val="20"/>
+        </w:rPr>
+        <w:t> The phone input type.</w:t>
+      </w:r>
+    </w:p>
+    <w:p>
+      <w:pPr>
+        <w:pStyle w:val="NormalWeb"/>
+      </w:pPr>
+      <w:r>
+        <w:tab/>
+      </w:r>
+      <w:r>
+        <w:t>T</w:t>
+      </w:r>
+      <w:r>
+        <w:t xml:space="preserve">ext fields can have different input types, such as number, date, </w:t>
+      </w:r>
+      <w:r>
+        <w:t>password,</w:t>
+      </w:r>
+      <w:r>
+        <w:t>email address</w:t>
+      </w:r>
+      <w:r>
+        <w:t xml:space="preserve"> etc</w:t>
+      </w:r>
+      <w:r>
+        <w:t>. The type determines what kind of characters are allowed inside the field, and may prompt the virtual keyboard to optimize its layout for frequently used characters.</w:t>
+      </w:r>
+    </w:p>
+    <w:p>
+      <w:pPr>
+        <w:pStyle w:val="NormalWeb"/>
+      </w:pPr>
+      <w:r>
+        <w:tab/>
+      </w:r>
+      <w:r>
+        <w:t>W</w:t>
+      </w:r>
+      <w:r>
+        <w:t>e</w:t>
+      </w:r>
+      <w:r>
+        <w:t xml:space="preserve"> can </w:t>
+      </w:r>
+      <w:r>
+        <w:t xml:space="preserve">specify the type of keyboard we want for </w:t>
+      </w:r>
+      <w:r>
+        <w:t>our</w:t>
+      </w:r>
+      <w:r>
+        <w:t xml:space="preserve"> </w:t>
+      </w:r>
+      <w:hyperlink r:id="rId66" w:history="1">
+        <w:r>
+          <w:rPr>
+            <w:rStyle w:val="Hyperlink"/>
+          </w:rPr>
+          <w:t>EditText</w:t>
+        </w:r>
+      </w:hyperlink>
+      <w:r>
+        <w:t> object with the </w:t>
+      </w:r>
+      <w:hyperlink r:id="rId67" w:anchor="attr_android:inputType" w:history="1">
+        <w:r>
+          <w:rPr>
+            <w:rStyle w:val="Hyperlink"/>
+          </w:rPr>
+          <w:t>android</w:t>
+        </w:r>
+        <w:r>
+          <w:rPr>
+            <w:rStyle w:val="Hyperlink"/>
+          </w:rPr>
+          <w:t xml:space="preserve"> </w:t>
+        </w:r>
+        <w:r>
+          <w:rPr>
+            <w:rStyle w:val="Hyperlink"/>
+            <w:b/>
+          </w:rPr>
+          <w:t>:</w:t>
+        </w:r>
+        <w:r>
+          <w:rPr>
+            <w:rStyle w:val="Hyperlink"/>
+            <w:b/>
+          </w:rPr>
+          <w:t xml:space="preserve"> </w:t>
+        </w:r>
+        <w:r>
+          <w:rPr>
+            <w:rStyle w:val="Hyperlink"/>
+          </w:rPr>
+          <w:t>inputType</w:t>
+        </w:r>
+      </w:hyperlink>
+      <w:r>
+        <w:t> attribute.</w:t>
+      </w:r>
+    </w:p>
+    <w:p>
+      <w:pPr>
+        <w:pStyle w:val="NormalWeb"/>
+      </w:pPr>
+      <w:r>
+        <w:tab/>
+        <w:t xml:space="preserve">For example </w:t>
+      </w:r>
+      <w:r>
+        <w:rPr>
+          <w:b/>
+        </w:rPr>
+        <w:t>:-</w:t>
+      </w:r>
+      <w:r>
+        <w:t xml:space="preserve"> </w:t>
+      </w:r>
+      <w:r>
+        <w:t>if you want the user to input an email address, you should use the textEmailAddress input type</w:t>
+      </w:r>
+      <w:r>
+        <w:t xml:space="preserve"> </w:t>
+      </w:r>
+      <w:r>
+        <w:rPr>
+          <w:b/>
+        </w:rPr>
+        <w:t>:</w:t>
+      </w:r>
+    </w:p>
+    <w:p>
+      <w:pPr>
+        <w:pStyle w:val="NormalWeb"/>
+        <w:shd w:val="clear" w:color="auto" w:fill="FFFFFF"/>
+        <w:spacing w:after="180" w:line="360" w:lineRule="atLeast"/>
+      </w:pPr>
+      <w:r>
+        <w:t>&lt;EditText</w:t>
+      </w:r>
+      <w:r>
+        <w:br/>
+        <w:t>    android:id="@+id/email_address"</w:t>
+      </w:r>
+      <w:r>
+        <w:br/>
+        <w:t xml:space="preserve">    </w:t>
+      </w:r>
+      <w:r>
+        <w:t>android:layout_width="match_parent</w:t>
+      </w:r>
+      <w:r>
+        <w:t>"</w:t>
+      </w:r>
+      <w:r>
+        <w:br/>
+        <w:t>    android:layout_height="wrap_content"</w:t>
+      </w:r>
+      <w:r>
+        <w:br/>
+        <w:t>    android:hint="@string/email_hint"</w:t>
+      </w:r>
+      <w:r>
+        <w:br/>
+        <w:t>    android:inputType="textEmailAddress" /&gt;</w:t>
+      </w:r>
+    </w:p>
+    <w:p>
+      <w:pPr>
+        <w:pStyle w:val="NormalWeb"/>
+      </w:pPr>
+    </w:p>
+    <w:p>
+      <w:pPr>
+        <w:pStyle w:val="NormalWeb"/>
+      </w:pPr>
+      <w:r>
+        <w:lastRenderedPageBreak/>
+        <w:tab/>
+      </w:r>
+      <w:r>
+        <w:t>There are several different input types available for different situations. Here are some of the more common values for</w:t>
+      </w:r>
+      <w:r>
+        <w:t xml:space="preserve"> </w:t>
+      </w:r>
+      <w:hyperlink r:id="rId68" w:anchor="attr_android:inputType" w:history="1">
+        <w:r>
+          <w:rPr>
+            <w:rStyle w:val="Hyperlink"/>
+          </w:rPr>
+          <w:t>android</w:t>
+        </w:r>
+        <w:r>
+          <w:rPr>
+            <w:rStyle w:val="Hyperlink"/>
+          </w:rPr>
+          <w:t xml:space="preserve"> </w:t>
+        </w:r>
+        <w:r>
+          <w:rPr>
+            <w:rStyle w:val="Hyperlink"/>
+            <w:b/>
+          </w:rPr>
+          <w:t>:</w:t>
+        </w:r>
+        <w:r>
+          <w:rPr>
+            <w:rStyle w:val="Hyperlink"/>
+            <w:b/>
+          </w:rPr>
+          <w:t xml:space="preserve"> </w:t>
+        </w:r>
+        <w:r>
+          <w:rPr>
+            <w:rStyle w:val="Hyperlink"/>
+          </w:rPr>
+          <w:t>inputType</w:t>
+        </w:r>
+      </w:hyperlink>
+      <w:r>
+        <w:t xml:space="preserve"> </w:t>
+      </w:r>
+      <w:r>
+        <w:rPr>
+          <w:b/>
+        </w:rPr>
+        <w:t>:</w:t>
+      </w:r>
+    </w:p>
+    <w:p>
+      <w:pPr>
+        <w:pStyle w:val="NormalWeb"/>
+        <w:numPr>
+          <w:ilvl w:val="0"/>
+          <w:numId w:val="17"/>
+        </w:numPr>
+        <w:spacing w:before="0"/>
+      </w:pPr>
+      <w:r>
+        <w:t>"text"</w:t>
+      </w:r>
+    </w:p>
+    <w:p>
+      <w:pPr>
+        <w:pStyle w:val="NormalWeb"/>
+        <w:spacing w:after="180"/>
+      </w:pPr>
+      <w:r>
+        <w:tab/>
+      </w:r>
+      <w:r>
+        <w:t>Normal text keyboard.</w:t>
+      </w:r>
+    </w:p>
+    <w:p>
+      <w:pPr>
+        <w:pStyle w:val="NormalWeb"/>
+        <w:numPr>
+          <w:ilvl w:val="0"/>
+          <w:numId w:val="17"/>
+        </w:numPr>
+        <w:spacing w:before="0"/>
+      </w:pPr>
+      <w:r>
+        <w:t>"textEmailAddress"</w:t>
+      </w:r>
+    </w:p>
+    <w:p>
+      <w:pPr>
+        <w:pStyle w:val="NormalWeb"/>
+        <w:spacing w:after="180"/>
+      </w:pPr>
+      <w:r>
+        <w:tab/>
+      </w:r>
+      <w:r>
+        <w:t>Normal text keyboard with the @ character.</w:t>
+      </w:r>
+    </w:p>
+    <w:p>
+      <w:pPr>
+        <w:pStyle w:val="NormalWeb"/>
+        <w:numPr>
+          <w:ilvl w:val="0"/>
+          <w:numId w:val="17"/>
+        </w:numPr>
+        <w:spacing w:before="0"/>
+      </w:pPr>
+      <w:r>
+        <w:t>"textUri"</w:t>
+      </w:r>
+    </w:p>
+    <w:p>
+      <w:pPr>
+        <w:pStyle w:val="NormalWeb"/>
+        <w:spacing w:after="180"/>
+      </w:pPr>
+      <w:r>
+        <w:tab/>
+      </w:r>
+      <w:r>
+        <w:t>Normal text keyboard with the / character.</w:t>
+      </w:r>
+    </w:p>
+    <w:p>
+      <w:pPr>
+        <w:pStyle w:val="NormalWeb"/>
+        <w:numPr>
+          <w:ilvl w:val="0"/>
+          <w:numId w:val="17"/>
+        </w:numPr>
+        <w:spacing w:before="0"/>
+      </w:pPr>
+      <w:r>
+        <w:t>"number"</w:t>
+      </w:r>
+    </w:p>
+    <w:p>
+      <w:pPr>
+        <w:pStyle w:val="NormalWeb"/>
+        <w:spacing w:after="180"/>
+      </w:pPr>
+      <w:r>
+        <w:tab/>
+      </w:r>
+      <w:r>
+        <w:t>Basic number keypad.</w:t>
+      </w:r>
+    </w:p>
+    <w:p>
+      <w:pPr>
+        <w:pStyle w:val="NormalWeb"/>
+        <w:numPr>
+          <w:ilvl w:val="0"/>
+          <w:numId w:val="17"/>
+        </w:numPr>
+        <w:spacing w:before="0"/>
+      </w:pPr>
+      <w:r>
+        <w:t>"phone"</w:t>
+      </w:r>
+    </w:p>
+    <w:p>
+      <w:pPr>
+        <w:pStyle w:val="NormalWeb"/>
+        <w:spacing w:after="180"/>
+      </w:pPr>
+      <w:r>
+        <w:tab/>
+      </w:r>
+      <w:r>
+        <w:t>Phone-style keypad.</w:t>
+      </w:r>
+    </w:p>
+    <w:p>
+      <w:pPr>
+        <w:pStyle w:val="Subtitle"/>
+      </w:pPr>
+      <w:r>
+        <w:t>Controlling other behaviors</w:t>
+      </w:r>
+    </w:p>
+    <w:p>
+      <w:pPr>
+        <w:pStyle w:val="NormalWeb"/>
+      </w:pPr>
+      <w:r>
+        <w:tab/>
+      </w:r>
+      <w:r>
+        <w:t>The </w:t>
+      </w:r>
+      <w:hyperlink r:id="rId69" w:anchor="attr_android:inputType" w:history="1">
+        <w:r>
+          <w:rPr>
+            <w:rStyle w:val="Hyperlink"/>
+          </w:rPr>
+          <w:t>android</w:t>
+        </w:r>
+        <w:r>
+          <w:rPr>
+            <w:rStyle w:val="Hyperlink"/>
+          </w:rPr>
+          <w:t xml:space="preserve"> </w:t>
+        </w:r>
+        <w:r>
+          <w:rPr>
+            <w:rStyle w:val="Hyperlink"/>
+            <w:b/>
+          </w:rPr>
+          <w:t>:</w:t>
+        </w:r>
+        <w:r>
+          <w:rPr>
+            <w:rStyle w:val="Hyperlink"/>
+            <w:b/>
+          </w:rPr>
+          <w:t xml:space="preserve"> </w:t>
+        </w:r>
+        <w:r>
+          <w:rPr>
+            <w:rStyle w:val="Hyperlink"/>
+          </w:rPr>
+          <w:t>inputType</w:t>
+        </w:r>
+      </w:hyperlink>
+      <w:r>
+        <w:t> also allows you to specify certain keyboard behaviors, such as whether to capitalize all new words or use features like auto-complete and spelling suggestions.</w:t>
+      </w:r>
+      <w:r>
+        <w:t xml:space="preserve"> And also</w:t>
+      </w:r>
+      <w:r>
+        <w:t xml:space="preserve"> allows bitwise combinations so you can specify both a keyboard layout and one or more behaviors at once.</w:t>
+      </w:r>
+    </w:p>
+    <w:p>
+      <w:pPr>
+        <w:pStyle w:val="NormalWeb"/>
+      </w:pPr>
+      <w:r>
+        <w:tab/>
+      </w:r>
+      <w:r>
+        <w:t>Here are some of the common input type values that define keyboard behaviors:</w:t>
+      </w:r>
+    </w:p>
+    <w:p>
+      <w:pPr>
+        <w:pStyle w:val="NormalWeb"/>
+        <w:numPr>
+          <w:ilvl w:val="0"/>
+          <w:numId w:val="18"/>
+        </w:numPr>
+        <w:spacing w:before="0"/>
+      </w:pPr>
+      <w:r>
+        <w:t>"textCapSentences"</w:t>
+      </w:r>
+    </w:p>
+    <w:p>
+      <w:pPr>
+        <w:pStyle w:val="NormalWeb"/>
+        <w:spacing w:after="180"/>
+      </w:pPr>
+      <w:r>
+        <w:tab/>
+      </w:r>
+      <w:r>
+        <w:t>Normal text keyboard that capitalizes the first letter for each new sentence.</w:t>
+      </w:r>
+    </w:p>
+    <w:p>
+      <w:pPr>
+        <w:pStyle w:val="NormalWeb"/>
+        <w:numPr>
+          <w:ilvl w:val="0"/>
+          <w:numId w:val="18"/>
+        </w:numPr>
+        <w:spacing w:before="0"/>
+      </w:pPr>
+      <w:r>
+        <w:t>"textCapWords"</w:t>
+      </w:r>
+    </w:p>
+    <w:p>
+      <w:pPr>
+        <w:pStyle w:val="NormalWeb"/>
+        <w:spacing w:after="180"/>
+      </w:pPr>
+      <w:r>
+        <w:tab/>
+      </w:r>
+      <w:r>
+        <w:t>Normal text keyboard that capitalizes every word. Good for titles or person names.</w:t>
+      </w:r>
+    </w:p>
+    <w:p>
+      <w:pPr>
+        <w:pStyle w:val="NormalWeb"/>
+        <w:numPr>
+          <w:ilvl w:val="0"/>
+          <w:numId w:val="18"/>
+        </w:numPr>
+        <w:spacing w:before="0"/>
+      </w:pPr>
+      <w:r>
+        <w:t>"textAutoCorrect"</w:t>
+      </w:r>
+    </w:p>
+    <w:p>
+      <w:pPr>
+        <w:pStyle w:val="NormalWeb"/>
+        <w:spacing w:after="180"/>
+      </w:pPr>
+      <w:r>
+        <w:tab/>
+      </w:r>
+      <w:r>
+        <w:t>Normal text keyboard that corrects commonly misspelled words.</w:t>
+      </w:r>
+    </w:p>
+    <w:p>
+      <w:pPr>
+        <w:pStyle w:val="NormalWeb"/>
+        <w:spacing w:after="180"/>
+      </w:pPr>
+    </w:p>
+    <w:p>
+      <w:pPr>
+        <w:pStyle w:val="NormalWeb"/>
+        <w:numPr>
+          <w:ilvl w:val="0"/>
+          <w:numId w:val="18"/>
+        </w:numPr>
+        <w:spacing w:before="0"/>
+      </w:pPr>
+      <w:r>
+        <w:lastRenderedPageBreak/>
+        <w:t>"textPassword"</w:t>
+      </w:r>
+    </w:p>
+    <w:p>
+      <w:pPr>
+        <w:pStyle w:val="NormalWeb"/>
+        <w:spacing w:after="180"/>
+      </w:pPr>
+      <w:r>
+        <w:tab/>
+      </w:r>
+      <w:r>
+        <w:t>Normal text keyboard, but the characters entered turn into dots.</w:t>
+      </w:r>
+    </w:p>
+    <w:p>
+      <w:pPr>
+        <w:pStyle w:val="NormalWeb"/>
+        <w:numPr>
+          <w:ilvl w:val="0"/>
+          <w:numId w:val="18"/>
+        </w:numPr>
+        <w:spacing w:before="0"/>
+      </w:pPr>
+      <w:r>
+        <w:t>"textMultiLine"</w:t>
+      </w:r>
+    </w:p>
+    <w:p>
+      <w:pPr>
+        <w:pStyle w:val="NormalWeb"/>
+        <w:spacing w:after="180"/>
+      </w:pPr>
+      <w:r>
+        <w:tab/>
+      </w:r>
+      <w:r>
+        <w:t xml:space="preserve">Normal text keyboard that allow users to input long strings of text that include line breaks </w:t>
+      </w:r>
+      <w:r>
+        <w:tab/>
+      </w:r>
+      <w:r>
+        <w:t>(carriage returns).</w:t>
+      </w:r>
+    </w:p>
+    <w:p>
+      <w:pPr>
+        <w:pStyle w:val="NormalWeb"/>
+      </w:pPr>
+      <w:r>
+        <w:t xml:space="preserve">For example </w:t>
+      </w:r>
+      <w:r>
+        <w:rPr>
+          <w:b/>
+        </w:rPr>
+        <w:t>:-</w:t>
+      </w:r>
+      <w:r>
+        <w:t xml:space="preserve"> </w:t>
+      </w:r>
+      <w:r>
+        <w:t>here's how you can collect a postal address, capitalize each word, and disable text suggestions</w:t>
+      </w:r>
+      <w:r>
+        <w:t xml:space="preserve"> </w:t>
+      </w:r>
+      <w:r>
+        <w:rPr>
+          <w:b/>
+        </w:rPr>
+        <w:t>:</w:t>
+      </w:r>
+    </w:p>
+    <w:p>
+      <w:pPr>
+        <w:pStyle w:val="NormalWeb"/>
+        <w:shd w:val="clear" w:color="auto" w:fill="FFFFFF"/>
+        <w:spacing w:after="180" w:line="360" w:lineRule="atLeast"/>
+      </w:pPr>
+      <w:r>
+        <w:t>&lt;EditText</w:t>
+      </w:r>
+      <w:r>
+        <w:br/>
+        <w:t>    android:id="@+id/postal_address"</w:t>
+      </w:r>
+      <w:r>
+        <w:br/>
+        <w:t>    android:layout_width="fill_parent"</w:t>
+      </w:r>
+      <w:r>
+        <w:br/>
+        <w:t>    android:layout_height="wrap_content"</w:t>
+      </w:r>
+      <w:r>
+        <w:br/>
+        <w:t>    android:hint="@string/postal_address_hint"</w:t>
+      </w:r>
+      <w:r>
+        <w:br/>
+        <w:t>    android:inputType="textPostalAddress</w:t>
+      </w:r>
+      <w:r>
+        <w:t xml:space="preserve"> </w:t>
+      </w:r>
+      <w:r>
+        <w:rPr>
+          <w:b/>
+        </w:rPr>
+        <w:t>|</w:t>
+      </w:r>
+      <w:r>
+        <w:rPr>
+          <w:b/>
+        </w:rPr>
+        <w:t xml:space="preserve"> </w:t>
+      </w:r>
+      <w:r>
+        <w:t>textCapWords</w:t>
+      </w:r>
+      <w:r>
+        <w:t xml:space="preserve"> </w:t>
+      </w:r>
+      <w:r>
+        <w:rPr>
+          <w:b/>
+        </w:rPr>
+        <w:t>|</w:t>
+      </w:r>
+      <w:r>
+        <w:t xml:space="preserve"> </w:t>
+      </w:r>
+      <w:r>
+        <w:t xml:space="preserve">textNoSuggestions" </w:t>
+      </w:r>
+      <w:r>
+        <w:rPr>
+          <w:b/>
+        </w:rPr>
+        <w:t>/&gt;</w:t>
+      </w:r>
+    </w:p>
+    <w:p>
+      <w:pPr>
+        <w:pStyle w:val="NormalWeb"/>
+      </w:pPr>
+      <w:r>
+        <w:t>All behaviors are also listed with the </w:t>
+      </w:r>
+      <w:hyperlink r:id="rId70" w:anchor="attr_android:inputType" w:history="1">
+        <w:r>
+          <w:rPr>
+            <w:rStyle w:val="Hyperlink"/>
+          </w:rPr>
+          <w:t>android</w:t>
+        </w:r>
+        <w:r>
+          <w:rPr>
+            <w:rStyle w:val="Hyperlink"/>
+          </w:rPr>
+          <w:t xml:space="preserve"> </w:t>
+        </w:r>
+        <w:r>
+          <w:rPr>
+            <w:rStyle w:val="Hyperlink"/>
+            <w:b/>
+          </w:rPr>
+          <w:t>:</w:t>
+        </w:r>
+        <w:r>
+          <w:rPr>
+            <w:rStyle w:val="Hyperlink"/>
+            <w:b/>
+          </w:rPr>
+          <w:t xml:space="preserve"> </w:t>
+        </w:r>
+        <w:r>
+          <w:rPr>
+            <w:rStyle w:val="Hyperlink"/>
+          </w:rPr>
+          <w:t>inputType</w:t>
+        </w:r>
+      </w:hyperlink>
+      <w:r>
+        <w:t> documentation.</w:t>
+      </w:r>
+    </w:p>
+    <w:p>
+      <w:pPr>
+        <w:pStyle w:val="Subtitle"/>
+      </w:pPr>
+      <w:r>
+        <w:t>Specifying Keyboard Actions</w:t>
+      </w:r>
+    </w:p>
+    <w:p>
+      <w:pPr>
+        <w:pStyle w:val="NormalWeb"/>
+        <w:spacing w:before="0"/>
+        <w:jc w:val="center"/>
+      </w:pPr>
+      <w:r>
+        <w:rPr>
+          <w:noProof/>
+        </w:rPr>
+        <w:drawing>
+          <wp:inline distT="0" distB="0" distL="0" distR="0">
+            <wp:extent cx="2857500" cy="495300"/>
+            <wp:effectExtent l="19050" t="0" r="0" b="0"/>
+            <wp:docPr id="71" name="Picture 71" descr="http://developer.android.com/images/ui/edittext-actionsend.png"/>
+            <wp:cNvGraphicFramePr>
+              <a:graphicFrameLocks xmlns:a="http://schemas.openxmlformats.org/drawingml/2006/main" noChangeAspect="1"/>
+            </wp:cNvGraphicFramePr>
+            <a:graphic xmlns:a="http://schemas.openxmlformats.org/drawingml/2006/main">
+              <a:graphicData uri="http://schemas.openxmlformats.org/drawingml/2006/picture">
+                <pic:pic xmlns:pic="http://schemas.openxmlformats.org/drawingml/2006/picture">
+                  <pic:nvPicPr>
+                    <pic:cNvPr id="0" name="Picture 71" descr="http://developer.android.com/images/ui/edittext-actionsend.png"/>
+                    <pic:cNvPicPr>
+                      <a:picLocks noChangeAspect="1" noChangeArrowheads="1"/>
+                    </pic:cNvPicPr>
+                  </pic:nvPicPr>
+                  <pic:blipFill>
+                    <a:blip r:embed="rId71"/>
+                    <a:srcRect/>
+                    <a:stretch>
+                      <a:fillRect/>
+                    </a:stretch>
+                  </pic:blipFill>
+                  <pic:spPr bwMode="auto">
+                    <a:xfrm>
+                      <a:off x="0" y="0"/>
+                      <a:ext cx="2857500" cy="495300"/>
+                    </a:xfrm>
+                    <a:prstGeom prst="rect">
+                      <a:avLst/>
+                    </a:prstGeom>
+                    <a:noFill/>
+                    <a:ln w="9525">
+                      <a:noFill/>
+                      <a:miter lim="800000"/>
+                      <a:headEnd/>
+                      <a:tailEnd/>
+                    </a:ln>
+                  </pic:spPr>
+                </pic:pic>
+              </a:graphicData>
+            </a:graphic>
+          </wp:inline>
+        </w:drawing>
+      </w:r>
+    </w:p>
+    <w:p>
+      <w:pPr>
+        <w:pStyle w:val="NormalWeb"/>
+        <w:spacing w:after="180"/>
+        <w:jc w:val="center"/>
+        <w:rPr>
+          <w:b/>
+          <w:bCs/>
+          <w:sz w:val="20"/>
+          <w:szCs w:val="20"/>
+        </w:rPr>
+      </w:pPr>
+      <w:r>
+        <w:rPr>
+          <w:b/>
+          <w:bCs/>
+          <w:sz w:val="20"/>
+          <w:szCs w:val="20"/>
+        </w:rPr>
+        <w:t>Figure 4.</w:t>
+      </w:r>
+    </w:p>
+    <w:p>
+      <w:pPr>
+        <w:pStyle w:val="NormalWeb"/>
+        <w:spacing w:after="180"/>
+      </w:pPr>
+      <w:r>
+        <w:tab/>
+      </w:r>
+      <w:r>
+        <w:t> If you declare</w:t>
+      </w:r>
+      <w:r>
+        <w:t xml:space="preserve"> </w:t>
+      </w:r>
+      <w:r>
+        <w:t>android</w:t>
+      </w:r>
+      <w:r>
+        <w:t xml:space="preserve"> </w:t>
+      </w:r>
+      <w:r>
+        <w:rPr>
+          <w:b/>
+        </w:rPr>
+        <w:t>:</w:t>
+      </w:r>
+      <w:r>
+        <w:t xml:space="preserve"> </w:t>
+      </w:r>
+      <w:r>
+        <w:t>imeOptions</w:t>
+      </w:r>
+      <w:r>
+        <w:t xml:space="preserve"> </w:t>
+      </w:r>
+      <w:r>
+        <w:t>=</w:t>
+      </w:r>
+      <w:r>
+        <w:t xml:space="preserve"> </w:t>
+      </w:r>
+      <w:r>
+        <w:t>"actionSend", the keyboard includes the Send action.</w:t>
+      </w:r>
+    </w:p>
+    <w:p>
+      <w:pPr>
+        <w:pStyle w:val="NormalWeb"/>
+      </w:pPr>
+      <w:r>
+        <w:tab/>
+      </w:r>
+      <w:r>
+        <w:t>In addition to changing the keyboard's input type, Android allows you to specify an action to be made when users have completed their input. The action specifies the button that appears in place of the carriage return key and the action to be made, such as "Search" or "Send."</w:t>
+      </w:r>
+    </w:p>
+    <w:p>
+      <w:pPr>
+        <w:pStyle w:val="NormalWeb"/>
+      </w:pPr>
+      <w:r>
+        <w:tab/>
+      </w:r>
+      <w:r>
+        <w:t>You can specify the action by setting the</w:t>
+      </w:r>
+      <w:r>
+        <w:t xml:space="preserve"> </w:t>
+      </w:r>
+      <w:hyperlink r:id="rId72" w:anchor="attr_android:imeOptions" w:history="1">
+        <w:r>
+          <w:rPr>
+            <w:rStyle w:val="Hyperlink"/>
+          </w:rPr>
+          <w:t>android</w:t>
+        </w:r>
+        <w:r>
+          <w:rPr>
+            <w:rStyle w:val="Hyperlink"/>
+          </w:rPr>
+          <w:t xml:space="preserve"> </w:t>
+        </w:r>
+        <w:r>
+          <w:rPr>
+            <w:rStyle w:val="Hyperlink"/>
+            <w:b/>
+          </w:rPr>
+          <w:t>:</w:t>
+        </w:r>
+        <w:r>
+          <w:rPr>
+            <w:rStyle w:val="Hyperlink"/>
+          </w:rPr>
+          <w:t xml:space="preserve"> </w:t>
+        </w:r>
+        <w:r>
+          <w:rPr>
+            <w:rStyle w:val="Hyperlink"/>
+          </w:rPr>
+          <w:t>imeOptions</w:t>
+        </w:r>
+      </w:hyperlink>
+      <w:r>
+        <w:t> attribute.</w:t>
+      </w:r>
+    </w:p>
+    <w:p>
+      <w:pPr>
+        <w:pStyle w:val="NormalWeb"/>
+      </w:pPr>
+    </w:p>
+    <w:p>
+      <w:pPr>
+        <w:pStyle w:val="NormalWeb"/>
+      </w:pPr>
+    </w:p>
+    <w:p>
+      <w:pPr>
+        <w:pStyle w:val="NormalWeb"/>
+      </w:pPr>
+    </w:p>
+    <w:p>
+      <w:pPr>
+        <w:pStyle w:val="NormalWeb"/>
+      </w:pPr>
+    </w:p>
+    <w:p>
+      <w:pPr>
+        <w:pStyle w:val="NormalWeb"/>
+        <w:rPr>
+          <w:b/>
+        </w:rPr>
+      </w:pPr>
+      <w:r>
+        <w:lastRenderedPageBreak/>
+        <w:t>For example, here's how you can specify the Send action</w:t>
+      </w:r>
+      <w:r>
+        <w:t xml:space="preserve"> </w:t>
+      </w:r>
+      <w:r>
+        <w:rPr>
+          <w:b/>
+        </w:rPr>
+        <w:t>:</w:t>
+      </w:r>
+    </w:p>
+    <w:p>
+      <w:pPr>
+        <w:pStyle w:val="NormalWeb"/>
+        <w:rPr>
+          <w:b/>
+        </w:rPr>
+      </w:pPr>
+      <w:r>
+        <w:t xml:space="preserve">  </w:t>
+      </w:r>
+      <w:r>
+        <w:t>&lt;EditText</w:t>
+      </w:r>
+      <w:r>
+        <w:br/>
+        <w:t>    android:id="@+id/search"</w:t>
+      </w:r>
+      <w:r>
+        <w:br/>
+        <w:t>    android:layout_width="fill_parent"</w:t>
+      </w:r>
+      <w:r>
+        <w:br/>
+        <w:t>    android:layout_height="wrap_content"</w:t>
+      </w:r>
+      <w:r>
+        <w:br/>
+        <w:t>    android:hint="@string/search_hint"</w:t>
+      </w:r>
+      <w:r>
+        <w:br/>
+        <w:t>    android:inputType="text"</w:t>
+      </w:r>
+      <w:r>
+        <w:br/>
+        <w:t>    android:imeOptions="actionSend" /&gt;</w:t>
+      </w:r>
+    </w:p>
+    <w:p>
+      <w:pPr>
+        <w:pStyle w:val="NormalWeb"/>
+      </w:pPr>
+      <w:r>
+        <w:tab/>
+      </w:r>
+      <w:r>
+        <w:t>If you do not explicitly specify an input action then the system attempts to determine if there are any subsequent</w:t>
+      </w:r>
+      <w:r>
+        <w:t xml:space="preserve"> </w:t>
+      </w:r>
+      <w:hyperlink r:id="rId73" w:anchor="attr_android:focusable" w:history="1">
+        <w:r>
+          <w:rPr>
+            <w:rStyle w:val="Hyperlink"/>
+          </w:rPr>
+          <w:t>android</w:t>
+        </w:r>
+        <w:r>
+          <w:rPr>
+            <w:rStyle w:val="Hyperlink"/>
+          </w:rPr>
+          <w:t xml:space="preserve"> </w:t>
+        </w:r>
+        <w:r>
+          <w:rPr>
+            <w:rStyle w:val="Hyperlink"/>
+            <w:b/>
+          </w:rPr>
+          <w:t>:</w:t>
+        </w:r>
+        <w:r>
+          <w:rPr>
+            <w:rStyle w:val="Hyperlink"/>
+          </w:rPr>
+          <w:t xml:space="preserve"> </w:t>
+        </w:r>
+        <w:r>
+          <w:rPr>
+            <w:rStyle w:val="Hyperlink"/>
+          </w:rPr>
+          <w:t>focusable</w:t>
+        </w:r>
+      </w:hyperlink>
+      <w:r>
+        <w:t> fields. If any focusable fields are found following this one, the system applies the</w:t>
+      </w:r>
+      <w:r>
+        <w:t xml:space="preserve"> </w:t>
+      </w:r>
+      <w:r>
+        <w:t>"actionNext" action to the current </w:t>
+      </w:r>
+      <w:hyperlink r:id="rId74" w:history="1">
+        <w:r>
+          <w:rPr>
+            <w:rStyle w:val="Hyperlink"/>
+          </w:rPr>
+          <w:t>EditText</w:t>
+        </w:r>
+      </w:hyperlink>
+      <w:r>
+        <w:t> so the user can select Next to move to the next field. If there's no subsequent focusable field, the system applies the "actionDone" action. You can override this by setting the</w:t>
+      </w:r>
+      <w:r>
+        <w:t xml:space="preserve"> </w:t>
+      </w:r>
+      <w:hyperlink r:id="rId75" w:anchor="attr_android:imeOptions" w:history="1">
+        <w:r>
+          <w:rPr>
+            <w:rStyle w:val="Hyperlink"/>
+          </w:rPr>
+          <w:t>android</w:t>
+        </w:r>
+        <w:r>
+          <w:rPr>
+            <w:rStyle w:val="Hyperlink"/>
+          </w:rPr>
+          <w:t xml:space="preserve"> </w:t>
+        </w:r>
+        <w:r>
+          <w:rPr>
+            <w:rStyle w:val="Hyperlink"/>
+            <w:b/>
+          </w:rPr>
+          <w:t>:</w:t>
+        </w:r>
+        <w:r>
+          <w:rPr>
+            <w:rStyle w:val="Hyperlink"/>
+          </w:rPr>
+          <w:t xml:space="preserve"> </w:t>
+        </w:r>
+        <w:r>
+          <w:rPr>
+            <w:rStyle w:val="Hyperlink"/>
+          </w:rPr>
+          <w:t>imeOptions</w:t>
+        </w:r>
+      </w:hyperlink>
+      <w:r>
+        <w:t> attribute to any other value such as "actionSend" or "actionSearch" or suppress the default behavior by using the "actionNone" action.</w:t>
+      </w:r>
+    </w:p>
+    <w:p>
+      <w:pPr>
+        <w:pStyle w:val="NormalWeb"/>
+        <w:spacing w:before="0" w:after="180" w:line="360" w:lineRule="atLeast"/>
+      </w:pPr>
+      <w:r>
+        <w:t>Responding to action button events</w:t>
+      </w:r>
+    </w:p>
+    <w:p>
+      <w:pPr>
+        <w:pStyle w:val="NormalWeb"/>
+      </w:pPr>
+      <w:r>
+        <w:tab/>
+      </w:r>
+      <w:r>
+        <w:t>If you have specified a keyboard action for the input method using </w:t>
+      </w:r>
+      <w:hyperlink r:id="rId76" w:anchor="attr_android:imeOptions" w:history="1">
+        <w:r>
+          <w:rPr>
+            <w:rStyle w:val="Hyperlink"/>
+          </w:rPr>
+          <w:t>android</w:t>
+        </w:r>
+        <w:r>
+          <w:rPr>
+            <w:rStyle w:val="Hyperlink"/>
+          </w:rPr>
+          <w:t xml:space="preserve"> </w:t>
+        </w:r>
+        <w:r>
+          <w:rPr>
+            <w:rStyle w:val="Hyperlink"/>
+            <w:b/>
+          </w:rPr>
+          <w:t>:</w:t>
+        </w:r>
+        <w:r>
+          <w:rPr>
+            <w:rStyle w:val="Hyperlink"/>
+          </w:rPr>
+          <w:t xml:space="preserve"> </w:t>
+        </w:r>
+        <w:r>
+          <w:rPr>
+            <w:rStyle w:val="Hyperlink"/>
+          </w:rPr>
+          <w:t>imeOptions</w:t>
+        </w:r>
+      </w:hyperlink>
+      <w:r>
+        <w:t> attribute (such as"actionSend"), you can listen for the specific action event using an </w:t>
+      </w:r>
+      <w:hyperlink r:id="rId77" w:history="1">
+        <w:r>
+          <w:rPr>
+            <w:rStyle w:val="Hyperlink"/>
+          </w:rPr>
+          <w:t>TextView.OnEditorActionListener</w:t>
+        </w:r>
+      </w:hyperlink>
+      <w:r>
+        <w:t>. The</w:t>
+      </w:r>
+      <w:r>
+        <w:t xml:space="preserve"> </w:t>
+      </w:r>
+      <w:hyperlink r:id="rId78" w:history="1">
+        <w:r>
+          <w:rPr>
+            <w:rStyle w:val="Hyperlink"/>
+          </w:rPr>
+          <w:t>TextView.OnEditorActionListener</w:t>
+        </w:r>
+      </w:hyperlink>
+      <w:r>
+        <w:t> interface provides a callback method called </w:t>
+      </w:r>
+      <w:hyperlink r:id="rId79" w:anchor="onEditorAction(android.widget.TextView, int, android.view.KeyEvent)" w:history="1">
+        <w:r>
+          <w:rPr>
+            <w:rStyle w:val="Hyperlink"/>
+          </w:rPr>
+          <w:t>onEditorAction()</w:t>
+        </w:r>
+      </w:hyperlink>
+      <w:r>
+        <w:t> that indicates the action type invoked with an action ID such as </w:t>
+      </w:r>
+      <w:hyperlink r:id="rId80" w:anchor="IME_ACTION_SEND" w:history="1">
+        <w:r>
+          <w:rPr>
+            <w:rStyle w:val="Hyperlink"/>
+          </w:rPr>
+          <w:t>IME_ACTION_SEND</w:t>
+        </w:r>
+      </w:hyperlink>
+      <w:r>
+        <w:t> or </w:t>
+      </w:r>
+      <w:hyperlink r:id="rId81" w:anchor="IME_ACTION_SEARCH" w:history="1">
+        <w:r>
+          <w:rPr>
+            <w:rStyle w:val="Hyperlink"/>
+          </w:rPr>
+          <w:t>IME_ACTION_SEARCH</w:t>
+        </w:r>
+      </w:hyperlink>
+      <w:r>
+        <w:t>.</w:t>
+      </w:r>
+    </w:p>
+    <w:p>
+      <w:pPr>
+        <w:pStyle w:val="NormalWeb"/>
+      </w:pPr>
+      <w:r>
+        <w:tab/>
+      </w:r>
+      <w:r>
+        <w:t>For example, here's how you can listen for when the user clicks the Send button on the keyboard:</w:t>
+      </w:r>
+    </w:p>
+    <w:p>
+      <w:pPr>
+        <w:pStyle w:val="NormalWeb"/>
+      </w:pPr>
+      <w:r>
+        <w:t>EditText editText = (EditText) findViewById(R.id.search);</w:t>
+      </w:r>
+      <w:r>
+        <w:br/>
+        <w:t xml:space="preserve">editText.setOnEditorActionListener(new OnEditorActionListener() </w:t>
+      </w:r>
+    </w:p>
+    <w:p>
+      <w:pPr>
+        <w:pStyle w:val="NormalWeb"/>
+      </w:pPr>
+      <w:r>
+        <w:t>{</w:t>
+      </w:r>
+      <w:r>
+        <w:br/>
+        <w:t>    @Override</w:t>
+      </w:r>
+      <w:r>
+        <w:br/>
+        <w:t xml:space="preserve">    public boolean onEditorAction(TextView v, int actionId, KeyEvent event) </w:t>
+      </w:r>
+    </w:p>
+    <w:p>
+      <w:pPr>
+        <w:pStyle w:val="NormalWeb"/>
+      </w:pPr>
+      <w:r>
+        <w:t>{</w:t>
+      </w:r>
+      <w:r>
+        <w:br/>
+        <w:t>        boolean handled = false;</w:t>
+      </w:r>
+      <w:r>
+        <w:br/>
+        <w:t xml:space="preserve">        if (actionId == EditorInfo.IME_ACTION_SEND) </w:t>
+      </w:r>
+    </w:p>
+    <w:p>
+      <w:pPr>
+        <w:pStyle w:val="NormalWeb"/>
+      </w:pPr>
+      <w:r>
+        <w:t>{</w:t>
+      </w:r>
+      <w:r>
+        <w:br/>
+        <w:t>            sendMessage();</w:t>
+      </w:r>
+      <w:r>
+        <w:br/>
+        <w:t>            handled = true;</w:t>
+      </w:r>
+      <w:r>
+        <w:br/>
+        <w:t>        }</w:t>
+      </w:r>
+      <w:r>
+        <w:br/>
+        <w:t>        return handled;</w:t>
+      </w:r>
+      <w:r>
+        <w:br/>
+      </w:r>
+      <w:r>
+        <w:lastRenderedPageBreak/>
+        <w:t>    }</w:t>
+      </w:r>
+      <w:r>
+        <w:br/>
+        <w:t>});</w:t>
+      </w:r>
+    </w:p>
+    <w:p>
+      <w:pPr>
+        <w:pStyle w:val="NormalWeb"/>
+        <w:spacing w:before="0" w:after="180" w:line="360" w:lineRule="atLeast"/>
+      </w:pPr>
+      <w:r>
+        <w:t>Setting a custom action button label</w:t>
+      </w:r>
+    </w:p>
+    <w:p>
+      <w:pPr>
+        <w:pStyle w:val="NormalWeb"/>
+      </w:pPr>
+      <w:r>
+        <w:tab/>
+      </w:r>
+      <w:r>
+        <w:t>If the keyboard is too large to reasonably share space with the underlying application (such as when a handset device is in landscape orientation) then fullscreen ("extract mode") is triggered. In this mode, a labeled action button is displayed next to the input. You can customize the text of this button by setting the</w:t>
+      </w:r>
+      <w:r>
+        <w:t xml:space="preserve"> </w:t>
+      </w:r>
+      <w:hyperlink r:id="rId82" w:anchor="attr_android:imeActionLabel" w:history="1">
+        <w:r>
+          <w:rPr>
+            <w:rStyle w:val="Hyperlink"/>
+          </w:rPr>
+          <w:t>android</w:t>
+        </w:r>
+        <w:r>
+          <w:rPr>
+            <w:rStyle w:val="Hyperlink"/>
+          </w:rPr>
+          <w:t xml:space="preserve"> </w:t>
+        </w:r>
+        <w:r>
+          <w:rPr>
+            <w:rStyle w:val="Hyperlink"/>
+            <w:b/>
+          </w:rPr>
+          <w:t>:</w:t>
+        </w:r>
+        <w:r>
+          <w:rPr>
+            <w:rStyle w:val="Hyperlink"/>
+          </w:rPr>
+          <w:t xml:space="preserve"> </w:t>
+        </w:r>
+        <w:r>
+          <w:rPr>
+            <w:rStyle w:val="Hyperlink"/>
+          </w:rPr>
+          <w:t>imeActionLabel</w:t>
+        </w:r>
+      </w:hyperlink>
+      <w:r>
+        <w:t> attribute:</w:t>
+      </w:r>
+    </w:p>
+    <w:p>
+      <w:pPr>
+        <w:pStyle w:val="NormalWeb"/>
+        <w:shd w:val="clear" w:color="auto" w:fill="FFFFFF"/>
+        <w:spacing w:after="180" w:line="360" w:lineRule="atLeast"/>
+      </w:pPr>
+      <w:r>
+        <w:t>&lt;EditText</w:t>
+      </w:r>
+      <w:r>
+        <w:br/>
+        <w:t>    android:id="@+id/launch_codes"</w:t>
+      </w:r>
+      <w:r>
+        <w:br/>
+        <w:t>    android:layout_width="fill_parent"</w:t>
+      </w:r>
+      <w:r>
+        <w:br/>
+        <w:t>    android:layout_height="wrap_content"</w:t>
+      </w:r>
+      <w:r>
+        <w:br/>
+        <w:t>    android:hint="@string/enter_launch_codes"</w:t>
+      </w:r>
+      <w:r>
+        <w:br/>
+        <w:t>    android:inputType="number"</w:t>
+      </w:r>
+      <w:r>
+        <w:br/>
+        <w:t>    android:imeActionLabel="@string/launch" /&gt;</w:t>
+      </w:r>
+    </w:p>
+    <w:p>
+      <w:pPr>
+        <w:pStyle w:val="NormalWeb"/>
+        <w:shd w:val="clear" w:color="auto" w:fill="FFFFFF"/>
+        <w:spacing w:after="180" w:line="360" w:lineRule="atLeast"/>
+        <w:jc w:val="center"/>
+      </w:pPr>
+      <w:r>
+        <w:rPr>
+          <w:noProof/>
+        </w:rPr>
+        <w:drawing>
+          <wp:inline distT="0" distB="0" distL="0" distR="0">
+            <wp:extent cx="3810000" cy="2143125"/>
+            <wp:effectExtent l="19050" t="0" r="0" b="0"/>
+            <wp:docPr id="72" name="Picture 72" descr="http://developer.android.com/images/ui/edittext-actionlabel.png"/>
+            <wp:cNvGraphicFramePr>
+              <a:graphicFrameLocks xmlns:a="http://schemas.openxmlformats.org/drawingml/2006/main" noChangeAspect="1"/>
+            </wp:cNvGraphicFramePr>
+            <a:graphic xmlns:a="http://schemas.openxmlformats.org/drawingml/2006/main">
+              <a:graphicData uri="http://schemas.openxmlformats.org/drawingml/2006/picture">
+                <pic:pic xmlns:pic="http://schemas.openxmlformats.org/drawingml/2006/picture">
+                  <pic:nvPicPr>
+                    <pic:cNvPr id="0" name="Picture 72" descr="http://developer.android.com/images/ui/edittext-actionlabel.png"/>
+                    <pic:cNvPicPr>
+                      <a:picLocks noChangeAspect="1" noChangeArrowheads="1"/>
+                    </pic:cNvPicPr>
+                  </pic:nvPicPr>
+                  <pic:blipFill>
+                    <a:blip r:embed="rId83"/>
+                    <a:srcRect/>
+                    <a:stretch>
+                      <a:fillRect/>
+                    </a:stretch>
+                  </pic:blipFill>
+                  <pic:spPr bwMode="auto">
+                    <a:xfrm>
+                      <a:off x="0" y="0"/>
+                      <a:ext cx="3810000" cy="2143125"/>
+                    </a:xfrm>
+                    <a:prstGeom prst="rect">
+                      <a:avLst/>
+                    </a:prstGeom>
+                    <a:noFill/>
+                    <a:ln w="9525">
+                      <a:noFill/>
+                      <a:miter lim="800000"/>
+                      <a:headEnd/>
+                      <a:tailEnd/>
+                    </a:ln>
+                  </pic:spPr>
+                </pic:pic>
+              </a:graphicData>
+            </a:graphic>
+          </wp:inline>
+        </w:drawing>
+      </w:r>
+    </w:p>
+    <w:p>
+      <w:pPr>
+        <w:pStyle w:val="NormalWeb"/>
+        <w:spacing w:after="180"/>
+        <w:jc w:val="center"/>
+        <w:rPr>
+          <w:b/>
+          <w:sz w:val="20"/>
+          <w:szCs w:val="20"/>
+        </w:rPr>
+      </w:pPr>
+      <w:r>
+        <w:rPr>
+          <w:b/>
+          <w:bCs/>
+          <w:sz w:val="20"/>
+          <w:szCs w:val="20"/>
+        </w:rPr>
+        <w:t>Figure 5.</w:t>
+      </w:r>
+      <w:r>
+        <w:rPr>
+          <w:b/>
+          <w:sz w:val="20"/>
+          <w:szCs w:val="20"/>
+        </w:rPr>
+        <w:t> A custom action label with </w:t>
+      </w:r>
+      <w:hyperlink r:id="rId84" w:anchor="attr_android:imeActionLabel" w:history="1">
+        <w:r>
+          <w:rPr>
+            <w:rStyle w:val="Hyperlink"/>
+            <w:b/>
+            <w:sz w:val="20"/>
+            <w:szCs w:val="20"/>
+          </w:rPr>
+          <w:t>android</w:t>
+        </w:r>
+        <w:r>
+          <w:rPr>
+            <w:rStyle w:val="Hyperlink"/>
+            <w:b/>
+            <w:sz w:val="20"/>
+            <w:szCs w:val="20"/>
+          </w:rPr>
+          <w:t xml:space="preserve"> </w:t>
+        </w:r>
+        <w:r>
+          <w:rPr>
+            <w:rStyle w:val="Hyperlink"/>
+            <w:b/>
+            <w:sz w:val="20"/>
+            <w:szCs w:val="20"/>
+          </w:rPr>
+          <w:t>:</w:t>
+        </w:r>
+        <w:r>
+          <w:rPr>
+            <w:rStyle w:val="Hyperlink"/>
+            <w:b/>
+            <w:sz w:val="20"/>
+            <w:szCs w:val="20"/>
+          </w:rPr>
+          <w:t xml:space="preserve"> </w:t>
+        </w:r>
+        <w:r>
+          <w:rPr>
+            <w:rStyle w:val="Hyperlink"/>
+            <w:b/>
+            <w:sz w:val="20"/>
+            <w:szCs w:val="20"/>
+          </w:rPr>
+          <w:t>imeActionLabel</w:t>
+        </w:r>
+      </w:hyperlink>
+      <w:r>
+        <w:rPr>
+          <w:b/>
+          <w:sz w:val="20"/>
+          <w:szCs w:val="20"/>
+        </w:rPr>
+        <w:t>.</w:t>
+      </w:r>
+    </w:p>
+    <w:p>
+      <w:pPr>
+        <w:pStyle w:val="NormalWeb"/>
+        <w:spacing w:before="0" w:after="180" w:line="360" w:lineRule="atLeast"/>
+      </w:pPr>
+      <w:r>
+        <w:tab/>
+      </w:r>
+      <w:r>
+        <w:t>Adding Other Keyboard Flags</w:t>
+      </w:r>
+    </w:p>
+    <w:p>
+      <w:pPr>
+        <w:pStyle w:val="NormalWeb"/>
+      </w:pPr>
+      <w:r>
+        <w:tab/>
+      </w:r>
+      <w:r>
+        <w:t>In addition to the actions you can specify with the </w:t>
+      </w:r>
+      <w:hyperlink r:id="rId85" w:anchor="attr_android:imeOptions" w:history="1">
+        <w:r>
+          <w:rPr>
+            <w:rStyle w:val="Hyperlink"/>
+          </w:rPr>
+          <w:t>android</w:t>
+        </w:r>
+        <w:r>
+          <w:rPr>
+            <w:rStyle w:val="Hyperlink"/>
+          </w:rPr>
+          <w:t xml:space="preserve"> </w:t>
+        </w:r>
+        <w:r>
+          <w:rPr>
+            <w:rStyle w:val="Hyperlink"/>
+            <w:b/>
+          </w:rPr>
+          <w:t>:</w:t>
+        </w:r>
+        <w:r>
+          <w:rPr>
+            <w:rStyle w:val="Hyperlink"/>
+          </w:rPr>
+          <w:t xml:space="preserve"> </w:t>
+        </w:r>
+        <w:r>
+          <w:rPr>
+            <w:rStyle w:val="Hyperlink"/>
+          </w:rPr>
+          <w:t>imeOptions</w:t>
+        </w:r>
+      </w:hyperlink>
+      <w:r>
+        <w:t> attribute, you can add additional flags to specify other keyboard behaviors. All available flags are listed along with the actions in the</w:t>
+      </w:r>
+      <w:hyperlink r:id="rId86" w:anchor="attr_android:imeOptions" w:history="1">
+        <w:r>
+          <w:rPr>
+            <w:rStyle w:val="Hyperlink"/>
+          </w:rPr>
+          <w:t>android</w:t>
+        </w:r>
+        <w:r>
+          <w:rPr>
+            <w:rStyle w:val="Hyperlink"/>
+          </w:rPr>
+          <w:t xml:space="preserve"> </w:t>
+        </w:r>
+        <w:r>
+          <w:rPr>
+            <w:rStyle w:val="Hyperlink"/>
+            <w:b/>
+          </w:rPr>
+          <w:t>:</w:t>
+        </w:r>
+        <w:r>
+          <w:rPr>
+            <w:rStyle w:val="Hyperlink"/>
+          </w:rPr>
+          <w:t xml:space="preserve"> </w:t>
+        </w:r>
+        <w:r>
+          <w:rPr>
+            <w:rStyle w:val="Hyperlink"/>
+          </w:rPr>
+          <w:t>imeOptions</w:t>
+        </w:r>
+      </w:hyperlink>
+      <w:r>
+        <w:t> documentation.</w:t>
+      </w:r>
+    </w:p>
+    <w:p>
+      <w:pPr>
+        <w:pStyle w:val="NormalWeb"/>
+      </w:pPr>
+      <w:r>
+        <w:tab/>
+      </w:r>
+      <w:r>
+        <w:t>For example, figure 5 shows how the system enables a fullscreen text field when a handset device is in landscape orientation (or the screen space is otherwise constrained for space). You can disable the fullscreen input mode with flagNoExtractUi in the </w:t>
+      </w:r>
+      <w:hyperlink r:id="rId87" w:anchor="attr_android:imeOptions" w:history="1">
+        <w:r>
+          <w:rPr>
+            <w:rStyle w:val="Hyperlink"/>
+          </w:rPr>
+          <w:t>android</w:t>
+        </w:r>
+        <w:r>
+          <w:rPr>
+            <w:rStyle w:val="Hyperlink"/>
+          </w:rPr>
+          <w:t xml:space="preserve"> </w:t>
+        </w:r>
+        <w:r>
+          <w:rPr>
+            <w:rStyle w:val="Hyperlink"/>
+            <w:b/>
+          </w:rPr>
+          <w:t>:</w:t>
+        </w:r>
+        <w:r>
+          <w:rPr>
+            <w:rStyle w:val="Hyperlink"/>
+          </w:rPr>
+          <w:t xml:space="preserve"> </w:t>
+        </w:r>
+        <w:r>
+          <w:rPr>
+            <w:rStyle w:val="Hyperlink"/>
+          </w:rPr>
+          <w:t>imeOptions</w:t>
+        </w:r>
+      </w:hyperlink>
+      <w:r>
+        <w:t> attribute, as shown in figure 6.</w:t>
+      </w:r>
+    </w:p>
+    <w:p>
+      <w:pPr>
+        <w:pStyle w:val="NormalWeb"/>
+        <w:shd w:val="clear" w:color="auto" w:fill="FFFFFF"/>
+        <w:spacing w:after="180" w:line="360" w:lineRule="atLeast"/>
+        <w:jc w:val="center"/>
+      </w:pPr>
+      <w:r>
+        <w:rPr>
+          <w:noProof/>
+        </w:rPr>
+        <w:lastRenderedPageBreak/>
+        <w:drawing>
+          <wp:inline distT="0" distB="0" distL="0" distR="0">
+            <wp:extent cx="3810000" cy="2143125"/>
+            <wp:effectExtent l="19050" t="0" r="0" b="0"/>
+            <wp:docPr id="9" name="Picture 74" descr="http://developer.android.com/images/ui/edittext-noextract.png"/>
+            <wp:cNvGraphicFramePr>
+              <a:graphicFrameLocks xmlns:a="http://schemas.openxmlformats.org/drawingml/2006/main" noChangeAspect="1"/>
+            </wp:cNvGraphicFramePr>
+            <a:graphic xmlns:a="http://schemas.openxmlformats.org/drawingml/2006/main">
+              <a:graphicData uri="http://schemas.openxmlformats.org/drawingml/2006/picture">
+                <pic:pic xmlns:pic="http://schemas.openxmlformats.org/drawingml/2006/picture">
+                  <pic:nvPicPr>
+                    <pic:cNvPr id="0" name="Picture 74" descr="http://developer.android.com/images/ui/edittext-noextract.png"/>
+                    <pic:cNvPicPr>
+                      <a:picLocks noChangeAspect="1" noChangeArrowheads="1"/>
+                    </pic:cNvPicPr>
+                  </pic:nvPicPr>
+                  <pic:blipFill>
+                    <a:blip r:embed="rId62"/>
+                    <a:srcRect/>
+                    <a:stretch>
+                      <a:fillRect/>
+                    </a:stretch>
+                  </pic:blipFill>
+                  <pic:spPr bwMode="auto">
+                    <a:xfrm>
+                      <a:off x="0" y="0"/>
+                      <a:ext cx="3810000" cy="2143125"/>
+                    </a:xfrm>
+                    <a:prstGeom prst="rect">
+                      <a:avLst/>
+                    </a:prstGeom>
+                    <a:noFill/>
+                    <a:ln w="9525">
+                      <a:noFill/>
+                      <a:miter lim="800000"/>
+                      <a:headEnd/>
+                      <a:tailEnd/>
+                    </a:ln>
+                  </pic:spPr>
+                </pic:pic>
+              </a:graphicData>
+            </a:graphic>
+          </wp:inline>
+        </w:drawing>
+      </w:r>
+    </w:p>
+    <w:p>
+      <w:pPr>
+        <w:pStyle w:val="NormalWeb"/>
+        <w:spacing w:after="180"/>
+        <w:jc w:val="center"/>
+        <w:rPr>
+          <w:b/>
+          <w:sz w:val="20"/>
+          <w:szCs w:val="20"/>
+        </w:rPr>
+      </w:pPr>
+      <w:r>
+        <w:rPr>
+          <w:b/>
+          <w:bCs/>
+          <w:sz w:val="20"/>
+          <w:szCs w:val="20"/>
+        </w:rPr>
+        <w:t>Figure 6.</w:t>
+      </w:r>
+      <w:r>
+        <w:rPr>
+          <w:b/>
+          <w:sz w:val="20"/>
+          <w:szCs w:val="20"/>
+        </w:rPr>
+        <w:t> The fullscreen text field ("extract mode") is disabled with android:imeOptions="flagNoExtractUi".</w:t>
+      </w:r>
+    </w:p>
+    <w:p>
+      <w:pPr>
+        <w:pStyle w:val="NormalWeb"/>
+        <w:spacing w:before="0" w:after="180" w:line="360" w:lineRule="atLeast"/>
+      </w:pPr>
+    </w:p>
+    <w:p>
+      <w:pPr>
+        <w:pStyle w:val="NormalWeb"/>
+        <w:spacing w:before="0" w:after="180" w:line="360" w:lineRule="atLeast"/>
+      </w:pPr>
+      <w:r>
+        <w:t>Providing Auto-complete Suggestions</w:t>
+      </w:r>
+    </w:p>
+    <w:p>
+      <w:pPr>
+        <w:pStyle w:val="NormalWeb"/>
+      </w:pPr>
+      <w:r>
+        <w:tab/>
+      </w:r>
+      <w:r>
+        <w:t>If you want to provide suggestions to users as they type, you can use a subclass of </w:t>
+      </w:r>
+      <w:hyperlink r:id="rId88" w:history="1">
+        <w:r>
+          <w:rPr>
+            <w:rStyle w:val="Hyperlink"/>
+          </w:rPr>
+          <w:t>EditText</w:t>
+        </w:r>
+      </w:hyperlink>
+      <w:r>
+        <w:t> called</w:t>
+      </w:r>
+      <w:hyperlink r:id="rId89" w:history="1">
+        <w:r>
+          <w:rPr>
+            <w:rStyle w:val="Hyperlink"/>
+          </w:rPr>
+          <w:t>AutoCompleteTextView</w:t>
+        </w:r>
+      </w:hyperlink>
+      <w:r>
+        <w:t>. To implement auto-complete, you must specify an </w:t>
+      </w:r>
+      <w:hyperlink r:id="rId90" w:history="1">
+        <w:r>
+          <w:rPr>
+            <w:rStyle w:val="Hyperlink"/>
+          </w:rPr>
+          <w:t>Adapter</w:t>
+        </w:r>
+      </w:hyperlink>
+      <w:r>
+        <w:t> that provides the text suggestions. There are several kinds of adapters available, depending on where the data is coming from, such as from a database or an array.</w:t>
+      </w:r>
+    </w:p>
+    <w:p>
+      <w:pPr>
+        <w:pStyle w:val="NormalWeb"/>
+        <w:shd w:val="clear" w:color="auto" w:fill="FFFFFF"/>
+        <w:spacing w:after="180" w:line="360" w:lineRule="atLeast"/>
+        <w:jc w:val="center"/>
+      </w:pPr>
+      <w:r>
+        <w:rPr>
+          <w:noProof/>
+        </w:rPr>
+        <w:drawing>
+          <wp:inline distT="0" distB="0" distL="0" distR="0">
+            <wp:extent cx="2857500" cy="1628775"/>
+            <wp:effectExtent l="19050" t="0" r="0" b="0"/>
+            <wp:docPr id="76" name="Picture 76" descr="http://developer.android.com/images/ui/edittext-autocomplete.png"/>
+            <wp:cNvGraphicFramePr>
+              <a:graphicFrameLocks xmlns:a="http://schemas.openxmlformats.org/drawingml/2006/main" noChangeAspect="1"/>
+            </wp:cNvGraphicFramePr>
+            <a:graphic xmlns:a="http://schemas.openxmlformats.org/drawingml/2006/main">
+              <a:graphicData uri="http://schemas.openxmlformats.org/drawingml/2006/picture">
+                <pic:pic xmlns:pic="http://schemas.openxmlformats.org/drawingml/2006/picture">
+                  <pic:nvPicPr>
+                    <pic:cNvPr id="0" name="Picture 76" descr="http://developer.android.com/images/ui/edittext-autocomplete.png"/>
+                    <pic:cNvPicPr>
+                      <a:picLocks noChangeAspect="1" noChangeArrowheads="1"/>
+                    </pic:cNvPicPr>
+                  </pic:nvPicPr>
+                  <pic:blipFill>
+                    <a:blip r:embed="rId91"/>
+                    <a:srcRect/>
+                    <a:stretch>
+                      <a:fillRect/>
+                    </a:stretch>
+                  </pic:blipFill>
+                  <pic:spPr bwMode="auto">
+                    <a:xfrm>
+                      <a:off x="0" y="0"/>
+                      <a:ext cx="2857500" cy="1628775"/>
+                    </a:xfrm>
+                    <a:prstGeom prst="rect">
+                      <a:avLst/>
+                    </a:prstGeom>
+                    <a:noFill/>
+                    <a:ln w="9525">
+                      <a:noFill/>
+                      <a:miter lim="800000"/>
+                      <a:headEnd/>
+                      <a:tailEnd/>
+                    </a:ln>
+                  </pic:spPr>
+                </pic:pic>
+              </a:graphicData>
+            </a:graphic>
+          </wp:inline>
+        </w:drawing>
+      </w:r>
+    </w:p>
+    <w:p>
+      <w:pPr>
+        <w:pStyle w:val="NormalWeb"/>
+        <w:spacing w:after="180"/>
+        <w:jc w:val="center"/>
+        <w:rPr>
+          <w:b/>
+          <w:sz w:val="20"/>
+          <w:szCs w:val="20"/>
+        </w:rPr>
+      </w:pPr>
+      <w:r>
+        <w:rPr>
+          <w:b/>
+          <w:bCs/>
+          <w:sz w:val="20"/>
+          <w:szCs w:val="20"/>
+        </w:rPr>
+        <w:t>Figure 7.</w:t>
+      </w:r>
+      <w:r>
+        <w:rPr>
+          <w:b/>
+          <w:sz w:val="20"/>
+          <w:szCs w:val="20"/>
+        </w:rPr>
+        <w:t> Example of </w:t>
+      </w:r>
+      <w:hyperlink r:id="rId92" w:history="1">
+        <w:r>
+          <w:rPr>
+            <w:rStyle w:val="Hyperlink"/>
+            <w:b/>
+            <w:sz w:val="20"/>
+            <w:szCs w:val="20"/>
+          </w:rPr>
+          <w:t>AutoCompleteTextView</w:t>
+        </w:r>
+      </w:hyperlink>
+      <w:r>
+        <w:rPr>
+          <w:b/>
+          <w:sz w:val="20"/>
+          <w:szCs w:val="20"/>
+        </w:rPr>
+        <w:t> with text suggestions.</w:t>
+      </w:r>
+    </w:p>
+    <w:p>
+      <w:pPr>
+        <w:pStyle w:val="NormalWeb"/>
+      </w:pPr>
+      <w:r>
+        <w:tab/>
+      </w:r>
+      <w:r>
+        <w:t>The following procedure describes how to set up an </w:t>
+      </w:r>
+      <w:hyperlink r:id="rId93" w:history="1">
+        <w:r>
+          <w:rPr>
+            <w:rStyle w:val="Hyperlink"/>
+          </w:rPr>
+          <w:t>AutoCompleteTextView</w:t>
+        </w:r>
+      </w:hyperlink>
+      <w:r>
+        <w:t> that provides suggestions from an array, using </w:t>
+      </w:r>
+      <w:hyperlink r:id="rId94" w:history="1">
+        <w:r>
+          <w:rPr>
+            <w:rStyle w:val="Hyperlink"/>
+          </w:rPr>
+          <w:t>ArrayAdapter</w:t>
+        </w:r>
+      </w:hyperlink>
+      <w:r>
+        <w:t>:</w:t>
+      </w:r>
+    </w:p>
+    <w:p>
+      <w:pPr>
+        <w:pStyle w:val="NormalWeb"/>
+        <w:numPr>
+          <w:ilvl w:val="0"/>
+          <w:numId w:val="16"/>
+        </w:numPr>
+      </w:pPr>
+      <w:r>
+        <w:t>Add the </w:t>
+      </w:r>
+      <w:hyperlink r:id="rId95" w:history="1">
+        <w:r>
+          <w:rPr>
+            <w:rStyle w:val="Hyperlink"/>
+          </w:rPr>
+          <w:t>AutoCompleteTextView</w:t>
+        </w:r>
+      </w:hyperlink>
+      <w:r>
+        <w:t> to your layout. Here's a layout with only the text field:</w:t>
+      </w:r>
+    </w:p>
+    <w:p>
+      <w:pPr>
+        <w:pStyle w:val="NormalWeb"/>
+        <w:shd w:val="clear" w:color="auto" w:fill="FFFFFF"/>
+        <w:spacing w:before="0" w:after="180" w:line="360" w:lineRule="atLeast"/>
+      </w:pPr>
+      <w:r>
+        <w:t>&lt;?xml version="1.0" encoding="utf-8"?&gt;</w:t>
+      </w:r>
+      <w:r>
+        <w:br/>
+        <w:t xml:space="preserve">&lt;AutoCompleteTextView xmlns:android="http://schemas.android.com/apk/res/android" </w:t>
+      </w:r>
+      <w:r>
+        <w:br/>
+        <w:t>    android:id="@+id/autocomplete_country"</w:t>
+      </w:r>
+      <w:r>
+        <w:br/>
+      </w:r>
+      <w:r>
+        <w:lastRenderedPageBreak/>
+        <w:t>    android:layout_width="fill_parent"</w:t>
+      </w:r>
+      <w:r>
+        <w:br/>
+        <w:t>    android:layout_height="wrap_content" /&gt;</w:t>
+      </w:r>
+    </w:p>
+    <w:p>
+      <w:pPr>
+        <w:pStyle w:val="NormalWeb"/>
+        <w:numPr>
+          <w:ilvl w:val="0"/>
+          <w:numId w:val="16"/>
+        </w:numPr>
+      </w:pPr>
+      <w:r>
+        <w:t>Define the array that contains all text suggestions. For example, here's an array of country names that's defined in an XML resource file (res/values/strings.xml):</w:t>
+      </w:r>
+    </w:p>
+    <w:p>
+      <w:pPr>
+        <w:pStyle w:val="NormalWeb"/>
+        <w:shd w:val="clear" w:color="auto" w:fill="FFFFFF"/>
+        <w:spacing w:before="0" w:after="180" w:line="360" w:lineRule="atLeast"/>
+      </w:pPr>
+      <w:r>
+        <w:t>&lt;?xml version="1.0" encoding="utf-8"?&gt;</w:t>
+      </w:r>
+      <w:r>
+        <w:br/>
+        <w:t>&lt;resources&gt;</w:t>
+      </w:r>
+      <w:r>
+        <w:br/>
+        <w:t>    &lt;string-array name="countries_array"&gt;</w:t>
+      </w:r>
+      <w:r>
+        <w:br/>
+        <w:t>        &lt;item&gt;Afghanistan&lt;/item&gt;</w:t>
+      </w:r>
+      <w:r>
+        <w:br/>
+        <w:t>        &lt;item&gt;Albania&lt;/item&gt;</w:t>
+      </w:r>
+      <w:r>
+        <w:br/>
+        <w:t>        &lt;item&gt;Algeria&lt;/item&gt;</w:t>
+      </w:r>
+      <w:r>
+        <w:br/>
+        <w:t>        &lt;item&gt;American Samoa&lt;/item&gt;</w:t>
+      </w:r>
+      <w:r>
+        <w:br/>
+        <w:t>        &lt;item&gt;Andorra&lt;/item&gt;</w:t>
+      </w:r>
+      <w:r>
+        <w:br/>
+        <w:t>        &lt;item&gt;Angola&lt;/item&gt;</w:t>
+      </w:r>
+      <w:r>
+        <w:br/>
+        <w:t>        &lt;item&gt;Anguilla&lt;/item&gt;</w:t>
+      </w:r>
+      <w:r>
+        <w:br/>
+        <w:t>        &lt;item&gt;Antarctica&lt;/item&gt;</w:t>
+      </w:r>
+      <w:r>
+        <w:br/>
+        <w:t>        ...</w:t>
+      </w:r>
+      <w:r>
+        <w:br/>
+        <w:t>    &lt;/string-array&gt;</w:t>
+      </w:r>
+      <w:r>
+        <w:br/>
+        <w:t>&lt;/resources&gt;</w:t>
+      </w:r>
+    </w:p>
+    <w:p>
+      <w:pPr>
+        <w:pStyle w:val="NormalWeb"/>
+        <w:numPr>
+          <w:ilvl w:val="0"/>
+          <w:numId w:val="16"/>
+        </w:numPr>
+      </w:pPr>
+      <w:r>
+        <w:t>In your </w:t>
+      </w:r>
+      <w:hyperlink r:id="rId96" w:history="1">
+        <w:r>
+          <w:rPr>
+            <w:rStyle w:val="Hyperlink"/>
+          </w:rPr>
+          <w:t>Activity</w:t>
+        </w:r>
+      </w:hyperlink>
+      <w:r>
+        <w:t> or </w:t>
+      </w:r>
+      <w:hyperlink r:id="rId97" w:history="1">
+        <w:r>
+          <w:rPr>
+            <w:rStyle w:val="Hyperlink"/>
+          </w:rPr>
+          <w:t>Fragment</w:t>
+        </w:r>
+      </w:hyperlink>
+      <w:r>
+        <w:t>, use the following code to specify the adapter that supplies the suggestions:</w:t>
+      </w:r>
+    </w:p>
+    <w:p>
+      <w:pPr>
+        <w:pStyle w:val="NormalWeb"/>
+        <w:shd w:val="clear" w:color="auto" w:fill="FFFFFF"/>
+        <w:spacing w:before="0" w:after="180" w:line="360" w:lineRule="atLeast"/>
+      </w:pPr>
+      <w:r>
+        <w:t>// Get a reference to the AutoCompleteTextView in the layout</w:t>
+      </w:r>
+      <w:r>
+        <w:br/>
+        <w:t>AutoCompleteTextView textView = (AutoCompleteTextView) findViewById(R.id.autocomplete_country);</w:t>
+      </w:r>
+      <w:r>
+        <w:br/>
+        <w:t>// Get the string array</w:t>
+      </w:r>
+      <w:r>
+        <w:br/>
+        <w:t>String[] countries = getResources().getStringArray(R.array.countries_array);</w:t>
+      </w:r>
+      <w:r>
+        <w:br/>
+        <w:t xml:space="preserve">// Create the adapter and set it to the AutoCompleteTextView </w:t>
+      </w:r>
+      <w:r>
+        <w:br/>
+        <w:t xml:space="preserve">ArrayAdapter&lt;String&gt; adapter = </w:t>
+      </w:r>
+      <w:r>
+        <w:br/>
+        <w:t>        new ArrayAdapter&lt;String&gt;(this, android.R.layout.simple_list_item_1, countries);</w:t>
+      </w:r>
+      <w:r>
+        <w:br/>
+        <w:t>textView.setAdapter(adapter);</w:t>
+      </w:r>
+    </w:p>
+    <w:p>
+      <w:pPr>
+        <w:pStyle w:val="NormalWeb"/>
+        <w:spacing w:before="0" w:after="180"/>
+      </w:pPr>
+      <w:r>
+        <w:t>Here, a new </w:t>
+      </w:r>
+      <w:hyperlink r:id="rId98" w:history="1">
+        <w:r>
+          <w:rPr>
+            <w:rStyle w:val="Hyperlink"/>
+          </w:rPr>
+          <w:t>ArrayAdapter</w:t>
+        </w:r>
+      </w:hyperlink>
+      <w:r>
+        <w:t> is initialized to bind each item in the COUNTRIES string array to a </w:t>
+      </w:r>
+      <w:hyperlink r:id="rId99" w:history="1">
+        <w:r>
+          <w:rPr>
+            <w:rStyle w:val="Hyperlink"/>
+          </w:rPr>
+          <w:t>TextView</w:t>
+        </w:r>
+      </w:hyperlink>
+      <w:r>
+        <w:t> that exists in the simple_list_item_1 layout (this is a layout provided by Android that provides a standard appearance for text in a list).</w:t>
+      </w:r>
+    </w:p>
+    <w:p>
+      <w:pPr>
+        <w:pStyle w:val="NormalWeb"/>
+        <w:spacing w:before="0" w:after="180"/>
+      </w:pPr>
+      <w:r>
+        <w:t>Then assign the adapter to the </w:t>
+      </w:r>
+      <w:hyperlink r:id="rId100" w:history="1">
+        <w:r>
+          <w:rPr>
+            <w:rStyle w:val="Hyperlink"/>
+          </w:rPr>
+          <w:t>AutoCompleteTextView</w:t>
+        </w:r>
+      </w:hyperlink>
+      <w:r>
+        <w:t> by calling </w:t>
+      </w:r>
+      <w:hyperlink r:id="rId101" w:anchor="setAdapter(T)" w:history="1">
+        <w:r>
+          <w:rPr>
+            <w:rStyle w:val="Hyperlink"/>
+          </w:rPr>
+          <w:t>setAdapter()</w:t>
+        </w:r>
+      </w:hyperlink>
+      <w:r>
+        <w:t>.</w:t>
+      </w:r>
+    </w:p>
     <w:sectPr>
-      <w:headerReference w:type="default" r:id="rId55"/>
+      <w:headerReference w:type="default" r:id="rId102"/>
       <w:pgSz w:w="12240" w:h="15840"/>
       <w:pgMar w:top="1440" w:right="1440" w:bottom="1440" w:left="1440" w:header="720" w:footer="720" w:gutter="0"/>
       <w:cols w:space="720"/>
@@ -13686,6 +16701,92 @@
     </w:lvl>
   </w:abstractNum>
   <w:abstractNum w:abstractNumId="4">
+    <w:nsid w:val="20BC7EAB"/>
+    <w:multiLevelType w:val="hybridMultilevel"/>
+    <w:tmpl w:val="F058F10A"/>
+    <w:lvl w:ilvl="0" w:tplc="04090011">
+      <w:start w:val="1"/>
+      <w:numFmt w:val="decimal"/>
+      <w:lvlText w:val="%1)"/>
+      <w:lvlJc w:val="left"/>
+      <w:pPr>
+        <w:ind w:left="720" w:hanging="360"/>
+      </w:pPr>
+    </w:lvl>
+    <w:lvl w:ilvl="1" w:tplc="04090019" w:tentative="1">
+      <w:start w:val="1"/>
+      <w:numFmt w:val="lowerLetter"/>
+      <w:lvlText w:val="%2."/>
+      <w:lvlJc w:val="left"/>
+      <w:pPr>
+        <w:ind w:left="1440" w:hanging="360"/>
+      </w:pPr>
+    </w:lvl>
+    <w:lvl w:ilvl="2" w:tplc="0409001B" w:tentative="1">
+      <w:start w:val="1"/>
+      <w:numFmt w:val="lowerRoman"/>
+      <w:lvlText w:val="%3."/>
+      <w:lvlJc w:val="right"/>
+      <w:pPr>
+        <w:ind w:left="2160" w:hanging="180"/>
+      </w:pPr>
+    </w:lvl>
+    <w:lvl w:ilvl="3" w:tplc="0409000F" w:tentative="1">
+      <w:start w:val="1"/>
+      <w:numFmt w:val="decimal"/>
+      <w:lvlText w:val="%4."/>
+      <w:lvlJc w:val="left"/>
+      <w:pPr>
+        <w:ind w:left="2880" w:hanging="360"/>
+      </w:pPr>
+    </w:lvl>
+    <w:lvl w:ilvl="4" w:tplc="04090019" w:tentative="1">
+      <w:start w:val="1"/>
+      <w:numFmt w:val="lowerLetter"/>
+      <w:lvlText w:val="%5."/>
+      <w:lvlJc w:val="left"/>
+      <w:pPr>
+        <w:ind w:left="3600" w:hanging="360"/>
+      </w:pPr>
+    </w:lvl>
+    <w:lvl w:ilvl="5" w:tplc="0409001B" w:tentative="1">
+      <w:start w:val="1"/>
+      <w:numFmt w:val="lowerRoman"/>
+      <w:lvlText w:val="%6."/>
+      <w:lvlJc w:val="right"/>
+      <w:pPr>
+        <w:ind w:left="4320" w:hanging="180"/>
+      </w:pPr>
+    </w:lvl>
+    <w:lvl w:ilvl="6" w:tplc="0409000F" w:tentative="1">
+      <w:start w:val="1"/>
+      <w:numFmt w:val="decimal"/>
+      <w:lvlText w:val="%7."/>
+      <w:lvlJc w:val="left"/>
+      <w:pPr>
+        <w:ind w:left="5040" w:hanging="360"/>
+      </w:pPr>
+    </w:lvl>
+    <w:lvl w:ilvl="7" w:tplc="04090019" w:tentative="1">
+      <w:start w:val="1"/>
+      <w:numFmt w:val="lowerLetter"/>
+      <w:lvlText w:val="%8."/>
+      <w:lvlJc w:val="left"/>
+      <w:pPr>
+        <w:ind w:left="5760" w:hanging="360"/>
+      </w:pPr>
+    </w:lvl>
+    <w:lvl w:ilvl="8" w:tplc="0409001B" w:tentative="1">
+      <w:start w:val="1"/>
+      <w:numFmt w:val="lowerRoman"/>
+      <w:lvlText w:val="%9."/>
+      <w:lvlJc w:val="right"/>
+      <w:pPr>
+        <w:ind w:left="6480" w:hanging="180"/>
+      </w:pPr>
+    </w:lvl>
+  </w:abstractNum>
+  <w:abstractNum w:abstractNumId="5">
     <w:nsid w:val="263A2D3A"/>
     <w:multiLevelType w:val="multilevel"/>
     <w:tmpl w:val="73F866F2"/>
@@ -13798,7 +16899,120 @@
       </w:pPr>
     </w:lvl>
   </w:abstractNum>
-  <w:abstractNum w:abstractNumId="5">
+  <w:abstractNum w:abstractNumId="6">
+    <w:nsid w:val="2CFC786A"/>
+    <w:multiLevelType w:val="multilevel"/>
+    <w:tmpl w:val="914693BC"/>
+    <w:lvl w:ilvl="0">
+      <w:start w:val="1"/>
+      <w:numFmt w:val="decimal"/>
+      <w:lvlText w:val="%1."/>
+      <w:lvlJc w:val="left"/>
+      <w:pPr>
+        <w:tabs>
+          <w:tab w:val="num" w:pos="720"/>
+        </w:tabs>
+        <w:ind w:left="720" w:hanging="360"/>
+      </w:pPr>
+    </w:lvl>
+    <w:lvl w:ilvl="1" w:tentative="1">
+      <w:start w:val="1"/>
+      <w:numFmt w:val="decimal"/>
+      <w:lvlText w:val="%2."/>
+      <w:lvlJc w:val="left"/>
+      <w:pPr>
+        <w:tabs>
+          <w:tab w:val="num" w:pos="1440"/>
+        </w:tabs>
+        <w:ind w:left="1440" w:hanging="360"/>
+      </w:pPr>
+    </w:lvl>
+    <w:lvl w:ilvl="2" w:tentative="1">
+      <w:start w:val="1"/>
+      <w:numFmt w:val="decimal"/>
+      <w:lvlText w:val="%3."/>
+      <w:lvlJc w:val="left"/>
+      <w:pPr>
+        <w:tabs>
+          <w:tab w:val="num" w:pos="2160"/>
+        </w:tabs>
+        <w:ind w:left="2160" w:hanging="360"/>
+      </w:pPr>
+    </w:lvl>
+    <w:lvl w:ilvl="3" w:tentative="1">
+      <w:start w:val="1"/>
+      <w:numFmt w:val="decimal"/>
+      <w:lvlText w:val="%4."/>
+      <w:lvlJc w:val="left"/>
+      <w:pPr>
+        <w:tabs>
+          <w:tab w:val="num" w:pos="2880"/>
+        </w:tabs>
+        <w:ind w:left="2880" w:hanging="360"/>
+      </w:pPr>
+    </w:lvl>
+    <w:lvl w:ilvl="4" w:tentative="1">
+      <w:start w:val="1"/>
+      <w:numFmt w:val="decimal"/>
+      <w:lvlText w:val="%5."/>
+      <w:lvlJc w:val="left"/>
+      <w:pPr>
+        <w:tabs>
+          <w:tab w:val="num" w:pos="3600"/>
+        </w:tabs>
+        <w:ind w:left="3600" w:hanging="360"/>
+      </w:pPr>
+    </w:lvl>
+    <w:lvl w:ilvl="5" w:tentative="1">
+      <w:start w:val="1"/>
+      <w:numFmt w:val="decimal"/>
+      <w:lvlText w:val="%6."/>
+      <w:lvlJc w:val="left"/>
+      <w:pPr>
+        <w:tabs>
+          <w:tab w:val="num" w:pos="4320"/>
+        </w:tabs>
+        <w:ind w:left="4320" w:hanging="360"/>
+      </w:pPr>
+    </w:lvl>
+    <w:lvl w:ilvl="6" w:tentative="1">
+      <w:start w:val="1"/>
+      <w:numFmt w:val="decimal"/>
+      <w:lvlText w:val="%7."/>
+      <w:lvlJc w:val="left"/>
+      <w:pPr>
+        <w:tabs>
+          <w:tab w:val="num" w:pos="5040"/>
+        </w:tabs>
+        <w:ind w:left="5040" w:hanging="360"/>
+      </w:pPr>
+    </w:lvl>
+    <w:lvl w:ilvl="7" w:tentative="1">
+      <w:start w:val="1"/>
+      <w:numFmt w:val="decimal"/>
+      <w:lvlText w:val="%8."/>
+      <w:lvlJc w:val="left"/>
+      <w:pPr>
+        <w:tabs>
+          <w:tab w:val="num" w:pos="5760"/>
+        </w:tabs>
+        <w:ind w:left="5760" w:hanging="360"/>
+      </w:pPr>
+    </w:lvl>
+    <w:lvl w:ilvl="8" w:tentative="1">
+      <w:start w:val="1"/>
+      <w:numFmt w:val="decimal"/>
+      <w:lvlText w:val="%9."/>
+      <w:lvlJc w:val="left"/>
+      <w:pPr>
+        <w:tabs>
+          <w:tab w:val="num" w:pos="6480"/>
+        </w:tabs>
+        <w:ind w:left="6480" w:hanging="360"/>
+      </w:pPr>
+    </w:lvl>
+  </w:abstractNum>
+  <w:abstractNum w:abstractNumId="7">
     <w:nsid w:val="374C1BFF"/>
     <w:multiLevelType w:val="multilevel"/>
     <w:tmpl w:val="96FCDC62"/>
@@ -13947,7 +17161,7 @@
       </w:rPr>
     </w:lvl>
   </w:abstractNum>
-  <w:abstractNum w:abstractNumId="6">
+  <w:abstractNum w:abstractNumId="8">
     <w:nsid w:val="414C4985"/>
     <w:multiLevelType w:val="multilevel"/>
     <w:tmpl w:val="6C489396"/>
@@ -14064,7 +17278,7 @@
       </w:pPr>
     </w:lvl>
   </w:abstractNum>
-  <w:abstractNum w:abstractNumId="7">
+  <w:abstractNum w:abstractNumId="9">
     <w:nsid w:val="44AB0715"/>
     <w:multiLevelType w:val="hybridMultilevel"/>
     <w:tmpl w:val="45B6D928"/>
@@ -14150,7 +17364,7 @@
       </w:pPr>
     </w:lvl>
   </w:abstractNum>
-  <w:abstractNum w:abstractNumId="8">
+  <w:abstractNum w:abstractNumId="10">
     <w:nsid w:val="45941088"/>
     <w:multiLevelType w:val="multilevel"/>
     <w:tmpl w:val="BC28BE48"/>
@@ -14263,7 +17477,7 @@
       </w:pPr>
     </w:lvl>
   </w:abstractNum>
-  <w:abstractNum w:abstractNumId="9">
+  <w:abstractNum w:abstractNumId="11">
     <w:nsid w:val="4729399B"/>
     <w:multiLevelType w:val="multilevel"/>
     <w:tmpl w:val="5224C28A"/>
@@ -14412,7 +17626,93 @@
       </w:rPr>
     </w:lvl>
   </w:abstractNum>
-  <w:abstractNum w:abstractNumId="10">
+  <w:abstractNum w:abstractNumId="12">
+    <w:nsid w:val="506F0725"/>
+    <w:multiLevelType w:val="hybridMultilevel"/>
+    <w:tmpl w:val="599C3DE2"/>
+    <w:lvl w:ilvl="0" w:tplc="0409000F">
+      <w:start w:val="1"/>
+      <w:numFmt w:val="decimal"/>
+      <w:lvlText w:val="%1."/>
+      <w:lvlJc w:val="left"/>
+      <w:pPr>
+        <w:ind w:left="1080" w:hanging="360"/>
+      </w:pPr>
+    </w:lvl>
+    <w:lvl w:ilvl="1" w:tplc="04090019" w:tentative="1">
+      <w:start w:val="1"/>
+      <w:numFmt w:val="lowerLetter"/>
+      <w:lvlText w:val="%2."/>
+      <w:lvlJc w:val="left"/>
+      <w:pPr>
+        <w:ind w:left="1800" w:hanging="360"/>
+      </w:pPr>
+    </w:lvl>
+    <w:lvl w:ilvl="2" w:tplc="0409001B" w:tentative="1">
+      <w:start w:val="1"/>
+      <w:numFmt w:val="lowerRoman"/>
+      <w:lvlText w:val="%3."/>
+      <w:lvlJc w:val="right"/>
+      <w:pPr>
+        <w:ind w:left="2520" w:hanging="180"/>
+      </w:pPr>
+    </w:lvl>
+    <w:lvl w:ilvl="3" w:tplc="0409000F" w:tentative="1">
+      <w:start w:val="1"/>
+      <w:numFmt w:val="decimal"/>
+      <w:lvlText w:val="%4."/>
+      <w:lvlJc w:val="left"/>
+      <w:pPr>
+        <w:ind w:left="3240" w:hanging="360"/>
+      </w:pPr>
+    </w:lvl>
+    <w:lvl w:ilvl="4" w:tplc="04090019" w:tentative="1">
+      <w:start w:val="1"/>
+      <w:numFmt w:val="lowerLetter"/>
+      <w:lvlText w:val="%5."/>
+      <w:lvlJc w:val="left"/>
+      <w:pPr>
+        <w:ind w:left="3960" w:hanging="360"/>
+      </w:pPr>
+    </w:lvl>
+    <w:lvl w:ilvl="5" w:tplc="0409001B" w:tentative="1">
+      <w:start w:val="1"/>
+      <w:numFmt w:val="lowerRoman"/>
+      <w:lvlText w:val="%6."/>
+      <w:lvlJc w:val="right"/>
+      <w:pPr>
+        <w:ind w:left="4680" w:hanging="180"/>
+      </w:pPr>
+    </w:lvl>
+    <w:lvl w:ilvl="6" w:tplc="0409000F" w:tentative="1">
+      <w:start w:val="1"/>
+      <w:numFmt w:val="decimal"/>
+      <w:lvlText w:val="%7."/>
+      <w:lvlJc w:val="left"/>
+      <w:pPr>
+        <w:ind w:left="5400" w:hanging="360"/>
+      </w:pPr>
+    </w:lvl>
+    <w:lvl w:ilvl="7" w:tplc="04090019" w:tentative="1">
+      <w:start w:val="1"/>
+      <w:numFmt w:val="lowerLetter"/>
+      <w:lvlText w:val="%8."/>
+      <w:lvlJc w:val="left"/>
+      <w:pPr>
+        <w:ind w:left="6120" w:hanging="360"/>
+      </w:pPr>
+    </w:lvl>
+    <w:lvl w:ilvl="8" w:tplc="0409001B" w:tentative="1">
+      <w:start w:val="1"/>
+      <w:numFmt w:val="lowerRoman"/>
+      <w:lvlText w:val="%9."/>
+      <w:lvlJc w:val="right"/>
+      <w:pPr>
+        <w:ind w:left="6840" w:hanging="180"/>
+      </w:pPr>
+    </w:lvl>
+  </w:abstractNum>
+  <w:abstractNum w:abstractNumId="13">
     <w:nsid w:val="50D12E43"/>
     <w:multiLevelType w:val="multilevel"/>
     <w:tmpl w:val="F49E0164"/>
@@ -14525,7 +17825,7 @@
       </w:pPr>
     </w:lvl>
   </w:abstractNum>
-  <w:abstractNum w:abstractNumId="11">
+  <w:abstractNum w:abstractNumId="14">
     <w:nsid w:val="51AC6C9F"/>
     <w:multiLevelType w:val="multilevel"/>
     <w:tmpl w:val="B3C63FA4"/>
@@ -14674,7 +17974,7 @@
       </w:rPr>
     </w:lvl>
   </w:abstractNum>
-  <w:abstractNum w:abstractNumId="12">
+  <w:abstractNum w:abstractNumId="15">
     <w:nsid w:val="57F473E1"/>
     <w:multiLevelType w:val="multilevel"/>
     <w:tmpl w:val="8A06A62E"/>
@@ -14823,7 +18123,7 @@
       </w:rPr>
     </w:lvl>
   </w:abstractNum>
-  <w:abstractNum w:abstractNumId="13">
+  <w:abstractNum w:abstractNumId="16">
     <w:nsid w:val="5A9F3EDE"/>
     <w:multiLevelType w:val="multilevel"/>
     <w:tmpl w:val="13C496E6"/>
@@ -14936,7 +18236,7 @@
       </w:pPr>
     </w:lvl>
   </w:abstractNum>
-  <w:abstractNum w:abstractNumId="14">
+  <w:abstractNum w:abstractNumId="17">
     <w:nsid w:val="7D1B5202"/>
     <w:multiLevelType w:val="multilevel"/>
     <w:tmpl w:val="D2AC9BA4"/>
@@ -15053,7 +18353,7 @@
     <w:abstractNumId w:val="2"/>
   </w:num>
   <w:num w:numId="2">
-    <w:abstractNumId w:val="7"/>
+    <w:abstractNumId w:val="9"/>
   </w:num>
   <w:num w:numId="3">
     <w:abstractNumId w:val="3"/>
@@ -15065,34 +18365,43 @@
     <w:abstractNumId w:val="0"/>
   </w:num>
   <w:num w:numId="6">
-    <w:abstractNumId w:val="9"/>
+    <w:abstractNumId w:val="11"/>
   </w:num>
   <w:num w:numId="7">
+    <w:abstractNumId w:val="17"/>
+  </w:num>
+  <w:num w:numId="8">
+    <w:abstractNumId w:val="8"/>
+  </w:num>
+  <w:num w:numId="9">
+    <w:abstractNumId w:val="5"/>
+  </w:num>
+  <w:num w:numId="10">
+    <w:abstractNumId w:val="7"/>
+  </w:num>
+  <w:num w:numId="11">
+    <w:abstractNumId w:val="13"/>
+  </w:num>
+  <w:num w:numId="12">
+    <w:abstractNumId w:val="16"/>
+  </w:num>
+  <w:num w:numId="13">
+    <w:abstractNumId w:val="10"/>
+  </w:num>
+  <w:num w:numId="14">
+    <w:abstractNumId w:val="15"/>
+  </w:num>
+  <w:num w:numId="15">
     <w:abstractNumId w:val="14"/>
   </w:num>
-  <w:num w:numId="8">
+  <w:num w:numId="16">
     <w:abstractNumId w:val="6"/>
   </w:num>
-  <w:num w:numId="9">
+  <w:num w:numId="17">
     <w:abstractNumId w:val="4"/>
   </w:num>
-  <w:num w:numId="10">
-    <w:abstractNumId w:val="5"/>
-  </w:num>
-  <w:num w:numId="11">
-    <w:abstractNumId w:val="10"/>
-  </w:num>
-  <w:num w:numId="12">
-    <w:abstractNumId w:val="13"/>
-  </w:num>
-  <w:num w:numId="13">
-    <w:abstractNumId w:val="8"/>
-  </w:num>
-  <w:num w:numId="14">
+  <w:num w:numId="18">
     <w:abstractNumId w:val="12"/>
-  </w:num>
-  <w:num w:numId="15">
-    <w:abstractNumId w:val="11"/>
   </w:num>
 </w:numbering>
 </file>
@@ -15436,7 +18745,6 @@
     <w:name w:val="Hyperlink"/>
     <w:basedOn w:val="DefaultParagraphFont"/>
     <w:uiPriority w:val="99"/>
-    <w:semiHidden/>
     <w:unhideWhenUsed/>
     <w:rsid w:val="00E120D2"/>
     <w:rPr>
@@ -15751,6 +19059,36 @@
       <w:color w:val="4F81BD" w:themeColor="accent1"/>
     </w:rPr>
   </w:style>
+  <w:style w:type="character" w:customStyle="1" w:styleId="typ">
+    <w:name w:val="typ"/>
+    <w:basedOn w:val="DefaultParagraphFont"/>
+    <w:rsid w:val="00395131"/>
+  </w:style>
+  <w:style w:type="character" w:customStyle="1" w:styleId="pln">
+    <w:name w:val="pln"/>
+    <w:basedOn w:val="DefaultParagraphFont"/>
+    <w:rsid w:val="00395131"/>
+  </w:style>
+  <w:style w:type="character" w:customStyle="1" w:styleId="pun">
+    <w:name w:val="pun"/>
+    <w:basedOn w:val="DefaultParagraphFont"/>
+    <w:rsid w:val="00395131"/>
+  </w:style>
+  <w:style w:type="character" w:customStyle="1" w:styleId="str">
+    <w:name w:val="str"/>
+    <w:basedOn w:val="DefaultParagraphFont"/>
+    <w:rsid w:val="00395131"/>
+  </w:style>
+  <w:style w:type="character" w:customStyle="1" w:styleId="kwd">
+    <w:name w:val="kwd"/>
+    <w:basedOn w:val="DefaultParagraphFont"/>
+    <w:rsid w:val="00395131"/>
+  </w:style>
+  <w:style w:type="character" w:customStyle="1" w:styleId="lit">
+    <w:name w:val="lit"/>
+    <w:basedOn w:val="DefaultParagraphFont"/>
+    <w:rsid w:val="00395131"/>
+  </w:style>
 </w:styles>
 </file>
 
@@ -16035,4 +19373,16 @@
   <a:objectDefaults/>
   <a:extraClrSchemeLst/>
 </a:theme>
+</file>
+
+<file path=customXml/item1.xml><?xml version="1.0" encoding="utf-8"?>
+<b:Sources xmlns:b="http://schemas.openxmlformats.org/officeDocument/2006/bibliography" xmlns="http://schemas.openxmlformats.org/officeDocument/2006/bibliography" SelectedStyle="\APA.XSL" StyleName="APA"/>
+</file>
+
+<file path=customXml/itemProps1.xml><?xml version="1.0" encoding="utf-8"?>
+<ds:datastoreItem xmlns:ds="http://schemas.openxmlformats.org/officeDocument/2006/customXml" ds:itemID="{2553CA20-4B2E-49DF-A314-36E96DFD17A5}">
+  <ds:schemaRefs>
+    <ds:schemaRef ds:uri="http://schemas.openxmlformats.org/officeDocument/2006/bibliography"/>
+  </ds:schemaRefs>
+</ds:datastoreItem>
 </file>
</xml_diff>

<commit_message>
Revert "TextField and Audio Application"
This reverts commit 1377614d07c9e7f41f83763492b4c0955085a9b8.
</commit_message>
<xml_diff>
--- a/sameer/Android/Documentation/Android Doc.docx
+++ b/sameer/Android/Documentation/Android Doc.docx
@@ -6592,7 +6592,7 @@
         </w:rPr>
         <w:t> </w:t>
       </w:r>
-      <w:hyperlink r:id="rId8" w:history="1">
+      <w:hyperlink r:id="rId7" w:history="1">
         <w:r>
           <w:rPr>
             <w:rFonts w:ascii="Arial" w:eastAsia="Times New Roman" w:hAnsi="Arial" w:cs="Arial"/>
@@ -6697,7 +6697,7 @@
         </w:rPr>
         <w:t> </w:t>
       </w:r>
-      <w:hyperlink r:id="rId9" w:history="1">
+      <w:hyperlink r:id="rId8" w:history="1">
         <w:r>
           <w:rPr>
             <w:rFonts w:ascii="Arial" w:eastAsia="Times New Roman" w:hAnsi="Arial" w:cs="Arial"/>
@@ -6883,7 +6883,7 @@
         </w:rPr>
         <w:t> </w:t>
       </w:r>
-      <w:hyperlink r:id="rId10" w:history="1">
+      <w:hyperlink r:id="rId9" w:history="1">
         <w:r>
           <w:rPr>
             <w:rFonts w:ascii="Consolas" w:eastAsia="Times New Roman" w:hAnsi="Consolas" w:cs="Consolas"/>
@@ -6953,7 +6953,7 @@
         </w:rPr>
         <w:t> </w:t>
       </w:r>
-      <w:hyperlink r:id="rId11" w:history="1">
+      <w:hyperlink r:id="rId10" w:history="1">
         <w:r>
           <w:rPr>
             <w:rFonts w:ascii="Arial" w:eastAsia="Times New Roman" w:hAnsi="Arial" w:cs="Arial"/>
@@ -7029,7 +7029,7 @@
         </w:rPr>
         <w:t> </w:t>
       </w:r>
-      <w:hyperlink r:id="rId12" w:history="1">
+      <w:hyperlink r:id="rId11" w:history="1">
         <w:r>
           <w:rPr>
             <w:rFonts w:ascii="Arial" w:eastAsia="Times New Roman" w:hAnsi="Arial" w:cs="Arial"/>
@@ -7105,7 +7105,7 @@
         </w:rPr>
         <w:t> </w:t>
       </w:r>
-      <w:hyperlink r:id="rId13" w:history="1">
+      <w:hyperlink r:id="rId12" w:history="1">
         <w:r>
           <w:rPr>
             <w:rFonts w:ascii="Arial" w:eastAsia="Times New Roman" w:hAnsi="Arial" w:cs="Arial"/>
@@ -7181,7 +7181,7 @@
         </w:rPr>
         <w:t> </w:t>
       </w:r>
-      <w:hyperlink r:id="rId14" w:history="1">
+      <w:hyperlink r:id="rId13" w:history="1">
         <w:r>
           <w:rPr>
             <w:rFonts w:ascii="Arial" w:eastAsia="Times New Roman" w:hAnsi="Arial" w:cs="Arial"/>
@@ -7287,7 +7287,7 @@
         </w:rPr>
         <w:t> </w:t>
       </w:r>
-      <w:hyperlink r:id="rId15" w:anchor="mipmap" w:history="1">
+      <w:hyperlink r:id="rId14" w:anchor="mipmap" w:history="1">
         <w:r>
           <w:rPr>
             <w:rFonts w:ascii="Arial" w:eastAsia="Times New Roman" w:hAnsi="Arial" w:cs="Arial"/>
@@ -7356,7 +7356,7 @@
         </w:rPr>
         <w:t> </w:t>
       </w:r>
-      <w:hyperlink r:id="rId16" w:history="1">
+      <w:hyperlink r:id="rId15" w:history="1">
         <w:r>
           <w:rPr>
             <w:rFonts w:ascii="Arial" w:eastAsia="Times New Roman" w:hAnsi="Arial" w:cs="Arial"/>
@@ -7433,7 +7433,7 @@
         </w:rPr>
         <w:t> </w:t>
       </w:r>
-      <w:hyperlink r:id="rId17" w:history="1">
+      <w:hyperlink r:id="rId16" w:history="1">
         <w:r>
           <w:rPr>
             <w:rFonts w:ascii="Arial" w:eastAsia="Times New Roman" w:hAnsi="Arial" w:cs="Arial"/>
@@ -7711,7 +7711,7 @@
         </w:rPr>
         <w:t xml:space="preserve"> </w:t>
       </w:r>
-      <w:hyperlink r:id="rId18" w:history="1">
+      <w:hyperlink r:id="rId17" w:history="1">
         <w:r>
           <w:rPr>
             <w:rFonts w:ascii="Consolas" w:eastAsia="Times New Roman" w:hAnsi="Consolas" w:cs="Consolas"/>
@@ -7736,7 +7736,7 @@
         </w:rPr>
         <w:t> </w:t>
       </w:r>
-      <w:hyperlink r:id="rId19" w:history="1">
+      <w:hyperlink r:id="rId18" w:history="1">
         <w:r>
           <w:rPr>
             <w:rFonts w:ascii="Consolas" w:eastAsia="Times New Roman" w:hAnsi="Consolas" w:cs="Consolas"/>
@@ -7761,7 +7761,7 @@
         </w:rPr>
         <w:t> </w:t>
       </w:r>
-      <w:hyperlink r:id="rId20" w:anchor="SearchabilityMetadata" w:history="1">
+      <w:hyperlink r:id="rId19" w:anchor="SearchabilityMetadata" w:history="1">
         <w:r>
           <w:rPr>
             <w:rFonts w:ascii="Arial" w:eastAsia="Times New Roman" w:hAnsi="Arial" w:cs="Arial"/>
@@ -7786,7 +7786,7 @@
         </w:rPr>
         <w:t> </w:t>
       </w:r>
-      <w:hyperlink r:id="rId21" w:history="1">
+      <w:hyperlink r:id="rId20" w:history="1">
         <w:r>
           <w:rPr>
             <w:rFonts w:ascii="Arial" w:eastAsia="Times New Roman" w:hAnsi="Arial" w:cs="Arial"/>
@@ -7862,7 +7862,7 @@
         </w:rPr>
         <w:t> </w:t>
       </w:r>
-      <w:hyperlink r:id="rId22" w:history="1">
+      <w:hyperlink r:id="rId21" w:history="1">
         <w:r>
           <w:rPr>
             <w:rFonts w:ascii="Arial" w:eastAsia="Times New Roman" w:hAnsi="Arial" w:cs="Arial"/>
@@ -8456,7 +8456,7 @@
         </w:rPr>
         <w:t> </w:t>
       </w:r>
-      <w:hyperlink r:id="rId23" w:history="1">
+      <w:hyperlink r:id="rId22" w:history="1">
         <w:r>
           <w:t>Activity</w:t>
         </w:r>
@@ -8554,7 +8554,7 @@
         </w:rPr>
         <w:t> </w:t>
       </w:r>
-      <w:hyperlink r:id="rId24" w:history="1">
+      <w:hyperlink r:id="rId23" w:history="1">
         <w:r>
           <w:t>Service</w:t>
         </w:r>
@@ -8712,7 +8712,7 @@
         </w:rPr>
         <w:t xml:space="preserve"> </w:t>
       </w:r>
-      <w:hyperlink r:id="rId25" w:history="1">
+      <w:hyperlink r:id="rId24" w:history="1">
         <w:r>
           <w:t>ContactsContract</w:t>
         </w:r>
@@ -8768,7 +8768,7 @@
         </w:rPr>
         <w:t> </w:t>
       </w:r>
-      <w:hyperlink r:id="rId26" w:history="1">
+      <w:hyperlink r:id="rId25" w:history="1">
         <w:r>
           <w:t>Note</w:t>
         </w:r>
@@ -8806,7 +8806,7 @@
         </w:rPr>
         <w:t> </w:t>
       </w:r>
-      <w:hyperlink r:id="rId27" w:history="1">
+      <w:hyperlink r:id="rId26" w:history="1">
         <w:r>
           <w:t>ContentProvider</w:t>
         </w:r>
@@ -8912,7 +8912,7 @@
         </w:rPr>
         <w:t> </w:t>
       </w:r>
-      <w:hyperlink r:id="rId28" w:history="1">
+      <w:hyperlink r:id="rId27" w:history="1">
         <w:r>
           <w:t>create a status bar notification</w:t>
         </w:r>
@@ -8943,7 +8943,7 @@
         </w:rPr>
         <w:t> </w:t>
       </w:r>
-      <w:hyperlink r:id="rId29" w:history="1">
+      <w:hyperlink r:id="rId28" w:history="1">
         <w:r>
           <w:t>BroadcastReceiver</w:t>
         </w:r>
@@ -8968,7 +8968,7 @@
         </w:rPr>
         <w:t> </w:t>
       </w:r>
-      <w:hyperlink r:id="rId30" w:history="1">
+      <w:hyperlink r:id="rId29" w:history="1">
         <w:r>
           <w:t>Intent</w:t>
         </w:r>
@@ -9907,7 +9907,7 @@
         </w:rPr>
         <w:t> </w:t>
       </w:r>
-      <w:hyperlink r:id="rId31" w:anchor="ApiLevels" w:history="1">
+      <w:hyperlink r:id="rId30" w:anchor="ApiLevels" w:history="1">
         <w:r>
           <w:t>API level</w:t>
         </w:r>
@@ -9921,7 +9921,7 @@
         </w:rPr>
         <w:t> </w:t>
       </w:r>
-      <w:hyperlink r:id="rId32" w:history="1">
+      <w:hyperlink r:id="rId31" w:history="1">
         <w:r>
           <w:t>Supporting Different Platform Versions</w:t>
         </w:r>
@@ -11467,7 +11467,7 @@
                     </pic:cNvPicPr>
                   </pic:nvPicPr>
                   <pic:blipFill>
-                    <a:blip r:embed="rId33"/>
+                    <a:blip r:embed="rId32"/>
                     <a:srcRect/>
                     <a:stretch>
                       <a:fillRect/>
@@ -11615,7 +11615,7 @@
                     </pic:cNvPicPr>
                   </pic:nvPicPr>
                   <pic:blipFill>
-                    <a:blip r:embed="rId34"/>
+                    <a:blip r:embed="rId33"/>
                     <a:srcRect/>
                     <a:stretch>
                       <a:fillRect/>
@@ -11753,7 +11753,7 @@
         </w:rPr>
         <w:t> </w:t>
       </w:r>
-      <w:hyperlink r:id="rId35" w:history="1">
+      <w:hyperlink r:id="rId34" w:history="1">
         <w:r>
           <w:rPr>
             <w:rStyle w:val="Hyperlink"/>
@@ -11786,7 +11786,7 @@
         </w:rPr>
         <w:t> </w:t>
       </w:r>
-      <w:hyperlink r:id="rId36" w:anchor="build()" w:history="1">
+      <w:hyperlink r:id="rId35" w:anchor="build()" w:history="1">
         <w:r>
           <w:rPr>
             <w:rStyle w:val="Hyperlink"/>
@@ -11798,6 +11798,36 @@
       </w:hyperlink>
       <w:r>
         <w:t>, which returns a</w:t>
+      </w:r>
+      <w:r>
+        <w:rPr>
+          <w:rStyle w:val="apple-converted-space"/>
+        </w:rPr>
+        <w:t> </w:t>
+      </w:r>
+      <w:hyperlink r:id="rId36" w:history="1">
+        <w:r>
+          <w:rPr>
+            <w:rStyle w:val="Hyperlink"/>
+            <w:color w:val="039BE5"/>
+            <w:shd w:val="clear" w:color="auto" w:fill="F7F7F7"/>
+          </w:rPr>
+          <w:t>Notification</w:t>
+        </w:r>
+      </w:hyperlink>
+      <w:r>
+        <w:rPr>
+          <w:rStyle w:val="HTMLCode"/>
+          <w:rFonts w:ascii="Times New Roman" w:hAnsi="Times New Roman" w:cs="Times New Roman"/>
+          <w:color w:val="006600"/>
+          <w:sz w:val="24"/>
+          <w:szCs w:val="24"/>
+          <w:shd w:val="clear" w:color="auto" w:fill="F7F7F7"/>
+        </w:rPr>
+        <w:t xml:space="preserve"> </w:t>
+      </w:r>
+      <w:r>
+        <w:t>object containing your specifications. To issue the notification, you pass the</w:t>
       </w:r>
       <w:r>
         <w:rPr>
@@ -11817,25 +11847,117 @@
       </w:hyperlink>
       <w:r>
         <w:rPr>
-          <w:rStyle w:val="HTMLCode"/>
-          <w:rFonts w:ascii="Times New Roman" w:hAnsi="Times New Roman" w:cs="Times New Roman"/>
-          <w:color w:val="006600"/>
-          <w:sz w:val="24"/>
-          <w:szCs w:val="24"/>
-          <w:shd w:val="clear" w:color="auto" w:fill="F7F7F7"/>
-        </w:rPr>
-        <w:t xml:space="preserve"> </w:t>
-      </w:r>
-      <w:r>
-        <w:t>object containing your specifications. To issue the notification, you pass the</w:t>
-      </w:r>
-      <w:r>
-        <w:rPr>
           <w:rStyle w:val="apple-converted-space"/>
         </w:rPr>
         <w:t> </w:t>
       </w:r>
-      <w:hyperlink r:id="rId38" w:history="1">
+      <w:r>
+        <w:t>object to the system by calling</w:t>
+      </w:r>
+      <w:r>
+        <w:rPr>
+          <w:rStyle w:val="apple-converted-space"/>
+        </w:rPr>
+        <w:t> </w:t>
+      </w:r>
+      <w:hyperlink r:id="rId38" w:anchor="notify()" w:history="1">
+        <w:r>
+          <w:rPr>
+            <w:rStyle w:val="Hyperlink"/>
+            <w:color w:val="039BE5"/>
+            <w:shd w:val="clear" w:color="auto" w:fill="F7F7F7"/>
+          </w:rPr>
+          <w:t>NotificationManager.notify()</w:t>
+        </w:r>
+      </w:hyperlink>
+      <w:r>
+        <w:t>.</w:t>
+      </w:r>
+    </w:p>
+    <w:p>
+      <w:pPr>
+        <w:pStyle w:val="Heading3"/>
+        <w:shd w:val="clear" w:color="auto" w:fill="FFFFFF"/>
+        <w:spacing w:before="240" w:after="240" w:line="480" w:lineRule="atLeast"/>
+        <w:rPr>
+          <w:bCs w:val="0"/>
+          <w:i/>
+          <w:iCs/>
+          <w:spacing w:val="15"/>
+          <w:sz w:val="32"/>
+          <w:szCs w:val="32"/>
+        </w:rPr>
+      </w:pPr>
+    </w:p>
+    <w:p>
+      <w:pPr>
+        <w:pStyle w:val="Heading3"/>
+        <w:shd w:val="clear" w:color="auto" w:fill="FFFFFF"/>
+        <w:spacing w:before="240" w:after="240" w:line="480" w:lineRule="atLeast"/>
+        <w:rPr>
+          <w:bCs w:val="0"/>
+          <w:i/>
+          <w:iCs/>
+          <w:spacing w:val="15"/>
+          <w:sz w:val="32"/>
+          <w:szCs w:val="32"/>
+        </w:rPr>
+      </w:pPr>
+    </w:p>
+    <w:p/>
+    <w:p>
+      <w:pPr>
+        <w:pStyle w:val="Subtitle"/>
+        <w:rPr>
+          <w:b/>
+          <w:bCs/>
+          <w:sz w:val="32"/>
+          <w:szCs w:val="32"/>
+        </w:rPr>
+      </w:pPr>
+    </w:p>
+    <w:p>
+      <w:pPr>
+        <w:pStyle w:val="Subtitle"/>
+        <w:rPr>
+          <w:b/>
+          <w:bCs/>
+          <w:sz w:val="32"/>
+          <w:szCs w:val="32"/>
+        </w:rPr>
+      </w:pPr>
+      <w:r>
+        <w:rPr>
+          <w:b/>
+          <w:bCs/>
+          <w:sz w:val="32"/>
+          <w:szCs w:val="32"/>
+        </w:rPr>
+        <w:t>Required notification contents</w:t>
+      </w:r>
+    </w:p>
+    <w:p>
+      <w:pPr>
+        <w:pStyle w:val="NormalWeb"/>
+        <w:shd w:val="clear" w:color="auto" w:fill="FFFFFF"/>
+        <w:spacing w:before="0" w:beforeAutospacing="0" w:after="180" w:afterAutospacing="0" w:line="360" w:lineRule="atLeast"/>
+      </w:pPr>
+      <w:r>
+        <w:tab/>
+      </w:r>
+      <w:r>
+        <w:rPr>
+          <w:b/>
+        </w:rPr>
+        <w:t>A</w:t>
+      </w:r>
+      <w:r>
+        <w:rPr>
+          <w:rStyle w:val="apple-converted-space"/>
+        </w:rPr>
+        <w:t> </w:t>
+      </w:r>
+      <w:hyperlink r:id="rId39" w:history="1">
         <w:r>
           <w:rPr>
             <w:rStyle w:val="Hyperlink"/>
@@ -11852,128 +11974,6 @@
         <w:t> </w:t>
       </w:r>
       <w:r>
-        <w:t>object to the system by calling</w:t>
-      </w:r>
-      <w:r>
-        <w:rPr>
-          <w:rStyle w:val="apple-converted-space"/>
-        </w:rPr>
-        <w:t> </w:t>
-      </w:r>
-      <w:hyperlink r:id="rId39" w:anchor="notify()" w:history="1">
-        <w:r>
-          <w:rPr>
-            <w:rStyle w:val="Hyperlink"/>
-            <w:color w:val="039BE5"/>
-            <w:shd w:val="clear" w:color="auto" w:fill="F7F7F7"/>
-          </w:rPr>
-          <w:t>NotificationManager.notify()</w:t>
-        </w:r>
-      </w:hyperlink>
-      <w:r>
-        <w:t>.</w:t>
-      </w:r>
-    </w:p>
-    <w:p>
-      <w:pPr>
-        <w:pStyle w:val="Heading3"/>
-        <w:shd w:val="clear" w:color="auto" w:fill="FFFFFF"/>
-        <w:spacing w:before="240" w:after="240" w:line="480" w:lineRule="atLeast"/>
-        <w:rPr>
-          <w:bCs w:val="0"/>
-          <w:i/>
-          <w:iCs/>
-          <w:spacing w:val="15"/>
-          <w:sz w:val="32"/>
-          <w:szCs w:val="32"/>
-        </w:rPr>
-      </w:pPr>
-    </w:p>
-    <w:p>
-      <w:pPr>
-        <w:pStyle w:val="Heading3"/>
-        <w:shd w:val="clear" w:color="auto" w:fill="FFFFFF"/>
-        <w:spacing w:before="240" w:after="240" w:line="480" w:lineRule="atLeast"/>
-        <w:rPr>
-          <w:bCs w:val="0"/>
-          <w:i/>
-          <w:iCs/>
-          <w:spacing w:val="15"/>
-          <w:sz w:val="32"/>
-          <w:szCs w:val="32"/>
-        </w:rPr>
-      </w:pPr>
-    </w:p>
-    <w:p/>
-    <w:p>
-      <w:pPr>
-        <w:pStyle w:val="Subtitle"/>
-        <w:rPr>
-          <w:b/>
-          <w:bCs/>
-          <w:sz w:val="32"/>
-          <w:szCs w:val="32"/>
-        </w:rPr>
-      </w:pPr>
-    </w:p>
-    <w:p>
-      <w:pPr>
-        <w:pStyle w:val="Subtitle"/>
-        <w:rPr>
-          <w:b/>
-          <w:bCs/>
-          <w:sz w:val="32"/>
-          <w:szCs w:val="32"/>
-        </w:rPr>
-      </w:pPr>
-      <w:r>
-        <w:rPr>
-          <w:b/>
-          <w:bCs/>
-          <w:sz w:val="32"/>
-          <w:szCs w:val="32"/>
-        </w:rPr>
-        <w:t>Required notification contents</w:t>
-      </w:r>
-    </w:p>
-    <w:p>
-      <w:pPr>
-        <w:pStyle w:val="NormalWeb"/>
-        <w:shd w:val="clear" w:color="auto" w:fill="FFFFFF"/>
-        <w:spacing w:before="0" w:beforeAutospacing="0" w:after="180" w:afterAutospacing="0" w:line="360" w:lineRule="atLeast"/>
-      </w:pPr>
-      <w:r>
-        <w:tab/>
-      </w:r>
-      <w:r>
-        <w:rPr>
-          <w:b/>
-        </w:rPr>
-        <w:t>A</w:t>
-      </w:r>
-      <w:r>
-        <w:rPr>
-          <w:rStyle w:val="apple-converted-space"/>
-        </w:rPr>
-        <w:t> </w:t>
-      </w:r>
-      <w:hyperlink r:id="rId40" w:history="1">
-        <w:r>
-          <w:rPr>
-            <w:rStyle w:val="Hyperlink"/>
-            <w:color w:val="039BE5"/>
-            <w:shd w:val="clear" w:color="auto" w:fill="F7F7F7"/>
-          </w:rPr>
-          <w:t>Notification</w:t>
-        </w:r>
-      </w:hyperlink>
-      <w:r>
-        <w:rPr>
-          <w:rStyle w:val="apple-converted-space"/>
-        </w:rPr>
-        <w:t> </w:t>
-      </w:r>
-      <w:r>
         <w:t>object</w:t>
       </w:r>
       <w:r>
@@ -12031,7 +12031,7 @@
         </w:rPr>
         <w:t> </w:t>
       </w:r>
-      <w:hyperlink r:id="rId41" w:anchor="setSmallIcon(int)" w:history="1">
+      <w:hyperlink r:id="rId40" w:anchor="setSmallIcon(int)" w:history="1">
         <w:r>
           <w:rPr>
             <w:rStyle w:val="Hyperlink"/>
@@ -12078,7 +12078,7 @@
         </w:rPr>
         <w:t> </w:t>
       </w:r>
-      <w:hyperlink r:id="rId42" w:anchor="setContentTitle(java.lang.CharSequence)" w:history="1">
+      <w:hyperlink r:id="rId41" w:anchor="setContentTitle(java.lang.CharSequence)" w:history="1">
         <w:r>
           <w:rPr>
             <w:rStyle w:val="Hyperlink"/>
@@ -12125,7 +12125,7 @@
         </w:rPr>
         <w:t> </w:t>
       </w:r>
-      <w:hyperlink r:id="rId43" w:anchor="setContentText(java.lang.CharSequence)" w:history="1">
+      <w:hyperlink r:id="rId42" w:anchor="setContentText(java.lang.CharSequence)" w:history="1">
         <w:r>
           <w:rPr>
             <w:rStyle w:val="Hyperlink"/>
@@ -12331,11 +12331,165 @@
       <w:pPr>
         <w:shd w:val="clear" w:color="auto" w:fill="FFFFFF"/>
         <w:spacing w:after="180" w:line="360" w:lineRule="atLeast"/>
-        <w:ind w:left="300"/>
         <w:rPr>
           <w:rFonts w:ascii="Times New Roman" w:eastAsia="Times New Roman" w:hAnsi="Times New Roman" w:cs="Times New Roman"/>
           <w:sz w:val="24"/>
           <w:szCs w:val="24"/>
+        </w:rPr>
+      </w:pPr>
+    </w:p>
+    <w:p>
+      <w:pPr>
+        <w:shd w:val="clear" w:color="auto" w:fill="FFFFFF"/>
+        <w:spacing w:after="180" w:line="360" w:lineRule="atLeast"/>
+        <w:rPr>
+          <w:rFonts w:ascii="Times New Roman" w:eastAsia="Times New Roman" w:hAnsi="Times New Roman" w:cs="Times New Roman"/>
+          <w:sz w:val="24"/>
+          <w:szCs w:val="24"/>
+        </w:rPr>
+      </w:pPr>
+      <w:r>
+        <w:rPr>
+          <w:rFonts w:ascii="Times New Roman" w:eastAsia="Times New Roman" w:hAnsi="Times New Roman" w:cs="Times New Roman"/>
+          <w:sz w:val="24"/>
+          <w:szCs w:val="24"/>
+        </w:rPr>
+        <w:tab/>
+      </w:r>
+      <w:r>
+        <w:rPr>
+          <w:rFonts w:ascii="Times New Roman" w:eastAsia="Times New Roman" w:hAnsi="Times New Roman" w:cs="Times New Roman"/>
+          <w:sz w:val="24"/>
+          <w:szCs w:val="24"/>
+        </w:rPr>
+        <w:tab/>
+      </w:r>
+      <w:r>
+        <w:rPr>
+          <w:rFonts w:ascii="Times New Roman" w:eastAsia="Times New Roman" w:hAnsi="Times New Roman" w:cs="Times New Roman"/>
+          <w:noProof/>
+          <w:sz w:val="24"/>
+          <w:szCs w:val="24"/>
+        </w:rPr>
+        <w:drawing>
+          <wp:inline distT="0" distB="0" distL="0" distR="0">
+            <wp:extent cx="4048125" cy="1338833"/>
+            <wp:effectExtent l="19050" t="0" r="9525" b="0"/>
+            <wp:docPr id="27" name="Picture 27" descr="C:\Users\sameer\Desktop\Untitled.png"/>
+            <wp:cNvGraphicFramePr>
+              <a:graphicFrameLocks xmlns:a="http://schemas.openxmlformats.org/drawingml/2006/main" noChangeAspect="1"/>
+            </wp:cNvGraphicFramePr>
+            <a:graphic xmlns:a="http://schemas.openxmlformats.org/drawingml/2006/main">
+              <a:graphicData uri="http://schemas.openxmlformats.org/drawingml/2006/picture">
+                <pic:pic xmlns:pic="http://schemas.openxmlformats.org/drawingml/2006/picture">
+                  <pic:nvPicPr>
+                    <pic:cNvPr id="0" name="Picture 27" descr="C:\Users\sameer\Desktop\Untitled.png"/>
+                    <pic:cNvPicPr>
+                      <a:picLocks noChangeAspect="1" noChangeArrowheads="1"/>
+                    </pic:cNvPicPr>
+                  </pic:nvPicPr>
+                  <pic:blipFill>
+                    <a:blip r:embed="rId43"/>
+                    <a:srcRect/>
+                    <a:stretch>
+                      <a:fillRect/>
+                    </a:stretch>
+                  </pic:blipFill>
+                  <pic:spPr bwMode="auto">
+                    <a:xfrm>
+                      <a:off x="0" y="0"/>
+                      <a:ext cx="4048125" cy="1338833"/>
+                    </a:xfrm>
+                    <a:prstGeom prst="rect">
+                      <a:avLst/>
+                    </a:prstGeom>
+                    <a:noFill/>
+                    <a:ln w="9525">
+                      <a:noFill/>
+                      <a:miter lim="800000"/>
+                      <a:headEnd/>
+                      <a:tailEnd/>
+                    </a:ln>
+                  </pic:spPr>
+                </pic:pic>
+              </a:graphicData>
+            </a:graphic>
+          </wp:inline>
+        </w:drawing>
+      </w:r>
+    </w:p>
+    <w:p>
+      <w:pPr>
+        <w:pStyle w:val="Heading1"/>
+        <w:shd w:val="clear" w:color="auto" w:fill="FFFFFF"/>
+        <w:spacing w:before="360" w:after="180" w:line="840" w:lineRule="atLeast"/>
+        <w:rPr>
+          <w:bCs w:val="0"/>
+          <w:i/>
+          <w:iCs/>
+          <w:color w:val="4F81BD" w:themeColor="accent1"/>
+          <w:spacing w:val="15"/>
+          <w:sz w:val="32"/>
+          <w:szCs w:val="32"/>
+        </w:rPr>
+      </w:pPr>
+    </w:p>
+    <w:p>
+      <w:pPr>
+        <w:rPr>
+          <w:rFonts w:asciiTheme="majorHAnsi" w:eastAsiaTheme="majorEastAsia" w:hAnsiTheme="majorHAnsi" w:cstheme="majorBidi"/>
+          <w:b/>
+          <w:i/>
+          <w:iCs/>
+          <w:color w:val="4F81BD" w:themeColor="accent1"/>
+          <w:spacing w:val="15"/>
+          <w:sz w:val="32"/>
+          <w:szCs w:val="32"/>
+        </w:rPr>
+      </w:pPr>
+    </w:p>
+    <w:p>
+      <w:pPr>
+        <w:rPr>
+          <w:rFonts w:asciiTheme="majorHAnsi" w:eastAsiaTheme="majorEastAsia" w:hAnsiTheme="majorHAnsi" w:cstheme="majorBidi"/>
+          <w:b/>
+          <w:i/>
+          <w:iCs/>
+          <w:color w:val="4F81BD" w:themeColor="accent1"/>
+          <w:spacing w:val="15"/>
+          <w:sz w:val="32"/>
+          <w:szCs w:val="32"/>
+        </w:rPr>
+      </w:pPr>
+    </w:p>
+    <w:p/>
+    <w:p>
+      <w:pPr>
+        <w:pStyle w:val="Subtitle"/>
+        <w:rPr>
+          <w:b/>
+          <w:sz w:val="32"/>
+          <w:szCs w:val="32"/>
+        </w:rPr>
+      </w:pPr>
+    </w:p>
+    <w:p>
+      <w:pPr>
+        <w:pStyle w:val="Subtitle"/>
+        <w:rPr>
+          <w:b/>
+          <w:sz w:val="32"/>
+          <w:szCs w:val="32"/>
+        </w:rPr>
+      </w:pPr>
+    </w:p>
+    <w:p>
+      <w:pPr>
+        <w:pStyle w:val="Subtitle"/>
+        <w:rPr>
+          <w:b/>
+          <w:sz w:val="32"/>
+          <w:szCs w:val="32"/>
         </w:rPr>
       </w:pPr>
     </w:p>
@@ -12679,6 +12833,7 @@
         <w:jc w:val="both"/>
       </w:pPr>
       <w:r>
+        <w:lastRenderedPageBreak/>
         <w:tab/>
       </w:r>
       <w:r>
@@ -12864,22 +13019,6 @@
         <w:shd w:val="clear" w:color="auto" w:fill="FFFFFF"/>
         <w:spacing w:before="180" w:after="180" w:line="360" w:lineRule="atLeast"/>
         <w:jc w:val="both"/>
-      </w:pPr>
-    </w:p>
-    <w:p>
-      <w:pPr>
-        <w:pStyle w:val="Heading4"/>
-        <w:shd w:val="clear" w:color="auto" w:fill="FFFFFF"/>
-        <w:spacing w:before="180" w:after="180" w:line="360" w:lineRule="atLeast"/>
-        <w:jc w:val="both"/>
-      </w:pPr>
-    </w:p>
-    <w:p>
-      <w:pPr>
-        <w:pStyle w:val="Heading4"/>
-        <w:shd w:val="clear" w:color="auto" w:fill="FFFFFF"/>
-        <w:spacing w:before="180" w:after="180" w:line="360" w:lineRule="atLeast"/>
-        <w:jc w:val="both"/>
         <w:rPr>
           <w:b w:val="0"/>
           <w:bCs w:val="0"/>
@@ -12997,3162 +13136,8 @@
         </w:drawing>
       </w:r>
     </w:p>
-    <w:p>
-      <w:pPr>
-        <w:pStyle w:val="NormalWeb"/>
-        <w:shd w:val="clear" w:color="auto" w:fill="FFFFFF"/>
-        <w:spacing w:before="0" w:beforeAutospacing="0" w:after="180" w:afterAutospacing="0" w:line="360" w:lineRule="atLeast"/>
-        <w:jc w:val="both"/>
-      </w:pPr>
-    </w:p>
-    <w:p>
-      <w:pPr>
-        <w:pStyle w:val="NormalWeb"/>
-        <w:shd w:val="clear" w:color="auto" w:fill="FFFFFF"/>
-        <w:spacing w:before="0" w:beforeAutospacing="0" w:after="180" w:afterAutospacing="0" w:line="360" w:lineRule="atLeast"/>
-        <w:jc w:val="both"/>
-      </w:pPr>
-    </w:p>
-    <w:p>
-      <w:pPr>
-        <w:pStyle w:val="NormalWeb"/>
-        <w:shd w:val="clear" w:color="auto" w:fill="FFFFFF"/>
-        <w:spacing w:before="0" w:beforeAutospacing="0" w:after="180" w:afterAutospacing="0" w:line="360" w:lineRule="atLeast"/>
-        <w:jc w:val="both"/>
-      </w:pPr>
-    </w:p>
-    <w:p>
-      <w:pPr>
-        <w:pStyle w:val="NormalWeb"/>
-        <w:shd w:val="clear" w:color="auto" w:fill="FFFFFF"/>
-        <w:spacing w:before="0" w:beforeAutospacing="0" w:after="180" w:afterAutospacing="0" w:line="360" w:lineRule="atLeast"/>
-        <w:jc w:val="both"/>
-      </w:pPr>
-    </w:p>
-    <w:p>
-      <w:pPr>
-        <w:pStyle w:val="NormalWeb"/>
-        <w:shd w:val="clear" w:color="auto" w:fill="FFFFFF"/>
-        <w:spacing w:before="0" w:beforeAutospacing="0" w:after="180" w:afterAutospacing="0" w:line="360" w:lineRule="atLeast"/>
-        <w:jc w:val="both"/>
-      </w:pPr>
-    </w:p>
-    <w:p>
-      <w:pPr>
-        <w:pStyle w:val="NormalWeb"/>
-        <w:shd w:val="clear" w:color="auto" w:fill="FFFFFF"/>
-        <w:spacing w:before="0" w:beforeAutospacing="0" w:after="180" w:afterAutospacing="0" w:line="360" w:lineRule="atLeast"/>
-        <w:jc w:val="both"/>
-      </w:pPr>
-    </w:p>
-    <w:p>
-      <w:pPr>
-        <w:pStyle w:val="NormalWeb"/>
-        <w:shd w:val="clear" w:color="auto" w:fill="FFFFFF"/>
-        <w:spacing w:before="0" w:beforeAutospacing="0" w:after="180" w:afterAutospacing="0" w:line="360" w:lineRule="atLeast"/>
-        <w:jc w:val="both"/>
-      </w:pPr>
-    </w:p>
-    <w:p>
-      <w:pPr>
-        <w:pStyle w:val="NormalWeb"/>
-        <w:shd w:val="clear" w:color="auto" w:fill="FFFFFF"/>
-        <w:spacing w:before="0" w:beforeAutospacing="0" w:after="180" w:afterAutospacing="0" w:line="360" w:lineRule="atLeast"/>
-        <w:jc w:val="both"/>
-      </w:pPr>
-    </w:p>
-    <w:p>
-      <w:pPr>
-        <w:pStyle w:val="NormalWeb"/>
-        <w:shd w:val="clear" w:color="auto" w:fill="FFFFFF"/>
-        <w:spacing w:before="0" w:beforeAutospacing="0" w:after="180" w:afterAutospacing="0" w:line="360" w:lineRule="atLeast"/>
-        <w:jc w:val="both"/>
-      </w:pPr>
-    </w:p>
-    <w:p>
-      <w:pPr>
-        <w:pStyle w:val="NormalWeb"/>
-        <w:shd w:val="clear" w:color="auto" w:fill="FFFFFF"/>
-        <w:spacing w:before="0" w:beforeAutospacing="0" w:after="180" w:afterAutospacing="0" w:line="360" w:lineRule="atLeast"/>
-        <w:jc w:val="both"/>
-      </w:pPr>
-    </w:p>
-    <w:p>
-      <w:pPr>
-        <w:pStyle w:val="NormalWeb"/>
-        <w:shd w:val="clear" w:color="auto" w:fill="FFFFFF"/>
-        <w:spacing w:before="0" w:beforeAutospacing="0" w:after="180" w:afterAutospacing="0" w:line="360" w:lineRule="atLeast"/>
-        <w:jc w:val="both"/>
-      </w:pPr>
-    </w:p>
-    <w:p>
-      <w:pPr>
-        <w:pStyle w:val="NormalWeb"/>
-        <w:shd w:val="clear" w:color="auto" w:fill="FFFFFF"/>
-        <w:spacing w:before="0" w:beforeAutospacing="0" w:after="180" w:afterAutospacing="0" w:line="360" w:lineRule="atLeast"/>
-        <w:jc w:val="both"/>
-      </w:pPr>
-    </w:p>
-    <w:p>
-      <w:pPr>
-        <w:pStyle w:val="Subtitle"/>
-      </w:pPr>
-    </w:p>
-    <w:p/>
-    <w:p>
-      <w:pPr>
-        <w:pStyle w:val="NormalWeb"/>
-        <w:shd w:val="clear" w:color="auto" w:fill="FFFFFF"/>
-        <w:spacing w:before="0" w:beforeAutospacing="0" w:after="180" w:afterAutospacing="0" w:line="360" w:lineRule="atLeast"/>
-        <w:jc w:val="both"/>
-      </w:pPr>
-    </w:p>
-    <w:p>
-      <w:pPr>
-        <w:pStyle w:val="Subtitle"/>
-        <w:rPr>
-          <w:b/>
-          <w:sz w:val="32"/>
-          <w:szCs w:val="32"/>
-        </w:rPr>
-      </w:pPr>
-      <w:r>
-        <w:rPr>
-          <w:b/>
-          <w:sz w:val="32"/>
-          <w:szCs w:val="32"/>
-        </w:rPr>
-        <w:lastRenderedPageBreak/>
-        <w:t>Toast</w:t>
-      </w:r>
-    </w:p>
-    <w:p>
-      <w:pPr>
-        <w:pStyle w:val="NormalWeb"/>
-        <w:shd w:val="clear" w:color="auto" w:fill="FFFFFF"/>
-        <w:spacing w:before="0" w:beforeAutospacing="0" w:after="180" w:afterAutospacing="0" w:line="360" w:lineRule="atLeast"/>
-        <w:jc w:val="both"/>
-        <w:rPr>
-          <w:shd w:val="clear" w:color="auto" w:fill="FFFFFF"/>
-        </w:rPr>
-      </w:pPr>
-      <w:r>
-        <w:rPr>
-          <w:shd w:val="clear" w:color="auto" w:fill="FFFFFF"/>
-        </w:rPr>
-        <w:tab/>
-      </w:r>
-      <w:r>
-        <w:rPr>
-          <w:shd w:val="clear" w:color="auto" w:fill="FFFFFF"/>
-        </w:rPr>
-        <w:t xml:space="preserve">A toast provides simple feedback about an operation in a small popup. It only fills the amount of space required for the message and the current activity remains visible and </w:t>
-      </w:r>
-      <w:r>
-        <w:rPr>
-          <w:shd w:val="clear" w:color="auto" w:fill="FFFFFF"/>
-        </w:rPr>
-        <w:t>interactive</w:t>
-      </w:r>
-      <w:r>
-        <w:rPr>
-          <w:shd w:val="clear" w:color="auto" w:fill="FFFFFF"/>
-        </w:rPr>
-        <w:t>.</w:t>
-      </w:r>
-      <w:r>
-        <w:rPr>
-          <w:shd w:val="clear" w:color="auto" w:fill="FFFFFF"/>
-        </w:rPr>
-        <w:t xml:space="preserve"> Toasts</w:t>
-      </w:r>
-      <w:r>
-        <w:rPr>
-          <w:shd w:val="clear" w:color="auto" w:fill="FFFFFF"/>
-        </w:rPr>
-        <w:t xml:space="preserve"> automatically disappear after a timeout.</w:t>
-      </w:r>
-    </w:p>
-    <w:p>
-      <w:pPr>
-        <w:pStyle w:val="NormalWeb"/>
-        <w:shd w:val="clear" w:color="auto" w:fill="FFFFFF"/>
-        <w:spacing w:before="0" w:beforeAutospacing="0" w:after="180" w:afterAutospacing="0" w:line="360" w:lineRule="atLeast"/>
-      </w:pPr>
-      <w:r>
-        <w:tab/>
-      </w:r>
-      <w:r>
-        <w:t>First, instantiate a</w:t>
-      </w:r>
-      <w:r>
-        <w:rPr>
-          <w:rStyle w:val="apple-converted-space"/>
-        </w:rPr>
-        <w:t> </w:t>
-      </w:r>
-      <w:hyperlink r:id="rId55" w:history="1">
-        <w:r>
-          <w:rPr>
-            <w:rStyle w:val="Hyperlink"/>
-            <w:color w:val="039BE5"/>
-            <w:shd w:val="clear" w:color="auto" w:fill="F7F7F7"/>
-          </w:rPr>
-          <w:t>Toast</w:t>
-        </w:r>
-      </w:hyperlink>
-      <w:r>
-        <w:rPr>
-          <w:rStyle w:val="apple-converted-space"/>
-        </w:rPr>
-        <w:t> </w:t>
-      </w:r>
-      <w:r>
-        <w:t>object with one of the</w:t>
-      </w:r>
-      <w:r>
-        <w:rPr>
-          <w:rStyle w:val="apple-converted-space"/>
-        </w:rPr>
-        <w:t> </w:t>
-      </w:r>
-      <w:hyperlink r:id="rId56" w:anchor="makeText(android.content.Context, int, int)" w:history="1">
-        <w:r>
-          <w:rPr>
-            <w:rStyle w:val="Hyperlink"/>
-            <w:color w:val="039BE5"/>
-            <w:shd w:val="clear" w:color="auto" w:fill="F7F7F7"/>
-          </w:rPr>
-          <w:t>makeText()</w:t>
-        </w:r>
-      </w:hyperlink>
-      <w:r>
-        <w:rPr>
-          <w:rStyle w:val="apple-converted-space"/>
-        </w:rPr>
-        <w:t> </w:t>
-      </w:r>
-      <w:r>
-        <w:t xml:space="preserve">methods. This method takes three parameters: </w:t>
-      </w:r>
-    </w:p>
-    <w:p>
-      <w:pPr>
-        <w:pStyle w:val="NormalWeb"/>
-        <w:shd w:val="clear" w:color="auto" w:fill="FFFFFF"/>
-        <w:spacing w:before="0" w:beforeAutospacing="0" w:after="180" w:afterAutospacing="0" w:line="360" w:lineRule="atLeast"/>
-      </w:pPr>
-      <w:r>
-        <w:t>1.T</w:t>
-      </w:r>
-      <w:r>
-        <w:t>he application</w:t>
-      </w:r>
-      <w:r>
-        <w:rPr>
-          <w:rStyle w:val="apple-converted-space"/>
-        </w:rPr>
-        <w:t> </w:t>
-      </w:r>
-      <w:hyperlink r:id="rId57" w:history="1">
-        <w:r>
-          <w:rPr>
-            <w:rStyle w:val="Hyperlink"/>
-            <w:color w:val="039BE5"/>
-            <w:shd w:val="clear" w:color="auto" w:fill="F7F7F7"/>
-          </w:rPr>
-          <w:t>Context</w:t>
-        </w:r>
-      </w:hyperlink>
-      <w:r>
-        <w:t>,</w:t>
-      </w:r>
-    </w:p>
-    <w:p>
-      <w:pPr>
-        <w:pStyle w:val="NormalWeb"/>
-        <w:shd w:val="clear" w:color="auto" w:fill="FFFFFF"/>
-        <w:spacing w:before="0" w:beforeAutospacing="0" w:after="180" w:afterAutospacing="0" w:line="360" w:lineRule="atLeast"/>
-      </w:pPr>
-      <w:r>
-        <w:t>2. The text message</w:t>
-      </w:r>
-    </w:p>
-    <w:p>
-      <w:pPr>
-        <w:pStyle w:val="NormalWeb"/>
-        <w:shd w:val="clear" w:color="auto" w:fill="FFFFFF"/>
-        <w:spacing w:before="0" w:beforeAutospacing="0" w:after="180" w:afterAutospacing="0" w:line="360" w:lineRule="atLeast"/>
-      </w:pPr>
-      <w:r>
-        <w:t>3. T</w:t>
-      </w:r>
-      <w:r>
-        <w:t>he duration for the toast.</w:t>
-      </w:r>
-    </w:p>
-    <w:p>
-      <w:pPr>
-        <w:pStyle w:val="NormalWeb"/>
-        <w:shd w:val="clear" w:color="auto" w:fill="FFFFFF"/>
-        <w:spacing w:before="0" w:beforeAutospacing="0" w:after="180" w:afterAutospacing="0" w:line="360" w:lineRule="atLeast"/>
-        <w:rPr>
-          <w:rStyle w:val="HTMLCode"/>
-          <w:rFonts w:ascii="Times New Roman" w:hAnsi="Times New Roman" w:cs="Times New Roman"/>
-          <w:color w:val="006600"/>
-          <w:sz w:val="24"/>
-          <w:szCs w:val="24"/>
-          <w:shd w:val="clear" w:color="auto" w:fill="F7F7F7"/>
-        </w:rPr>
-      </w:pPr>
-      <w:r>
-        <w:tab/>
-      </w:r>
-      <w:r>
-        <w:t>It returns a proper</w:t>
-      </w:r>
-      <w:r>
-        <w:t>ly initialized Toast object and also</w:t>
-      </w:r>
-      <w:r>
-        <w:t xml:space="preserve"> can display the toast notification with</w:t>
-      </w:r>
-      <w:r>
-        <w:rPr>
-          <w:rStyle w:val="apple-converted-space"/>
-        </w:rPr>
-        <w:t> </w:t>
-      </w:r>
-      <w:hyperlink r:id="rId58" w:anchor="show()" w:history="1">
-        <w:r>
-          <w:rPr>
-            <w:rStyle w:val="Hyperlink"/>
-            <w:color w:val="039BE5"/>
-            <w:shd w:val="clear" w:color="auto" w:fill="F7F7F7"/>
-          </w:rPr>
-          <w:t>show()</w:t>
-        </w:r>
-      </w:hyperlink>
-      <w:r>
-        <w:rPr>
-          <w:rStyle w:val="HTMLCode"/>
-          <w:rFonts w:ascii="Times New Roman" w:hAnsi="Times New Roman" w:cs="Times New Roman"/>
-          <w:color w:val="006600"/>
-          <w:sz w:val="24"/>
-          <w:szCs w:val="24"/>
-          <w:shd w:val="clear" w:color="auto" w:fill="F7F7F7"/>
-        </w:rPr>
-        <w:t>.</w:t>
-      </w:r>
-    </w:p>
-    <w:p>
-      <w:pPr>
-        <w:pStyle w:val="NormalWeb"/>
-        <w:shd w:val="clear" w:color="auto" w:fill="FFFFFF"/>
-        <w:spacing w:before="0" w:beforeAutospacing="0" w:after="180" w:afterAutospacing="0" w:line="360" w:lineRule="atLeast"/>
-      </w:pPr>
-    </w:p>
-    <w:p>
-      <w:pPr>
-        <w:pStyle w:val="Subtitle"/>
-        <w:rPr>
-          <w:b/>
-          <w:sz w:val="32"/>
-          <w:szCs w:val="32"/>
-        </w:rPr>
-      </w:pPr>
-      <w:r>
-        <w:rPr>
-          <w:b/>
-          <w:sz w:val="32"/>
-          <w:szCs w:val="32"/>
-        </w:rPr>
-        <w:t>Positioning Toast</w:t>
-      </w:r>
-    </w:p>
-    <w:p>
-      <w:pPr>
-        <w:pStyle w:val="NormalWeb"/>
-        <w:shd w:val="clear" w:color="auto" w:fill="FFFFFF"/>
-        <w:spacing w:before="0" w:beforeAutospacing="0" w:after="180" w:afterAutospacing="0" w:line="360" w:lineRule="atLeast"/>
-      </w:pPr>
-      <w:r>
-        <w:tab/>
-      </w:r>
-      <w:r>
-        <w:t>A standard toast notification appears near the bottom of the screen, centered horizontally. You can change this position with the</w:t>
-      </w:r>
-      <w:r>
-        <w:rPr>
-          <w:rStyle w:val="apple-converted-space"/>
-        </w:rPr>
-        <w:t> </w:t>
-      </w:r>
-      <w:hyperlink r:id="rId59" w:anchor="setGravity(int, int, int)" w:history="1">
-        <w:r>
-          <w:rPr>
-            <w:rStyle w:val="Hyperlink"/>
-            <w:color w:val="039BE5"/>
-            <w:shd w:val="clear" w:color="auto" w:fill="F7F7F7"/>
-          </w:rPr>
-          <w:t>setGravity(int, int, int)</w:t>
-        </w:r>
-      </w:hyperlink>
-      <w:r>
-        <w:rPr>
-          <w:rStyle w:val="apple-converted-space"/>
-        </w:rPr>
-        <w:t> </w:t>
-      </w:r>
-      <w:r>
-        <w:t>method.</w:t>
-      </w:r>
-    </w:p>
-    <w:p>
-      <w:pPr>
-        <w:pStyle w:val="NormalWeb"/>
-        <w:shd w:val="clear" w:color="auto" w:fill="FFFFFF"/>
-        <w:spacing w:before="0" w:beforeAutospacing="0" w:after="180" w:afterAutospacing="0" w:line="360" w:lineRule="atLeast"/>
-      </w:pPr>
-      <w:r>
-        <w:tab/>
-      </w:r>
-      <w:r>
-        <w:t xml:space="preserve">This accepts three parameters: </w:t>
-      </w:r>
-    </w:p>
-    <w:p>
-      <w:pPr>
-        <w:pStyle w:val="NormalWeb"/>
-        <w:shd w:val="clear" w:color="auto" w:fill="FFFFFF"/>
-        <w:spacing w:before="0" w:beforeAutospacing="0" w:after="180" w:afterAutospacing="0" w:line="360" w:lineRule="atLeast"/>
-      </w:pPr>
-      <w:r>
-        <w:rPr>
-          <w:rStyle w:val="HTMLCode"/>
-          <w:rFonts w:ascii="Times New Roman" w:hAnsi="Times New Roman" w:cs="Times New Roman"/>
-          <w:color w:val="006600"/>
-          <w:sz w:val="24"/>
-          <w:szCs w:val="24"/>
-          <w:shd w:val="clear" w:color="auto" w:fill="F7F7F7"/>
-        </w:rPr>
-        <w:t xml:space="preserve">1. </w:t>
-      </w:r>
-      <w:hyperlink r:id="rId60" w:history="1">
-        <w:r>
-          <w:rPr>
-            <w:rStyle w:val="Hyperlink"/>
-            <w:color w:val="039BE5"/>
-            <w:shd w:val="clear" w:color="auto" w:fill="F7F7F7"/>
-          </w:rPr>
-          <w:t>Gravity</w:t>
-        </w:r>
-      </w:hyperlink>
-      <w:r>
-        <w:rPr>
-          <w:rStyle w:val="apple-converted-space"/>
-        </w:rPr>
-        <w:t> </w:t>
-      </w:r>
-      <w:r>
-        <w:t>consta</w:t>
-      </w:r>
-      <w:r>
-        <w:t>nt</w:t>
-      </w:r>
-    </w:p>
-    <w:p>
-      <w:pPr>
-        <w:pStyle w:val="NormalWeb"/>
-        <w:shd w:val="clear" w:color="auto" w:fill="FFFFFF"/>
-        <w:spacing w:before="0" w:beforeAutospacing="0" w:after="180" w:afterAutospacing="0" w:line="360" w:lineRule="atLeast"/>
-      </w:pPr>
-      <w:r>
-        <w:t xml:space="preserve">2. </w:t>
-      </w:r>
-      <w:r>
-        <w:t>x-position offset</w:t>
-      </w:r>
-    </w:p>
-    <w:p>
-      <w:pPr>
-        <w:pStyle w:val="NormalWeb"/>
-        <w:shd w:val="clear" w:color="auto" w:fill="FFFFFF"/>
-        <w:spacing w:before="0" w:beforeAutospacing="0" w:after="180" w:afterAutospacing="0" w:line="360" w:lineRule="atLeast"/>
-        <w:rPr>
-          <w:rFonts w:ascii="Consolas" w:hAnsi="Consolas" w:cs="Consolas"/>
-          <w:color w:val="006600"/>
-          <w:sz w:val="20"/>
-          <w:szCs w:val="20"/>
-        </w:rPr>
-      </w:pPr>
-      <w:r>
-        <w:t>3. y-position offset</w:t>
-      </w:r>
-    </w:p>
-    <w:p>
-      <w:pPr>
-        <w:pStyle w:val="NormalWeb"/>
-        <w:shd w:val="clear" w:color="auto" w:fill="FFFFFF"/>
-        <w:spacing w:before="0" w:beforeAutospacing="0" w:after="180" w:afterAutospacing="0" w:line="360" w:lineRule="atLeast"/>
-      </w:pPr>
-      <w:r>
-        <w:tab/>
-        <w:t>T</w:t>
-      </w:r>
-      <w:r>
-        <w:t>o nudge the position to the right, increase the value of the second parameter. To nudge it down, increase the value of the last parameter.</w:t>
-      </w:r>
-    </w:p>
-    <w:p>
-      <w:pPr>
-        <w:pStyle w:val="NormalWeb"/>
-        <w:shd w:val="clear" w:color="auto" w:fill="FFFFFF"/>
-        <w:spacing w:before="0" w:beforeAutospacing="0" w:after="180" w:afterAutospacing="0" w:line="360" w:lineRule="atLeast"/>
-      </w:pPr>
-    </w:p>
-    <w:p>
-      <w:pPr>
-        <w:pStyle w:val="NormalWeb"/>
-        <w:shd w:val="clear" w:color="auto" w:fill="FFFFFF"/>
-        <w:spacing w:before="0" w:beforeAutospacing="0" w:after="180" w:afterAutospacing="0" w:line="360" w:lineRule="atLeast"/>
-      </w:pPr>
-    </w:p>
-    <w:p>
-      <w:pPr>
-        <w:pStyle w:val="NormalWeb"/>
-        <w:shd w:val="clear" w:color="auto" w:fill="FFFFFF"/>
-        <w:spacing w:before="0" w:beforeAutospacing="0" w:after="180" w:afterAutospacing="0" w:line="360" w:lineRule="atLeast"/>
-      </w:pPr>
-    </w:p>
-    <w:p>
-      <w:pPr>
-        <w:pStyle w:val="NormalWeb"/>
-        <w:shd w:val="clear" w:color="auto" w:fill="FFFFFF"/>
-        <w:spacing w:before="0" w:beforeAutospacing="0" w:after="180" w:afterAutospacing="0" w:line="360" w:lineRule="atLeast"/>
-      </w:pPr>
-    </w:p>
-    <w:p>
-      <w:pPr>
-        <w:pStyle w:val="NormalWeb"/>
-        <w:spacing w:after="180"/>
-      </w:pPr>
-      <w:r>
-        <w:lastRenderedPageBreak/>
-        <w:tab/>
-      </w:r>
-      <w:r>
-        <w:rPr>
-          <w:b/>
-        </w:rPr>
-        <w:t>A</w:t>
-      </w:r>
-      <w:r>
-        <w:t xml:space="preserve"> text field allows the user to type text into your app. It can be either single line or multi-line. Touching a text field places the cursor and automatically displays the keyboard. In addition to typing, text fields allow for a variety of other activities, such as text selection (cut, copy, paste) and data look-up via auto-completion.</w:t>
-      </w:r>
-    </w:p>
-    <w:p>
-      <w:pPr>
-        <w:pStyle w:val="NormalWeb"/>
-      </w:pPr>
-      <w:r>
-        <w:tab/>
-        <w:t>We</w:t>
-      </w:r>
-      <w:r>
-        <w:t xml:space="preserve"> can add a text field to you layout with the </w:t>
-      </w:r>
-      <w:hyperlink r:id="rId61" w:history="1">
-        <w:r>
-          <w:rPr>
-            <w:rStyle w:val="Hyperlink"/>
-          </w:rPr>
-          <w:t>EditText</w:t>
-        </w:r>
-      </w:hyperlink>
-      <w:r>
-        <w:t xml:space="preserve"> object. we should usually do so in </w:t>
-      </w:r>
-      <w:r>
-        <w:t>our XML layout with a &lt;EditText&gt; element.</w:t>
-      </w:r>
-    </w:p>
-    <w:p>
-      <w:pPr>
-        <w:pStyle w:val="NormalWeb"/>
-        <w:shd w:val="clear" w:color="auto" w:fill="FFFFFF"/>
-        <w:spacing w:after="180" w:line="360" w:lineRule="atLeast"/>
-        <w:jc w:val="center"/>
-      </w:pPr>
-      <w:r>
-        <w:rPr>
-          <w:noProof/>
-        </w:rPr>
-        <w:drawing>
-          <wp:inline distT="0" distB="0" distL="0" distR="0">
-            <wp:extent cx="3810000" cy="2143125"/>
-            <wp:effectExtent l="19050" t="0" r="0" b="0"/>
-            <wp:docPr id="65" name="Picture 65" descr="http://developer.android.com/images/ui/edittext-noextract.png"/>
-            <wp:cNvGraphicFramePr>
-              <a:graphicFrameLocks xmlns:a="http://schemas.openxmlformats.org/drawingml/2006/main" noChangeAspect="1"/>
-            </wp:cNvGraphicFramePr>
-            <a:graphic xmlns:a="http://schemas.openxmlformats.org/drawingml/2006/main">
-              <a:graphicData uri="http://schemas.openxmlformats.org/drawingml/2006/picture">
-                <pic:pic xmlns:pic="http://schemas.openxmlformats.org/drawingml/2006/picture">
-                  <pic:nvPicPr>
-                    <pic:cNvPr id="0" name="Picture 65" descr="http://developer.android.com/images/ui/edittext-noextract.png"/>
-                    <pic:cNvPicPr>
-                      <a:picLocks noChangeAspect="1" noChangeArrowheads="1"/>
-                    </pic:cNvPicPr>
-                  </pic:nvPicPr>
-                  <pic:blipFill>
-                    <a:blip r:embed="rId62"/>
-                    <a:srcRect/>
-                    <a:stretch>
-                      <a:fillRect/>
-                    </a:stretch>
-                  </pic:blipFill>
-                  <pic:spPr bwMode="auto">
-                    <a:xfrm>
-                      <a:off x="0" y="0"/>
-                      <a:ext cx="3810000" cy="2143125"/>
-                    </a:xfrm>
-                    <a:prstGeom prst="rect">
-                      <a:avLst/>
-                    </a:prstGeom>
-                    <a:noFill/>
-                    <a:ln w="9525">
-                      <a:noFill/>
-                      <a:miter lim="800000"/>
-                      <a:headEnd/>
-                      <a:tailEnd/>
-                    </a:ln>
-                  </pic:spPr>
-                </pic:pic>
-              </a:graphicData>
-            </a:graphic>
-          </wp:inline>
-        </w:drawing>
-      </w:r>
-    </w:p>
-    <w:p>
-      <w:pPr>
-        <w:pStyle w:val="Subtitle"/>
-      </w:pPr>
-      <w:r>
-        <w:t>Specifying the Keyboard Type</w:t>
-      </w:r>
-    </w:p>
-    <w:p>
-      <w:pPr>
-        <w:pStyle w:val="NormalWeb"/>
-        <w:shd w:val="clear" w:color="auto" w:fill="FFFFFF"/>
-        <w:spacing w:before="0" w:line="360" w:lineRule="atLeast"/>
-        <w:jc w:val="center"/>
-      </w:pPr>
-    </w:p>
-    <w:p>
-      <w:pPr>
-        <w:pStyle w:val="NormalWeb"/>
-        <w:spacing w:before="0"/>
-        <w:jc w:val="center"/>
-      </w:pPr>
-      <w:r>
-        <w:rPr>
-          <w:noProof/>
-        </w:rPr>
-        <w:drawing>
-          <wp:inline distT="0" distB="0" distL="0" distR="0">
-            <wp:extent cx="2857500" cy="1724025"/>
-            <wp:effectExtent l="19050" t="0" r="0" b="0"/>
-            <wp:docPr id="11" name="Picture 67" descr="http://developer.android.com/images/ui/edittext-text.png"/>
-            <wp:cNvGraphicFramePr>
-              <a:graphicFrameLocks xmlns:a="http://schemas.openxmlformats.org/drawingml/2006/main" noChangeAspect="1"/>
-            </wp:cNvGraphicFramePr>
-            <a:graphic xmlns:a="http://schemas.openxmlformats.org/drawingml/2006/main">
-              <a:graphicData uri="http://schemas.openxmlformats.org/drawingml/2006/picture">
-                <pic:pic xmlns:pic="http://schemas.openxmlformats.org/drawingml/2006/picture">
-                  <pic:nvPicPr>
-                    <pic:cNvPr id="0" name="Picture 67" descr="http://developer.android.com/images/ui/edittext-text.png"/>
-                    <pic:cNvPicPr>
-                      <a:picLocks noChangeAspect="1" noChangeArrowheads="1"/>
-                    </pic:cNvPicPr>
-                  </pic:nvPicPr>
-                  <pic:blipFill>
-                    <a:blip r:embed="rId63"/>
-                    <a:srcRect/>
-                    <a:stretch>
-                      <a:fillRect/>
-                    </a:stretch>
-                  </pic:blipFill>
-                  <pic:spPr bwMode="auto">
-                    <a:xfrm>
-                      <a:off x="0" y="0"/>
-                      <a:ext cx="2857500" cy="1724025"/>
-                    </a:xfrm>
-                    <a:prstGeom prst="rect">
-                      <a:avLst/>
-                    </a:prstGeom>
-                    <a:noFill/>
-                    <a:ln w="9525">
-                      <a:noFill/>
-                      <a:miter lim="800000"/>
-                      <a:headEnd/>
-                      <a:tailEnd/>
-                    </a:ln>
-                  </pic:spPr>
-                </pic:pic>
-              </a:graphicData>
-            </a:graphic>
-          </wp:inline>
-        </w:drawing>
-      </w:r>
-    </w:p>
-    <w:p>
-      <w:pPr>
-        <w:pStyle w:val="NormalWeb"/>
-        <w:spacing w:after="180"/>
-        <w:jc w:val="center"/>
-        <w:rPr>
-          <w:sz w:val="20"/>
-          <w:szCs w:val="20"/>
-        </w:rPr>
-      </w:pPr>
-      <w:r>
-        <w:rPr>
-          <w:b/>
-          <w:bCs/>
-          <w:sz w:val="20"/>
-          <w:szCs w:val="20"/>
-        </w:rPr>
-        <w:t>Figure 1.</w:t>
-      </w:r>
-      <w:r>
-        <w:rPr>
-          <w:sz w:val="20"/>
-          <w:szCs w:val="20"/>
-        </w:rPr>
-        <w:t> The default text input type.</w:t>
-      </w:r>
-    </w:p>
-    <w:p>
-      <w:pPr>
-        <w:pStyle w:val="NormalWeb"/>
-        <w:spacing w:before="0" w:after="180"/>
-        <w:jc w:val="center"/>
-      </w:pPr>
-      <w:r>
-        <w:rPr>
-          <w:noProof/>
-        </w:rPr>
-        <w:lastRenderedPageBreak/>
-        <w:drawing>
-          <wp:inline distT="0" distB="0" distL="0" distR="0">
-            <wp:extent cx="2857500" cy="1724025"/>
-            <wp:effectExtent l="19050" t="0" r="0" b="0"/>
-            <wp:docPr id="68" name="Picture 68" descr="http://developer.android.com/images/ui/edittext-email.png"/>
-            <wp:cNvGraphicFramePr>
-              <a:graphicFrameLocks xmlns:a="http://schemas.openxmlformats.org/drawingml/2006/main" noChangeAspect="1"/>
-            </wp:cNvGraphicFramePr>
-            <a:graphic xmlns:a="http://schemas.openxmlformats.org/drawingml/2006/main">
-              <a:graphicData uri="http://schemas.openxmlformats.org/drawingml/2006/picture">
-                <pic:pic xmlns:pic="http://schemas.openxmlformats.org/drawingml/2006/picture">
-                  <pic:nvPicPr>
-                    <pic:cNvPr id="0" name="Picture 68" descr="http://developer.android.com/images/ui/edittext-email.png"/>
-                    <pic:cNvPicPr>
-                      <a:picLocks noChangeAspect="1" noChangeArrowheads="1"/>
-                    </pic:cNvPicPr>
-                  </pic:nvPicPr>
-                  <pic:blipFill>
-                    <a:blip r:embed="rId64"/>
-                    <a:srcRect/>
-                    <a:stretch>
-                      <a:fillRect/>
-                    </a:stretch>
-                  </pic:blipFill>
-                  <pic:spPr bwMode="auto">
-                    <a:xfrm>
-                      <a:off x="0" y="0"/>
-                      <a:ext cx="2857500" cy="1724025"/>
-                    </a:xfrm>
-                    <a:prstGeom prst="rect">
-                      <a:avLst/>
-                    </a:prstGeom>
-                    <a:noFill/>
-                    <a:ln w="9525">
-                      <a:noFill/>
-                      <a:miter lim="800000"/>
-                      <a:headEnd/>
-                      <a:tailEnd/>
-                    </a:ln>
-                  </pic:spPr>
-                </pic:pic>
-              </a:graphicData>
-            </a:graphic>
-          </wp:inline>
-        </w:drawing>
-      </w:r>
-    </w:p>
-    <w:p>
-      <w:pPr>
-        <w:pStyle w:val="NormalWeb"/>
-        <w:spacing w:after="180"/>
-        <w:jc w:val="center"/>
-        <w:rPr>
-          <w:sz w:val="20"/>
-          <w:szCs w:val="20"/>
-        </w:rPr>
-      </w:pPr>
-      <w:r>
-        <w:rPr>
-          <w:b/>
-          <w:bCs/>
-          <w:sz w:val="20"/>
-          <w:szCs w:val="20"/>
-        </w:rPr>
-        <w:t>Figure 2.</w:t>
-      </w:r>
-      <w:r>
-        <w:rPr>
-          <w:sz w:val="20"/>
-          <w:szCs w:val="20"/>
-        </w:rPr>
-        <w:t> The textEmailAddress input type.</w:t>
-      </w:r>
-    </w:p>
-    <w:p>
-      <w:pPr>
-        <w:pStyle w:val="NormalWeb"/>
-        <w:spacing w:before="0" w:after="180"/>
-        <w:jc w:val="center"/>
-      </w:pPr>
-      <w:r>
-        <w:rPr>
-          <w:noProof/>
-        </w:rPr>
-        <w:drawing>
-          <wp:inline distT="0" distB="0" distL="0" distR="0">
-            <wp:extent cx="2857500" cy="1724025"/>
-            <wp:effectExtent l="19050" t="0" r="0" b="0"/>
-            <wp:docPr id="69" name="Picture 69" descr="http://developer.android.com/images/ui/edittext-phone.png"/>
-            <wp:cNvGraphicFramePr>
-              <a:graphicFrameLocks xmlns:a="http://schemas.openxmlformats.org/drawingml/2006/main" noChangeAspect="1"/>
-            </wp:cNvGraphicFramePr>
-            <a:graphic xmlns:a="http://schemas.openxmlformats.org/drawingml/2006/main">
-              <a:graphicData uri="http://schemas.openxmlformats.org/drawingml/2006/picture">
-                <pic:pic xmlns:pic="http://schemas.openxmlformats.org/drawingml/2006/picture">
-                  <pic:nvPicPr>
-                    <pic:cNvPr id="0" name="Picture 69" descr="http://developer.android.com/images/ui/edittext-phone.png"/>
-                    <pic:cNvPicPr>
-                      <a:picLocks noChangeAspect="1" noChangeArrowheads="1"/>
-                    </pic:cNvPicPr>
-                  </pic:nvPicPr>
-                  <pic:blipFill>
-                    <a:blip r:embed="rId65"/>
-                    <a:srcRect/>
-                    <a:stretch>
-                      <a:fillRect/>
-                    </a:stretch>
-                  </pic:blipFill>
-                  <pic:spPr bwMode="auto">
-                    <a:xfrm>
-                      <a:off x="0" y="0"/>
-                      <a:ext cx="2857500" cy="1724025"/>
-                    </a:xfrm>
-                    <a:prstGeom prst="rect">
-                      <a:avLst/>
-                    </a:prstGeom>
-                    <a:noFill/>
-                    <a:ln w="9525">
-                      <a:noFill/>
-                      <a:miter lim="800000"/>
-                      <a:headEnd/>
-                      <a:tailEnd/>
-                    </a:ln>
-                  </pic:spPr>
-                </pic:pic>
-              </a:graphicData>
-            </a:graphic>
-          </wp:inline>
-        </w:drawing>
-      </w:r>
-    </w:p>
-    <w:p>
-      <w:pPr>
-        <w:pStyle w:val="NormalWeb"/>
-        <w:spacing w:after="180"/>
-        <w:rPr>
-          <w:sz w:val="20"/>
-          <w:szCs w:val="20"/>
-        </w:rPr>
-      </w:pPr>
-      <w:r>
-        <w:rPr>
-          <w:b/>
-          <w:bCs/>
-        </w:rPr>
-        <w:tab/>
-      </w:r>
-      <w:r>
-        <w:rPr>
-          <w:b/>
-          <w:bCs/>
-        </w:rPr>
-        <w:tab/>
-      </w:r>
-      <w:r>
-        <w:rPr>
-          <w:b/>
-          <w:bCs/>
-        </w:rPr>
-        <w:tab/>
-      </w:r>
-      <w:r>
-        <w:rPr>
-          <w:b/>
-          <w:bCs/>
-        </w:rPr>
-        <w:tab/>
-      </w:r>
-      <w:r>
-        <w:rPr>
-          <w:b/>
-          <w:bCs/>
-        </w:rPr>
-        <w:tab/>
-      </w:r>
-      <w:r>
-        <w:rPr>
-          <w:b/>
-          <w:bCs/>
-          <w:sz w:val="20"/>
-          <w:szCs w:val="20"/>
-        </w:rPr>
-        <w:t>Figure 3.</w:t>
-      </w:r>
-      <w:r>
-        <w:rPr>
-          <w:sz w:val="20"/>
-          <w:szCs w:val="20"/>
-        </w:rPr>
-        <w:t> The phone input type.</w:t>
-      </w:r>
-    </w:p>
-    <w:p>
-      <w:pPr>
-        <w:pStyle w:val="NormalWeb"/>
-      </w:pPr>
-      <w:r>
-        <w:tab/>
-      </w:r>
-      <w:r>
-        <w:t>T</w:t>
-      </w:r>
-      <w:r>
-        <w:t xml:space="preserve">ext fields can have different input types, such as number, date, </w:t>
-      </w:r>
-      <w:r>
-        <w:t>password,</w:t>
-      </w:r>
-      <w:r>
-        <w:t>email address</w:t>
-      </w:r>
-      <w:r>
-        <w:t xml:space="preserve"> etc</w:t>
-      </w:r>
-      <w:r>
-        <w:t>. The type determines what kind of characters are allowed inside the field, and may prompt the virtual keyboard to optimize its layout for frequently used characters.</w:t>
-      </w:r>
-    </w:p>
-    <w:p>
-      <w:pPr>
-        <w:pStyle w:val="NormalWeb"/>
-      </w:pPr>
-      <w:r>
-        <w:tab/>
-      </w:r>
-      <w:r>
-        <w:t>W</w:t>
-      </w:r>
-      <w:r>
-        <w:t>e</w:t>
-      </w:r>
-      <w:r>
-        <w:t xml:space="preserve"> can </w:t>
-      </w:r>
-      <w:r>
-        <w:t xml:space="preserve">specify the type of keyboard we want for </w:t>
-      </w:r>
-      <w:r>
-        <w:t>our</w:t>
-      </w:r>
-      <w:r>
-        <w:t xml:space="preserve"> </w:t>
-      </w:r>
-      <w:hyperlink r:id="rId66" w:history="1">
-        <w:r>
-          <w:rPr>
-            <w:rStyle w:val="Hyperlink"/>
-          </w:rPr>
-          <w:t>EditText</w:t>
-        </w:r>
-      </w:hyperlink>
-      <w:r>
-        <w:t> object with the </w:t>
-      </w:r>
-      <w:hyperlink r:id="rId67" w:anchor="attr_android:inputType" w:history="1">
-        <w:r>
-          <w:rPr>
-            <w:rStyle w:val="Hyperlink"/>
-          </w:rPr>
-          <w:t>android</w:t>
-        </w:r>
-        <w:r>
-          <w:rPr>
-            <w:rStyle w:val="Hyperlink"/>
-          </w:rPr>
-          <w:t xml:space="preserve"> </w:t>
-        </w:r>
-        <w:r>
-          <w:rPr>
-            <w:rStyle w:val="Hyperlink"/>
-            <w:b/>
-          </w:rPr>
-          <w:t>:</w:t>
-        </w:r>
-        <w:r>
-          <w:rPr>
-            <w:rStyle w:val="Hyperlink"/>
-            <w:b/>
-          </w:rPr>
-          <w:t xml:space="preserve"> </w:t>
-        </w:r>
-        <w:r>
-          <w:rPr>
-            <w:rStyle w:val="Hyperlink"/>
-          </w:rPr>
-          <w:t>inputType</w:t>
-        </w:r>
-      </w:hyperlink>
-      <w:r>
-        <w:t> attribute.</w:t>
-      </w:r>
-    </w:p>
-    <w:p>
-      <w:pPr>
-        <w:pStyle w:val="NormalWeb"/>
-      </w:pPr>
-      <w:r>
-        <w:tab/>
-        <w:t xml:space="preserve">For example </w:t>
-      </w:r>
-      <w:r>
-        <w:rPr>
-          <w:b/>
-        </w:rPr>
-        <w:t>:-</w:t>
-      </w:r>
-      <w:r>
-        <w:t xml:space="preserve"> </w:t>
-      </w:r>
-      <w:r>
-        <w:t>if you want the user to input an email address, you should use the textEmailAddress input type</w:t>
-      </w:r>
-      <w:r>
-        <w:t xml:space="preserve"> </w:t>
-      </w:r>
-      <w:r>
-        <w:rPr>
-          <w:b/>
-        </w:rPr>
-        <w:t>:</w:t>
-      </w:r>
-    </w:p>
-    <w:p>
-      <w:pPr>
-        <w:pStyle w:val="NormalWeb"/>
-        <w:shd w:val="clear" w:color="auto" w:fill="FFFFFF"/>
-        <w:spacing w:after="180" w:line="360" w:lineRule="atLeast"/>
-      </w:pPr>
-      <w:r>
-        <w:t>&lt;EditText</w:t>
-      </w:r>
-      <w:r>
-        <w:br/>
-        <w:t>    android:id="@+id/email_address"</w:t>
-      </w:r>
-      <w:r>
-        <w:br/>
-        <w:t xml:space="preserve">    </w:t>
-      </w:r>
-      <w:r>
-        <w:t>android:layout_width="match_parent</w:t>
-      </w:r>
-      <w:r>
-        <w:t>"</w:t>
-      </w:r>
-      <w:r>
-        <w:br/>
-        <w:t>    android:layout_height="wrap_content"</w:t>
-      </w:r>
-      <w:r>
-        <w:br/>
-        <w:t>    android:hint="@string/email_hint"</w:t>
-      </w:r>
-      <w:r>
-        <w:br/>
-        <w:t>    android:inputType="textEmailAddress" /&gt;</w:t>
-      </w:r>
-    </w:p>
-    <w:p>
-      <w:pPr>
-        <w:pStyle w:val="NormalWeb"/>
-      </w:pPr>
-    </w:p>
-    <w:p>
-      <w:pPr>
-        <w:pStyle w:val="NormalWeb"/>
-      </w:pPr>
-      <w:r>
-        <w:lastRenderedPageBreak/>
-        <w:tab/>
-      </w:r>
-      <w:r>
-        <w:t>There are several different input types available for different situations. Here are some of the more common values for</w:t>
-      </w:r>
-      <w:r>
-        <w:t xml:space="preserve"> </w:t>
-      </w:r>
-      <w:hyperlink r:id="rId68" w:anchor="attr_android:inputType" w:history="1">
-        <w:r>
-          <w:rPr>
-            <w:rStyle w:val="Hyperlink"/>
-          </w:rPr>
-          <w:t>android</w:t>
-        </w:r>
-        <w:r>
-          <w:rPr>
-            <w:rStyle w:val="Hyperlink"/>
-          </w:rPr>
-          <w:t xml:space="preserve"> </w:t>
-        </w:r>
-        <w:r>
-          <w:rPr>
-            <w:rStyle w:val="Hyperlink"/>
-            <w:b/>
-          </w:rPr>
-          <w:t>:</w:t>
-        </w:r>
-        <w:r>
-          <w:rPr>
-            <w:rStyle w:val="Hyperlink"/>
-            <w:b/>
-          </w:rPr>
-          <w:t xml:space="preserve"> </w:t>
-        </w:r>
-        <w:r>
-          <w:rPr>
-            <w:rStyle w:val="Hyperlink"/>
-          </w:rPr>
-          <w:t>inputType</w:t>
-        </w:r>
-      </w:hyperlink>
-      <w:r>
-        <w:t xml:space="preserve"> </w:t>
-      </w:r>
-      <w:r>
-        <w:rPr>
-          <w:b/>
-        </w:rPr>
-        <w:t>:</w:t>
-      </w:r>
-    </w:p>
-    <w:p>
-      <w:pPr>
-        <w:pStyle w:val="NormalWeb"/>
-        <w:numPr>
-          <w:ilvl w:val="0"/>
-          <w:numId w:val="17"/>
-        </w:numPr>
-        <w:spacing w:before="0"/>
-      </w:pPr>
-      <w:r>
-        <w:t>"text"</w:t>
-      </w:r>
-    </w:p>
-    <w:p>
-      <w:pPr>
-        <w:pStyle w:val="NormalWeb"/>
-        <w:spacing w:after="180"/>
-      </w:pPr>
-      <w:r>
-        <w:tab/>
-      </w:r>
-      <w:r>
-        <w:t>Normal text keyboard.</w:t>
-      </w:r>
-    </w:p>
-    <w:p>
-      <w:pPr>
-        <w:pStyle w:val="NormalWeb"/>
-        <w:numPr>
-          <w:ilvl w:val="0"/>
-          <w:numId w:val="17"/>
-        </w:numPr>
-        <w:spacing w:before="0"/>
-      </w:pPr>
-      <w:r>
-        <w:t>"textEmailAddress"</w:t>
-      </w:r>
-    </w:p>
-    <w:p>
-      <w:pPr>
-        <w:pStyle w:val="NormalWeb"/>
-        <w:spacing w:after="180"/>
-      </w:pPr>
-      <w:r>
-        <w:tab/>
-      </w:r>
-      <w:r>
-        <w:t>Normal text keyboard with the @ character.</w:t>
-      </w:r>
-    </w:p>
-    <w:p>
-      <w:pPr>
-        <w:pStyle w:val="NormalWeb"/>
-        <w:numPr>
-          <w:ilvl w:val="0"/>
-          <w:numId w:val="17"/>
-        </w:numPr>
-        <w:spacing w:before="0"/>
-      </w:pPr>
-      <w:r>
-        <w:t>"textUri"</w:t>
-      </w:r>
-    </w:p>
-    <w:p>
-      <w:pPr>
-        <w:pStyle w:val="NormalWeb"/>
-        <w:spacing w:after="180"/>
-      </w:pPr>
-      <w:r>
-        <w:tab/>
-      </w:r>
-      <w:r>
-        <w:t>Normal text keyboard with the / character.</w:t>
-      </w:r>
-    </w:p>
-    <w:p>
-      <w:pPr>
-        <w:pStyle w:val="NormalWeb"/>
-        <w:numPr>
-          <w:ilvl w:val="0"/>
-          <w:numId w:val="17"/>
-        </w:numPr>
-        <w:spacing w:before="0"/>
-      </w:pPr>
-      <w:r>
-        <w:t>"number"</w:t>
-      </w:r>
-    </w:p>
-    <w:p>
-      <w:pPr>
-        <w:pStyle w:val="NormalWeb"/>
-        <w:spacing w:after="180"/>
-      </w:pPr>
-      <w:r>
-        <w:tab/>
-      </w:r>
-      <w:r>
-        <w:t>Basic number keypad.</w:t>
-      </w:r>
-    </w:p>
-    <w:p>
-      <w:pPr>
-        <w:pStyle w:val="NormalWeb"/>
-        <w:numPr>
-          <w:ilvl w:val="0"/>
-          <w:numId w:val="17"/>
-        </w:numPr>
-        <w:spacing w:before="0"/>
-      </w:pPr>
-      <w:r>
-        <w:t>"phone"</w:t>
-      </w:r>
-    </w:p>
-    <w:p>
-      <w:pPr>
-        <w:pStyle w:val="NormalWeb"/>
-        <w:spacing w:after="180"/>
-      </w:pPr>
-      <w:r>
-        <w:tab/>
-      </w:r>
-      <w:r>
-        <w:t>Phone-style keypad.</w:t>
-      </w:r>
-    </w:p>
-    <w:p>
-      <w:pPr>
-        <w:pStyle w:val="Subtitle"/>
-      </w:pPr>
-      <w:r>
-        <w:t>Controlling other behaviors</w:t>
-      </w:r>
-    </w:p>
-    <w:p>
-      <w:pPr>
-        <w:pStyle w:val="NormalWeb"/>
-      </w:pPr>
-      <w:r>
-        <w:tab/>
-      </w:r>
-      <w:r>
-        <w:t>The </w:t>
-      </w:r>
-      <w:hyperlink r:id="rId69" w:anchor="attr_android:inputType" w:history="1">
-        <w:r>
-          <w:rPr>
-            <w:rStyle w:val="Hyperlink"/>
-          </w:rPr>
-          <w:t>android</w:t>
-        </w:r>
-        <w:r>
-          <w:rPr>
-            <w:rStyle w:val="Hyperlink"/>
-          </w:rPr>
-          <w:t xml:space="preserve"> </w:t>
-        </w:r>
-        <w:r>
-          <w:rPr>
-            <w:rStyle w:val="Hyperlink"/>
-            <w:b/>
-          </w:rPr>
-          <w:t>:</w:t>
-        </w:r>
-        <w:r>
-          <w:rPr>
-            <w:rStyle w:val="Hyperlink"/>
-            <w:b/>
-          </w:rPr>
-          <w:t xml:space="preserve"> </w:t>
-        </w:r>
-        <w:r>
-          <w:rPr>
-            <w:rStyle w:val="Hyperlink"/>
-          </w:rPr>
-          <w:t>inputType</w:t>
-        </w:r>
-      </w:hyperlink>
-      <w:r>
-        <w:t> also allows you to specify certain keyboard behaviors, such as whether to capitalize all new words or use features like auto-complete and spelling suggestions.</w:t>
-      </w:r>
-      <w:r>
-        <w:t xml:space="preserve"> And also</w:t>
-      </w:r>
-      <w:r>
-        <w:t xml:space="preserve"> allows bitwise combinations so you can specify both a keyboard layout and one or more behaviors at once.</w:t>
-      </w:r>
-    </w:p>
-    <w:p>
-      <w:pPr>
-        <w:pStyle w:val="NormalWeb"/>
-      </w:pPr>
-      <w:r>
-        <w:tab/>
-      </w:r>
-      <w:r>
-        <w:t>Here are some of the common input type values that define keyboard behaviors:</w:t>
-      </w:r>
-    </w:p>
-    <w:p>
-      <w:pPr>
-        <w:pStyle w:val="NormalWeb"/>
-        <w:numPr>
-          <w:ilvl w:val="0"/>
-          <w:numId w:val="18"/>
-        </w:numPr>
-        <w:spacing w:before="0"/>
-      </w:pPr>
-      <w:r>
-        <w:t>"textCapSentences"</w:t>
-      </w:r>
-    </w:p>
-    <w:p>
-      <w:pPr>
-        <w:pStyle w:val="NormalWeb"/>
-        <w:spacing w:after="180"/>
-      </w:pPr>
-      <w:r>
-        <w:tab/>
-      </w:r>
-      <w:r>
-        <w:t>Normal text keyboard that capitalizes the first letter for each new sentence.</w:t>
-      </w:r>
-    </w:p>
-    <w:p>
-      <w:pPr>
-        <w:pStyle w:val="NormalWeb"/>
-        <w:numPr>
-          <w:ilvl w:val="0"/>
-          <w:numId w:val="18"/>
-        </w:numPr>
-        <w:spacing w:before="0"/>
-      </w:pPr>
-      <w:r>
-        <w:t>"textCapWords"</w:t>
-      </w:r>
-    </w:p>
-    <w:p>
-      <w:pPr>
-        <w:pStyle w:val="NormalWeb"/>
-        <w:spacing w:after="180"/>
-      </w:pPr>
-      <w:r>
-        <w:tab/>
-      </w:r>
-      <w:r>
-        <w:t>Normal text keyboard that capitalizes every word. Good for titles or person names.</w:t>
-      </w:r>
-    </w:p>
-    <w:p>
-      <w:pPr>
-        <w:pStyle w:val="NormalWeb"/>
-        <w:numPr>
-          <w:ilvl w:val="0"/>
-          <w:numId w:val="18"/>
-        </w:numPr>
-        <w:spacing w:before="0"/>
-      </w:pPr>
-      <w:r>
-        <w:t>"textAutoCorrect"</w:t>
-      </w:r>
-    </w:p>
-    <w:p>
-      <w:pPr>
-        <w:pStyle w:val="NormalWeb"/>
-        <w:spacing w:after="180"/>
-      </w:pPr>
-      <w:r>
-        <w:tab/>
-      </w:r>
-      <w:r>
-        <w:t>Normal text keyboard that corrects commonly misspelled words.</w:t>
-      </w:r>
-    </w:p>
-    <w:p>
-      <w:pPr>
-        <w:pStyle w:val="NormalWeb"/>
-        <w:spacing w:after="180"/>
-      </w:pPr>
-    </w:p>
-    <w:p>
-      <w:pPr>
-        <w:pStyle w:val="NormalWeb"/>
-        <w:numPr>
-          <w:ilvl w:val="0"/>
-          <w:numId w:val="18"/>
-        </w:numPr>
-        <w:spacing w:before="0"/>
-      </w:pPr>
-      <w:r>
-        <w:lastRenderedPageBreak/>
-        <w:t>"textPassword"</w:t>
-      </w:r>
-    </w:p>
-    <w:p>
-      <w:pPr>
-        <w:pStyle w:val="NormalWeb"/>
-        <w:spacing w:after="180"/>
-      </w:pPr>
-      <w:r>
-        <w:tab/>
-      </w:r>
-      <w:r>
-        <w:t>Normal text keyboard, but the characters entered turn into dots.</w:t>
-      </w:r>
-    </w:p>
-    <w:p>
-      <w:pPr>
-        <w:pStyle w:val="NormalWeb"/>
-        <w:numPr>
-          <w:ilvl w:val="0"/>
-          <w:numId w:val="18"/>
-        </w:numPr>
-        <w:spacing w:before="0"/>
-      </w:pPr>
-      <w:r>
-        <w:t>"textMultiLine"</w:t>
-      </w:r>
-    </w:p>
-    <w:p>
-      <w:pPr>
-        <w:pStyle w:val="NormalWeb"/>
-        <w:spacing w:after="180"/>
-      </w:pPr>
-      <w:r>
-        <w:tab/>
-      </w:r>
-      <w:r>
-        <w:t xml:space="preserve">Normal text keyboard that allow users to input long strings of text that include line breaks </w:t>
-      </w:r>
-      <w:r>
-        <w:tab/>
-      </w:r>
-      <w:r>
-        <w:t>(carriage returns).</w:t>
-      </w:r>
-    </w:p>
-    <w:p>
-      <w:pPr>
-        <w:pStyle w:val="NormalWeb"/>
-      </w:pPr>
-      <w:r>
-        <w:t xml:space="preserve">For example </w:t>
-      </w:r>
-      <w:r>
-        <w:rPr>
-          <w:b/>
-        </w:rPr>
-        <w:t>:-</w:t>
-      </w:r>
-      <w:r>
-        <w:t xml:space="preserve"> </w:t>
-      </w:r>
-      <w:r>
-        <w:t>here's how you can collect a postal address, capitalize each word, and disable text suggestions</w:t>
-      </w:r>
-      <w:r>
-        <w:t xml:space="preserve"> </w:t>
-      </w:r>
-      <w:r>
-        <w:rPr>
-          <w:b/>
-        </w:rPr>
-        <w:t>:</w:t>
-      </w:r>
-    </w:p>
-    <w:p>
-      <w:pPr>
-        <w:pStyle w:val="NormalWeb"/>
-        <w:shd w:val="clear" w:color="auto" w:fill="FFFFFF"/>
-        <w:spacing w:after="180" w:line="360" w:lineRule="atLeast"/>
-      </w:pPr>
-      <w:r>
-        <w:t>&lt;EditText</w:t>
-      </w:r>
-      <w:r>
-        <w:br/>
-        <w:t>    android:id="@+id/postal_address"</w:t>
-      </w:r>
-      <w:r>
-        <w:br/>
-        <w:t>    android:layout_width="fill_parent"</w:t>
-      </w:r>
-      <w:r>
-        <w:br/>
-        <w:t>    android:layout_height="wrap_content"</w:t>
-      </w:r>
-      <w:r>
-        <w:br/>
-        <w:t>    android:hint="@string/postal_address_hint"</w:t>
-      </w:r>
-      <w:r>
-        <w:br/>
-        <w:t>    android:inputType="textPostalAddress</w:t>
-      </w:r>
-      <w:r>
-        <w:t xml:space="preserve"> </w:t>
-      </w:r>
-      <w:r>
-        <w:rPr>
-          <w:b/>
-        </w:rPr>
-        <w:t>|</w:t>
-      </w:r>
-      <w:r>
-        <w:rPr>
-          <w:b/>
-        </w:rPr>
-        <w:t xml:space="preserve"> </w:t>
-      </w:r>
-      <w:r>
-        <w:t>textCapWords</w:t>
-      </w:r>
-      <w:r>
-        <w:t xml:space="preserve"> </w:t>
-      </w:r>
-      <w:r>
-        <w:rPr>
-          <w:b/>
-        </w:rPr>
-        <w:t>|</w:t>
-      </w:r>
-      <w:r>
-        <w:t xml:space="preserve"> </w:t>
-      </w:r>
-      <w:r>
-        <w:t xml:space="preserve">textNoSuggestions" </w:t>
-      </w:r>
-      <w:r>
-        <w:rPr>
-          <w:b/>
-        </w:rPr>
-        <w:t>/&gt;</w:t>
-      </w:r>
-    </w:p>
-    <w:p>
-      <w:pPr>
-        <w:pStyle w:val="NormalWeb"/>
-      </w:pPr>
-      <w:r>
-        <w:t>All behaviors are also listed with the </w:t>
-      </w:r>
-      <w:hyperlink r:id="rId70" w:anchor="attr_android:inputType" w:history="1">
-        <w:r>
-          <w:rPr>
-            <w:rStyle w:val="Hyperlink"/>
-          </w:rPr>
-          <w:t>android</w:t>
-        </w:r>
-        <w:r>
-          <w:rPr>
-            <w:rStyle w:val="Hyperlink"/>
-          </w:rPr>
-          <w:t xml:space="preserve"> </w:t>
-        </w:r>
-        <w:r>
-          <w:rPr>
-            <w:rStyle w:val="Hyperlink"/>
-            <w:b/>
-          </w:rPr>
-          <w:t>:</w:t>
-        </w:r>
-        <w:r>
-          <w:rPr>
-            <w:rStyle w:val="Hyperlink"/>
-            <w:b/>
-          </w:rPr>
-          <w:t xml:space="preserve"> </w:t>
-        </w:r>
-        <w:r>
-          <w:rPr>
-            <w:rStyle w:val="Hyperlink"/>
-          </w:rPr>
-          <w:t>inputType</w:t>
-        </w:r>
-      </w:hyperlink>
-      <w:r>
-        <w:t> documentation.</w:t>
-      </w:r>
-    </w:p>
-    <w:p>
-      <w:pPr>
-        <w:pStyle w:val="Subtitle"/>
-      </w:pPr>
-      <w:r>
-        <w:t>Specifying Keyboard Actions</w:t>
-      </w:r>
-    </w:p>
-    <w:p>
-      <w:pPr>
-        <w:pStyle w:val="NormalWeb"/>
-        <w:spacing w:before="0"/>
-        <w:jc w:val="center"/>
-      </w:pPr>
-      <w:r>
-        <w:rPr>
-          <w:noProof/>
-        </w:rPr>
-        <w:drawing>
-          <wp:inline distT="0" distB="0" distL="0" distR="0">
-            <wp:extent cx="2857500" cy="495300"/>
-            <wp:effectExtent l="19050" t="0" r="0" b="0"/>
-            <wp:docPr id="71" name="Picture 71" descr="http://developer.android.com/images/ui/edittext-actionsend.png"/>
-            <wp:cNvGraphicFramePr>
-              <a:graphicFrameLocks xmlns:a="http://schemas.openxmlformats.org/drawingml/2006/main" noChangeAspect="1"/>
-            </wp:cNvGraphicFramePr>
-            <a:graphic xmlns:a="http://schemas.openxmlformats.org/drawingml/2006/main">
-              <a:graphicData uri="http://schemas.openxmlformats.org/drawingml/2006/picture">
-                <pic:pic xmlns:pic="http://schemas.openxmlformats.org/drawingml/2006/picture">
-                  <pic:nvPicPr>
-                    <pic:cNvPr id="0" name="Picture 71" descr="http://developer.android.com/images/ui/edittext-actionsend.png"/>
-                    <pic:cNvPicPr>
-                      <a:picLocks noChangeAspect="1" noChangeArrowheads="1"/>
-                    </pic:cNvPicPr>
-                  </pic:nvPicPr>
-                  <pic:blipFill>
-                    <a:blip r:embed="rId71"/>
-                    <a:srcRect/>
-                    <a:stretch>
-                      <a:fillRect/>
-                    </a:stretch>
-                  </pic:blipFill>
-                  <pic:spPr bwMode="auto">
-                    <a:xfrm>
-                      <a:off x="0" y="0"/>
-                      <a:ext cx="2857500" cy="495300"/>
-                    </a:xfrm>
-                    <a:prstGeom prst="rect">
-                      <a:avLst/>
-                    </a:prstGeom>
-                    <a:noFill/>
-                    <a:ln w="9525">
-                      <a:noFill/>
-                      <a:miter lim="800000"/>
-                      <a:headEnd/>
-                      <a:tailEnd/>
-                    </a:ln>
-                  </pic:spPr>
-                </pic:pic>
-              </a:graphicData>
-            </a:graphic>
-          </wp:inline>
-        </w:drawing>
-      </w:r>
-    </w:p>
-    <w:p>
-      <w:pPr>
-        <w:pStyle w:val="NormalWeb"/>
-        <w:spacing w:after="180"/>
-        <w:jc w:val="center"/>
-        <w:rPr>
-          <w:b/>
-          <w:bCs/>
-          <w:sz w:val="20"/>
-          <w:szCs w:val="20"/>
-        </w:rPr>
-      </w:pPr>
-      <w:r>
-        <w:rPr>
-          <w:b/>
-          <w:bCs/>
-          <w:sz w:val="20"/>
-          <w:szCs w:val="20"/>
-        </w:rPr>
-        <w:t>Figure 4.</w:t>
-      </w:r>
-    </w:p>
-    <w:p>
-      <w:pPr>
-        <w:pStyle w:val="NormalWeb"/>
-        <w:spacing w:after="180"/>
-      </w:pPr>
-      <w:r>
-        <w:tab/>
-      </w:r>
-      <w:r>
-        <w:t> If you declare</w:t>
-      </w:r>
-      <w:r>
-        <w:t xml:space="preserve"> </w:t>
-      </w:r>
-      <w:r>
-        <w:t>android</w:t>
-      </w:r>
-      <w:r>
-        <w:t xml:space="preserve"> </w:t>
-      </w:r>
-      <w:r>
-        <w:rPr>
-          <w:b/>
-        </w:rPr>
-        <w:t>:</w:t>
-      </w:r>
-      <w:r>
-        <w:t xml:space="preserve"> </w:t>
-      </w:r>
-      <w:r>
-        <w:t>imeOptions</w:t>
-      </w:r>
-      <w:r>
-        <w:t xml:space="preserve"> </w:t>
-      </w:r>
-      <w:r>
-        <w:t>=</w:t>
-      </w:r>
-      <w:r>
-        <w:t xml:space="preserve"> </w:t>
-      </w:r>
-      <w:r>
-        <w:t>"actionSend", the keyboard includes the Send action.</w:t>
-      </w:r>
-    </w:p>
-    <w:p>
-      <w:pPr>
-        <w:pStyle w:val="NormalWeb"/>
-      </w:pPr>
-      <w:r>
-        <w:tab/>
-      </w:r>
-      <w:r>
-        <w:t>In addition to changing the keyboard's input type, Android allows you to specify an action to be made when users have completed their input. The action specifies the button that appears in place of the carriage return key and the action to be made, such as "Search" or "Send."</w:t>
-      </w:r>
-    </w:p>
-    <w:p>
-      <w:pPr>
-        <w:pStyle w:val="NormalWeb"/>
-      </w:pPr>
-      <w:r>
-        <w:tab/>
-      </w:r>
-      <w:r>
-        <w:t>You can specify the action by setting the</w:t>
-      </w:r>
-      <w:r>
-        <w:t xml:space="preserve"> </w:t>
-      </w:r>
-      <w:hyperlink r:id="rId72" w:anchor="attr_android:imeOptions" w:history="1">
-        <w:r>
-          <w:rPr>
-            <w:rStyle w:val="Hyperlink"/>
-          </w:rPr>
-          <w:t>android</w:t>
-        </w:r>
-        <w:r>
-          <w:rPr>
-            <w:rStyle w:val="Hyperlink"/>
-          </w:rPr>
-          <w:t xml:space="preserve"> </w:t>
-        </w:r>
-        <w:r>
-          <w:rPr>
-            <w:rStyle w:val="Hyperlink"/>
-            <w:b/>
-          </w:rPr>
-          <w:t>:</w:t>
-        </w:r>
-        <w:r>
-          <w:rPr>
-            <w:rStyle w:val="Hyperlink"/>
-          </w:rPr>
-          <w:t xml:space="preserve"> </w:t>
-        </w:r>
-        <w:r>
-          <w:rPr>
-            <w:rStyle w:val="Hyperlink"/>
-          </w:rPr>
-          <w:t>imeOptions</w:t>
-        </w:r>
-      </w:hyperlink>
-      <w:r>
-        <w:t> attribute.</w:t>
-      </w:r>
-    </w:p>
-    <w:p>
-      <w:pPr>
-        <w:pStyle w:val="NormalWeb"/>
-      </w:pPr>
-    </w:p>
-    <w:p>
-      <w:pPr>
-        <w:pStyle w:val="NormalWeb"/>
-      </w:pPr>
-    </w:p>
-    <w:p>
-      <w:pPr>
-        <w:pStyle w:val="NormalWeb"/>
-      </w:pPr>
-    </w:p>
-    <w:p>
-      <w:pPr>
-        <w:pStyle w:val="NormalWeb"/>
-      </w:pPr>
-    </w:p>
-    <w:p>
-      <w:pPr>
-        <w:pStyle w:val="NormalWeb"/>
-        <w:rPr>
-          <w:b/>
-        </w:rPr>
-      </w:pPr>
-      <w:r>
-        <w:lastRenderedPageBreak/>
-        <w:t>For example, here's how you can specify the Send action</w:t>
-      </w:r>
-      <w:r>
-        <w:t xml:space="preserve"> </w:t>
-      </w:r>
-      <w:r>
-        <w:rPr>
-          <w:b/>
-        </w:rPr>
-        <w:t>:</w:t>
-      </w:r>
-    </w:p>
-    <w:p>
-      <w:pPr>
-        <w:pStyle w:val="NormalWeb"/>
-        <w:rPr>
-          <w:b/>
-        </w:rPr>
-      </w:pPr>
-      <w:r>
-        <w:t xml:space="preserve">  </w:t>
-      </w:r>
-      <w:r>
-        <w:t>&lt;EditText</w:t>
-      </w:r>
-      <w:r>
-        <w:br/>
-        <w:t>    android:id="@+id/search"</w:t>
-      </w:r>
-      <w:r>
-        <w:br/>
-        <w:t>    android:layout_width="fill_parent"</w:t>
-      </w:r>
-      <w:r>
-        <w:br/>
-        <w:t>    android:layout_height="wrap_content"</w:t>
-      </w:r>
-      <w:r>
-        <w:br/>
-        <w:t>    android:hint="@string/search_hint"</w:t>
-      </w:r>
-      <w:r>
-        <w:br/>
-        <w:t>    android:inputType="text"</w:t>
-      </w:r>
-      <w:r>
-        <w:br/>
-        <w:t>    android:imeOptions="actionSend" /&gt;</w:t>
-      </w:r>
-    </w:p>
-    <w:p>
-      <w:pPr>
-        <w:pStyle w:val="NormalWeb"/>
-      </w:pPr>
-      <w:r>
-        <w:tab/>
-      </w:r>
-      <w:r>
-        <w:t>If you do not explicitly specify an input action then the system attempts to determine if there are any subsequent</w:t>
-      </w:r>
-      <w:r>
-        <w:t xml:space="preserve"> </w:t>
-      </w:r>
-      <w:hyperlink r:id="rId73" w:anchor="attr_android:focusable" w:history="1">
-        <w:r>
-          <w:rPr>
-            <w:rStyle w:val="Hyperlink"/>
-          </w:rPr>
-          <w:t>android</w:t>
-        </w:r>
-        <w:r>
-          <w:rPr>
-            <w:rStyle w:val="Hyperlink"/>
-          </w:rPr>
-          <w:t xml:space="preserve"> </w:t>
-        </w:r>
-        <w:r>
-          <w:rPr>
-            <w:rStyle w:val="Hyperlink"/>
-            <w:b/>
-          </w:rPr>
-          <w:t>:</w:t>
-        </w:r>
-        <w:r>
-          <w:rPr>
-            <w:rStyle w:val="Hyperlink"/>
-          </w:rPr>
-          <w:t xml:space="preserve"> </w:t>
-        </w:r>
-        <w:r>
-          <w:rPr>
-            <w:rStyle w:val="Hyperlink"/>
-          </w:rPr>
-          <w:t>focusable</w:t>
-        </w:r>
-      </w:hyperlink>
-      <w:r>
-        <w:t> fields. If any focusable fields are found following this one, the system applies the</w:t>
-      </w:r>
-      <w:r>
-        <w:t xml:space="preserve"> </w:t>
-      </w:r>
-      <w:r>
-        <w:t>"actionNext" action to the current </w:t>
-      </w:r>
-      <w:hyperlink r:id="rId74" w:history="1">
-        <w:r>
-          <w:rPr>
-            <w:rStyle w:val="Hyperlink"/>
-          </w:rPr>
-          <w:t>EditText</w:t>
-        </w:r>
-      </w:hyperlink>
-      <w:r>
-        <w:t> so the user can select Next to move to the next field. If there's no subsequent focusable field, the system applies the "actionDone" action. You can override this by setting the</w:t>
-      </w:r>
-      <w:r>
-        <w:t xml:space="preserve"> </w:t>
-      </w:r>
-      <w:hyperlink r:id="rId75" w:anchor="attr_android:imeOptions" w:history="1">
-        <w:r>
-          <w:rPr>
-            <w:rStyle w:val="Hyperlink"/>
-          </w:rPr>
-          <w:t>android</w:t>
-        </w:r>
-        <w:r>
-          <w:rPr>
-            <w:rStyle w:val="Hyperlink"/>
-          </w:rPr>
-          <w:t xml:space="preserve"> </w:t>
-        </w:r>
-        <w:r>
-          <w:rPr>
-            <w:rStyle w:val="Hyperlink"/>
-            <w:b/>
-          </w:rPr>
-          <w:t>:</w:t>
-        </w:r>
-        <w:r>
-          <w:rPr>
-            <w:rStyle w:val="Hyperlink"/>
-          </w:rPr>
-          <w:t xml:space="preserve"> </w:t>
-        </w:r>
-        <w:r>
-          <w:rPr>
-            <w:rStyle w:val="Hyperlink"/>
-          </w:rPr>
-          <w:t>imeOptions</w:t>
-        </w:r>
-      </w:hyperlink>
-      <w:r>
-        <w:t> attribute to any other value such as "actionSend" or "actionSearch" or suppress the default behavior by using the "actionNone" action.</w:t>
-      </w:r>
-    </w:p>
-    <w:p>
-      <w:pPr>
-        <w:pStyle w:val="NormalWeb"/>
-        <w:spacing w:before="0" w:after="180" w:line="360" w:lineRule="atLeast"/>
-      </w:pPr>
-      <w:r>
-        <w:t>Responding to action button events</w:t>
-      </w:r>
-    </w:p>
-    <w:p>
-      <w:pPr>
-        <w:pStyle w:val="NormalWeb"/>
-      </w:pPr>
-      <w:r>
-        <w:tab/>
-      </w:r>
-      <w:r>
-        <w:t>If you have specified a keyboard action for the input method using </w:t>
-      </w:r>
-      <w:hyperlink r:id="rId76" w:anchor="attr_android:imeOptions" w:history="1">
-        <w:r>
-          <w:rPr>
-            <w:rStyle w:val="Hyperlink"/>
-          </w:rPr>
-          <w:t>android</w:t>
-        </w:r>
-        <w:r>
-          <w:rPr>
-            <w:rStyle w:val="Hyperlink"/>
-          </w:rPr>
-          <w:t xml:space="preserve"> </w:t>
-        </w:r>
-        <w:r>
-          <w:rPr>
-            <w:rStyle w:val="Hyperlink"/>
-            <w:b/>
-          </w:rPr>
-          <w:t>:</w:t>
-        </w:r>
-        <w:r>
-          <w:rPr>
-            <w:rStyle w:val="Hyperlink"/>
-          </w:rPr>
-          <w:t xml:space="preserve"> </w:t>
-        </w:r>
-        <w:r>
-          <w:rPr>
-            <w:rStyle w:val="Hyperlink"/>
-          </w:rPr>
-          <w:t>imeOptions</w:t>
-        </w:r>
-      </w:hyperlink>
-      <w:r>
-        <w:t> attribute (such as"actionSend"), you can listen for the specific action event using an </w:t>
-      </w:r>
-      <w:hyperlink r:id="rId77" w:history="1">
-        <w:r>
-          <w:rPr>
-            <w:rStyle w:val="Hyperlink"/>
-          </w:rPr>
-          <w:t>TextView.OnEditorActionListener</w:t>
-        </w:r>
-      </w:hyperlink>
-      <w:r>
-        <w:t>. The</w:t>
-      </w:r>
-      <w:r>
-        <w:t xml:space="preserve"> </w:t>
-      </w:r>
-      <w:hyperlink r:id="rId78" w:history="1">
-        <w:r>
-          <w:rPr>
-            <w:rStyle w:val="Hyperlink"/>
-          </w:rPr>
-          <w:t>TextView.OnEditorActionListener</w:t>
-        </w:r>
-      </w:hyperlink>
-      <w:r>
-        <w:t> interface provides a callback method called </w:t>
-      </w:r>
-      <w:hyperlink r:id="rId79" w:anchor="onEditorAction(android.widget.TextView, int, android.view.KeyEvent)" w:history="1">
-        <w:r>
-          <w:rPr>
-            <w:rStyle w:val="Hyperlink"/>
-          </w:rPr>
-          <w:t>onEditorAction()</w:t>
-        </w:r>
-      </w:hyperlink>
-      <w:r>
-        <w:t> that indicates the action type invoked with an action ID such as </w:t>
-      </w:r>
-      <w:hyperlink r:id="rId80" w:anchor="IME_ACTION_SEND" w:history="1">
-        <w:r>
-          <w:rPr>
-            <w:rStyle w:val="Hyperlink"/>
-          </w:rPr>
-          <w:t>IME_ACTION_SEND</w:t>
-        </w:r>
-      </w:hyperlink>
-      <w:r>
-        <w:t> or </w:t>
-      </w:r>
-      <w:hyperlink r:id="rId81" w:anchor="IME_ACTION_SEARCH" w:history="1">
-        <w:r>
-          <w:rPr>
-            <w:rStyle w:val="Hyperlink"/>
-          </w:rPr>
-          <w:t>IME_ACTION_SEARCH</w:t>
-        </w:r>
-      </w:hyperlink>
-      <w:r>
-        <w:t>.</w:t>
-      </w:r>
-    </w:p>
-    <w:p>
-      <w:pPr>
-        <w:pStyle w:val="NormalWeb"/>
-      </w:pPr>
-      <w:r>
-        <w:tab/>
-      </w:r>
-      <w:r>
-        <w:t>For example, here's how you can listen for when the user clicks the Send button on the keyboard:</w:t>
-      </w:r>
-    </w:p>
-    <w:p>
-      <w:pPr>
-        <w:pStyle w:val="NormalWeb"/>
-      </w:pPr>
-      <w:r>
-        <w:t>EditText editText = (EditText) findViewById(R.id.search);</w:t>
-      </w:r>
-      <w:r>
-        <w:br/>
-        <w:t xml:space="preserve">editText.setOnEditorActionListener(new OnEditorActionListener() </w:t>
-      </w:r>
-    </w:p>
-    <w:p>
-      <w:pPr>
-        <w:pStyle w:val="NormalWeb"/>
-      </w:pPr>
-      <w:r>
-        <w:t>{</w:t>
-      </w:r>
-      <w:r>
-        <w:br/>
-        <w:t>    @Override</w:t>
-      </w:r>
-      <w:r>
-        <w:br/>
-        <w:t xml:space="preserve">    public boolean onEditorAction(TextView v, int actionId, KeyEvent event) </w:t>
-      </w:r>
-    </w:p>
-    <w:p>
-      <w:pPr>
-        <w:pStyle w:val="NormalWeb"/>
-      </w:pPr>
-      <w:r>
-        <w:t>{</w:t>
-      </w:r>
-      <w:r>
-        <w:br/>
-        <w:t>        boolean handled = false;</w:t>
-      </w:r>
-      <w:r>
-        <w:br/>
-        <w:t xml:space="preserve">        if (actionId == EditorInfo.IME_ACTION_SEND) </w:t>
-      </w:r>
-    </w:p>
-    <w:p>
-      <w:pPr>
-        <w:pStyle w:val="NormalWeb"/>
-      </w:pPr>
-      <w:r>
-        <w:t>{</w:t>
-      </w:r>
-      <w:r>
-        <w:br/>
-        <w:t>            sendMessage();</w:t>
-      </w:r>
-      <w:r>
-        <w:br/>
-        <w:t>            handled = true;</w:t>
-      </w:r>
-      <w:r>
-        <w:br/>
-        <w:t>        }</w:t>
-      </w:r>
-      <w:r>
-        <w:br/>
-        <w:t>        return handled;</w:t>
-      </w:r>
-      <w:r>
-        <w:br/>
-      </w:r>
-      <w:r>
-        <w:lastRenderedPageBreak/>
-        <w:t>    }</w:t>
-      </w:r>
-      <w:r>
-        <w:br/>
-        <w:t>});</w:t>
-      </w:r>
-    </w:p>
-    <w:p>
-      <w:pPr>
-        <w:pStyle w:val="NormalWeb"/>
-        <w:spacing w:before="0" w:after="180" w:line="360" w:lineRule="atLeast"/>
-      </w:pPr>
-      <w:r>
-        <w:t>Setting a custom action button label</w:t>
-      </w:r>
-    </w:p>
-    <w:p>
-      <w:pPr>
-        <w:pStyle w:val="NormalWeb"/>
-      </w:pPr>
-      <w:r>
-        <w:tab/>
-      </w:r>
-      <w:r>
-        <w:t>If the keyboard is too large to reasonably share space with the underlying application (such as when a handset device is in landscape orientation) then fullscreen ("extract mode") is triggered. In this mode, a labeled action button is displayed next to the input. You can customize the text of this button by setting the</w:t>
-      </w:r>
-      <w:r>
-        <w:t xml:space="preserve"> </w:t>
-      </w:r>
-      <w:hyperlink r:id="rId82" w:anchor="attr_android:imeActionLabel" w:history="1">
-        <w:r>
-          <w:rPr>
-            <w:rStyle w:val="Hyperlink"/>
-          </w:rPr>
-          <w:t>android</w:t>
-        </w:r>
-        <w:r>
-          <w:rPr>
-            <w:rStyle w:val="Hyperlink"/>
-          </w:rPr>
-          <w:t xml:space="preserve"> </w:t>
-        </w:r>
-        <w:r>
-          <w:rPr>
-            <w:rStyle w:val="Hyperlink"/>
-            <w:b/>
-          </w:rPr>
-          <w:t>:</w:t>
-        </w:r>
-        <w:r>
-          <w:rPr>
-            <w:rStyle w:val="Hyperlink"/>
-          </w:rPr>
-          <w:t xml:space="preserve"> </w:t>
-        </w:r>
-        <w:r>
-          <w:rPr>
-            <w:rStyle w:val="Hyperlink"/>
-          </w:rPr>
-          <w:t>imeActionLabel</w:t>
-        </w:r>
-      </w:hyperlink>
-      <w:r>
-        <w:t> attribute:</w:t>
-      </w:r>
-    </w:p>
-    <w:p>
-      <w:pPr>
-        <w:pStyle w:val="NormalWeb"/>
-        <w:shd w:val="clear" w:color="auto" w:fill="FFFFFF"/>
-        <w:spacing w:after="180" w:line="360" w:lineRule="atLeast"/>
-      </w:pPr>
-      <w:r>
-        <w:t>&lt;EditText</w:t>
-      </w:r>
-      <w:r>
-        <w:br/>
-        <w:t>    android:id="@+id/launch_codes"</w:t>
-      </w:r>
-      <w:r>
-        <w:br/>
-        <w:t>    android:layout_width="fill_parent"</w:t>
-      </w:r>
-      <w:r>
-        <w:br/>
-        <w:t>    android:layout_height="wrap_content"</w:t>
-      </w:r>
-      <w:r>
-        <w:br/>
-        <w:t>    android:hint="@string/enter_launch_codes"</w:t>
-      </w:r>
-      <w:r>
-        <w:br/>
-        <w:t>    android:inputType="number"</w:t>
-      </w:r>
-      <w:r>
-        <w:br/>
-        <w:t>    android:imeActionLabel="@string/launch" /&gt;</w:t>
-      </w:r>
-    </w:p>
-    <w:p>
-      <w:pPr>
-        <w:pStyle w:val="NormalWeb"/>
-        <w:shd w:val="clear" w:color="auto" w:fill="FFFFFF"/>
-        <w:spacing w:after="180" w:line="360" w:lineRule="atLeast"/>
-        <w:jc w:val="center"/>
-      </w:pPr>
-      <w:r>
-        <w:rPr>
-          <w:noProof/>
-        </w:rPr>
-        <w:drawing>
-          <wp:inline distT="0" distB="0" distL="0" distR="0">
-            <wp:extent cx="3810000" cy="2143125"/>
-            <wp:effectExtent l="19050" t="0" r="0" b="0"/>
-            <wp:docPr id="72" name="Picture 72" descr="http://developer.android.com/images/ui/edittext-actionlabel.png"/>
-            <wp:cNvGraphicFramePr>
-              <a:graphicFrameLocks xmlns:a="http://schemas.openxmlformats.org/drawingml/2006/main" noChangeAspect="1"/>
-            </wp:cNvGraphicFramePr>
-            <a:graphic xmlns:a="http://schemas.openxmlformats.org/drawingml/2006/main">
-              <a:graphicData uri="http://schemas.openxmlformats.org/drawingml/2006/picture">
-                <pic:pic xmlns:pic="http://schemas.openxmlformats.org/drawingml/2006/picture">
-                  <pic:nvPicPr>
-                    <pic:cNvPr id="0" name="Picture 72" descr="http://developer.android.com/images/ui/edittext-actionlabel.png"/>
-                    <pic:cNvPicPr>
-                      <a:picLocks noChangeAspect="1" noChangeArrowheads="1"/>
-                    </pic:cNvPicPr>
-                  </pic:nvPicPr>
-                  <pic:blipFill>
-                    <a:blip r:embed="rId83"/>
-                    <a:srcRect/>
-                    <a:stretch>
-                      <a:fillRect/>
-                    </a:stretch>
-                  </pic:blipFill>
-                  <pic:spPr bwMode="auto">
-                    <a:xfrm>
-                      <a:off x="0" y="0"/>
-                      <a:ext cx="3810000" cy="2143125"/>
-                    </a:xfrm>
-                    <a:prstGeom prst="rect">
-                      <a:avLst/>
-                    </a:prstGeom>
-                    <a:noFill/>
-                    <a:ln w="9525">
-                      <a:noFill/>
-                      <a:miter lim="800000"/>
-                      <a:headEnd/>
-                      <a:tailEnd/>
-                    </a:ln>
-                  </pic:spPr>
-                </pic:pic>
-              </a:graphicData>
-            </a:graphic>
-          </wp:inline>
-        </w:drawing>
-      </w:r>
-    </w:p>
-    <w:p>
-      <w:pPr>
-        <w:pStyle w:val="NormalWeb"/>
-        <w:spacing w:after="180"/>
-        <w:jc w:val="center"/>
-        <w:rPr>
-          <w:b/>
-          <w:sz w:val="20"/>
-          <w:szCs w:val="20"/>
-        </w:rPr>
-      </w:pPr>
-      <w:r>
-        <w:rPr>
-          <w:b/>
-          <w:bCs/>
-          <w:sz w:val="20"/>
-          <w:szCs w:val="20"/>
-        </w:rPr>
-        <w:t>Figure 5.</w:t>
-      </w:r>
-      <w:r>
-        <w:rPr>
-          <w:b/>
-          <w:sz w:val="20"/>
-          <w:szCs w:val="20"/>
-        </w:rPr>
-        <w:t> A custom action label with </w:t>
-      </w:r>
-      <w:hyperlink r:id="rId84" w:anchor="attr_android:imeActionLabel" w:history="1">
-        <w:r>
-          <w:rPr>
-            <w:rStyle w:val="Hyperlink"/>
-            <w:b/>
-            <w:sz w:val="20"/>
-            <w:szCs w:val="20"/>
-          </w:rPr>
-          <w:t>android</w:t>
-        </w:r>
-        <w:r>
-          <w:rPr>
-            <w:rStyle w:val="Hyperlink"/>
-            <w:b/>
-            <w:sz w:val="20"/>
-            <w:szCs w:val="20"/>
-          </w:rPr>
-          <w:t xml:space="preserve"> </w:t>
-        </w:r>
-        <w:r>
-          <w:rPr>
-            <w:rStyle w:val="Hyperlink"/>
-            <w:b/>
-            <w:sz w:val="20"/>
-            <w:szCs w:val="20"/>
-          </w:rPr>
-          <w:t>:</w:t>
-        </w:r>
-        <w:r>
-          <w:rPr>
-            <w:rStyle w:val="Hyperlink"/>
-            <w:b/>
-            <w:sz w:val="20"/>
-            <w:szCs w:val="20"/>
-          </w:rPr>
-          <w:t xml:space="preserve"> </w:t>
-        </w:r>
-        <w:r>
-          <w:rPr>
-            <w:rStyle w:val="Hyperlink"/>
-            <w:b/>
-            <w:sz w:val="20"/>
-            <w:szCs w:val="20"/>
-          </w:rPr>
-          <w:t>imeActionLabel</w:t>
-        </w:r>
-      </w:hyperlink>
-      <w:r>
-        <w:rPr>
-          <w:b/>
-          <w:sz w:val="20"/>
-          <w:szCs w:val="20"/>
-        </w:rPr>
-        <w:t>.</w:t>
-      </w:r>
-    </w:p>
-    <w:p>
-      <w:pPr>
-        <w:pStyle w:val="NormalWeb"/>
-        <w:spacing w:before="0" w:after="180" w:line="360" w:lineRule="atLeast"/>
-      </w:pPr>
-      <w:r>
-        <w:tab/>
-      </w:r>
-      <w:r>
-        <w:t>Adding Other Keyboard Flags</w:t>
-      </w:r>
-    </w:p>
-    <w:p>
-      <w:pPr>
-        <w:pStyle w:val="NormalWeb"/>
-      </w:pPr>
-      <w:r>
-        <w:tab/>
-      </w:r>
-      <w:r>
-        <w:t>In addition to the actions you can specify with the </w:t>
-      </w:r>
-      <w:hyperlink r:id="rId85" w:anchor="attr_android:imeOptions" w:history="1">
-        <w:r>
-          <w:rPr>
-            <w:rStyle w:val="Hyperlink"/>
-          </w:rPr>
-          <w:t>android</w:t>
-        </w:r>
-        <w:r>
-          <w:rPr>
-            <w:rStyle w:val="Hyperlink"/>
-          </w:rPr>
-          <w:t xml:space="preserve"> </w:t>
-        </w:r>
-        <w:r>
-          <w:rPr>
-            <w:rStyle w:val="Hyperlink"/>
-            <w:b/>
-          </w:rPr>
-          <w:t>:</w:t>
-        </w:r>
-        <w:r>
-          <w:rPr>
-            <w:rStyle w:val="Hyperlink"/>
-          </w:rPr>
-          <w:t xml:space="preserve"> </w:t>
-        </w:r>
-        <w:r>
-          <w:rPr>
-            <w:rStyle w:val="Hyperlink"/>
-          </w:rPr>
-          <w:t>imeOptions</w:t>
-        </w:r>
-      </w:hyperlink>
-      <w:r>
-        <w:t> attribute, you can add additional flags to specify other keyboard behaviors. All available flags are listed along with the actions in the</w:t>
-      </w:r>
-      <w:hyperlink r:id="rId86" w:anchor="attr_android:imeOptions" w:history="1">
-        <w:r>
-          <w:rPr>
-            <w:rStyle w:val="Hyperlink"/>
-          </w:rPr>
-          <w:t>android</w:t>
-        </w:r>
-        <w:r>
-          <w:rPr>
-            <w:rStyle w:val="Hyperlink"/>
-          </w:rPr>
-          <w:t xml:space="preserve"> </w:t>
-        </w:r>
-        <w:r>
-          <w:rPr>
-            <w:rStyle w:val="Hyperlink"/>
-            <w:b/>
-          </w:rPr>
-          <w:t>:</w:t>
-        </w:r>
-        <w:r>
-          <w:rPr>
-            <w:rStyle w:val="Hyperlink"/>
-          </w:rPr>
-          <w:t xml:space="preserve"> </w:t>
-        </w:r>
-        <w:r>
-          <w:rPr>
-            <w:rStyle w:val="Hyperlink"/>
-          </w:rPr>
-          <w:t>imeOptions</w:t>
-        </w:r>
-      </w:hyperlink>
-      <w:r>
-        <w:t> documentation.</w:t>
-      </w:r>
-    </w:p>
-    <w:p>
-      <w:pPr>
-        <w:pStyle w:val="NormalWeb"/>
-      </w:pPr>
-      <w:r>
-        <w:tab/>
-      </w:r>
-      <w:r>
-        <w:t>For example, figure 5 shows how the system enables a fullscreen text field when a handset device is in landscape orientation (or the screen space is otherwise constrained for space). You can disable the fullscreen input mode with flagNoExtractUi in the </w:t>
-      </w:r>
-      <w:hyperlink r:id="rId87" w:anchor="attr_android:imeOptions" w:history="1">
-        <w:r>
-          <w:rPr>
-            <w:rStyle w:val="Hyperlink"/>
-          </w:rPr>
-          <w:t>android</w:t>
-        </w:r>
-        <w:r>
-          <w:rPr>
-            <w:rStyle w:val="Hyperlink"/>
-          </w:rPr>
-          <w:t xml:space="preserve"> </w:t>
-        </w:r>
-        <w:r>
-          <w:rPr>
-            <w:rStyle w:val="Hyperlink"/>
-            <w:b/>
-          </w:rPr>
-          <w:t>:</w:t>
-        </w:r>
-        <w:r>
-          <w:rPr>
-            <w:rStyle w:val="Hyperlink"/>
-          </w:rPr>
-          <w:t xml:space="preserve"> </w:t>
-        </w:r>
-        <w:r>
-          <w:rPr>
-            <w:rStyle w:val="Hyperlink"/>
-          </w:rPr>
-          <w:t>imeOptions</w:t>
-        </w:r>
-      </w:hyperlink>
-      <w:r>
-        <w:t> attribute, as shown in figure 6.</w:t>
-      </w:r>
-    </w:p>
-    <w:p>
-      <w:pPr>
-        <w:pStyle w:val="NormalWeb"/>
-        <w:shd w:val="clear" w:color="auto" w:fill="FFFFFF"/>
-        <w:spacing w:after="180" w:line="360" w:lineRule="atLeast"/>
-        <w:jc w:val="center"/>
-      </w:pPr>
-      <w:r>
-        <w:rPr>
-          <w:noProof/>
-        </w:rPr>
-        <w:lastRenderedPageBreak/>
-        <w:drawing>
-          <wp:inline distT="0" distB="0" distL="0" distR="0">
-            <wp:extent cx="3810000" cy="2143125"/>
-            <wp:effectExtent l="19050" t="0" r="0" b="0"/>
-            <wp:docPr id="9" name="Picture 74" descr="http://developer.android.com/images/ui/edittext-noextract.png"/>
-            <wp:cNvGraphicFramePr>
-              <a:graphicFrameLocks xmlns:a="http://schemas.openxmlformats.org/drawingml/2006/main" noChangeAspect="1"/>
-            </wp:cNvGraphicFramePr>
-            <a:graphic xmlns:a="http://schemas.openxmlformats.org/drawingml/2006/main">
-              <a:graphicData uri="http://schemas.openxmlformats.org/drawingml/2006/picture">
-                <pic:pic xmlns:pic="http://schemas.openxmlformats.org/drawingml/2006/picture">
-                  <pic:nvPicPr>
-                    <pic:cNvPr id="0" name="Picture 74" descr="http://developer.android.com/images/ui/edittext-noextract.png"/>
-                    <pic:cNvPicPr>
-                      <a:picLocks noChangeAspect="1" noChangeArrowheads="1"/>
-                    </pic:cNvPicPr>
-                  </pic:nvPicPr>
-                  <pic:blipFill>
-                    <a:blip r:embed="rId62"/>
-                    <a:srcRect/>
-                    <a:stretch>
-                      <a:fillRect/>
-                    </a:stretch>
-                  </pic:blipFill>
-                  <pic:spPr bwMode="auto">
-                    <a:xfrm>
-                      <a:off x="0" y="0"/>
-                      <a:ext cx="3810000" cy="2143125"/>
-                    </a:xfrm>
-                    <a:prstGeom prst="rect">
-                      <a:avLst/>
-                    </a:prstGeom>
-                    <a:noFill/>
-                    <a:ln w="9525">
-                      <a:noFill/>
-                      <a:miter lim="800000"/>
-                      <a:headEnd/>
-                      <a:tailEnd/>
-                    </a:ln>
-                  </pic:spPr>
-                </pic:pic>
-              </a:graphicData>
-            </a:graphic>
-          </wp:inline>
-        </w:drawing>
-      </w:r>
-    </w:p>
-    <w:p>
-      <w:pPr>
-        <w:pStyle w:val="NormalWeb"/>
-        <w:spacing w:after="180"/>
-        <w:jc w:val="center"/>
-        <w:rPr>
-          <w:b/>
-          <w:sz w:val="20"/>
-          <w:szCs w:val="20"/>
-        </w:rPr>
-      </w:pPr>
-      <w:r>
-        <w:rPr>
-          <w:b/>
-          <w:bCs/>
-          <w:sz w:val="20"/>
-          <w:szCs w:val="20"/>
-        </w:rPr>
-        <w:t>Figure 6.</w:t>
-      </w:r>
-      <w:r>
-        <w:rPr>
-          <w:b/>
-          <w:sz w:val="20"/>
-          <w:szCs w:val="20"/>
-        </w:rPr>
-        <w:t> The fullscreen text field ("extract mode") is disabled with android:imeOptions="flagNoExtractUi".</w:t>
-      </w:r>
-    </w:p>
-    <w:p>
-      <w:pPr>
-        <w:pStyle w:val="NormalWeb"/>
-        <w:spacing w:before="0" w:after="180" w:line="360" w:lineRule="atLeast"/>
-      </w:pPr>
-    </w:p>
-    <w:p>
-      <w:pPr>
-        <w:pStyle w:val="NormalWeb"/>
-        <w:spacing w:before="0" w:after="180" w:line="360" w:lineRule="atLeast"/>
-      </w:pPr>
-      <w:r>
-        <w:t>Providing Auto-complete Suggestions</w:t>
-      </w:r>
-    </w:p>
-    <w:p>
-      <w:pPr>
-        <w:pStyle w:val="NormalWeb"/>
-      </w:pPr>
-      <w:r>
-        <w:tab/>
-      </w:r>
-      <w:r>
-        <w:t>If you want to provide suggestions to users as they type, you can use a subclass of </w:t>
-      </w:r>
-      <w:hyperlink r:id="rId88" w:history="1">
-        <w:r>
-          <w:rPr>
-            <w:rStyle w:val="Hyperlink"/>
-          </w:rPr>
-          <w:t>EditText</w:t>
-        </w:r>
-      </w:hyperlink>
-      <w:r>
-        <w:t> called</w:t>
-      </w:r>
-      <w:hyperlink r:id="rId89" w:history="1">
-        <w:r>
-          <w:rPr>
-            <w:rStyle w:val="Hyperlink"/>
-          </w:rPr>
-          <w:t>AutoCompleteTextView</w:t>
-        </w:r>
-      </w:hyperlink>
-      <w:r>
-        <w:t>. To implement auto-complete, you must specify an </w:t>
-      </w:r>
-      <w:hyperlink r:id="rId90" w:history="1">
-        <w:r>
-          <w:rPr>
-            <w:rStyle w:val="Hyperlink"/>
-          </w:rPr>
-          <w:t>Adapter</w:t>
-        </w:r>
-      </w:hyperlink>
-      <w:r>
-        <w:t> that provides the text suggestions. There are several kinds of adapters available, depending on where the data is coming from, such as from a database or an array.</w:t>
-      </w:r>
-    </w:p>
-    <w:p>
-      <w:pPr>
-        <w:pStyle w:val="NormalWeb"/>
-        <w:shd w:val="clear" w:color="auto" w:fill="FFFFFF"/>
-        <w:spacing w:after="180" w:line="360" w:lineRule="atLeast"/>
-        <w:jc w:val="center"/>
-      </w:pPr>
-      <w:r>
-        <w:rPr>
-          <w:noProof/>
-        </w:rPr>
-        <w:drawing>
-          <wp:inline distT="0" distB="0" distL="0" distR="0">
-            <wp:extent cx="2857500" cy="1628775"/>
-            <wp:effectExtent l="19050" t="0" r="0" b="0"/>
-            <wp:docPr id="76" name="Picture 76" descr="http://developer.android.com/images/ui/edittext-autocomplete.png"/>
-            <wp:cNvGraphicFramePr>
-              <a:graphicFrameLocks xmlns:a="http://schemas.openxmlformats.org/drawingml/2006/main" noChangeAspect="1"/>
-            </wp:cNvGraphicFramePr>
-            <a:graphic xmlns:a="http://schemas.openxmlformats.org/drawingml/2006/main">
-              <a:graphicData uri="http://schemas.openxmlformats.org/drawingml/2006/picture">
-                <pic:pic xmlns:pic="http://schemas.openxmlformats.org/drawingml/2006/picture">
-                  <pic:nvPicPr>
-                    <pic:cNvPr id="0" name="Picture 76" descr="http://developer.android.com/images/ui/edittext-autocomplete.png"/>
-                    <pic:cNvPicPr>
-                      <a:picLocks noChangeAspect="1" noChangeArrowheads="1"/>
-                    </pic:cNvPicPr>
-                  </pic:nvPicPr>
-                  <pic:blipFill>
-                    <a:blip r:embed="rId91"/>
-                    <a:srcRect/>
-                    <a:stretch>
-                      <a:fillRect/>
-                    </a:stretch>
-                  </pic:blipFill>
-                  <pic:spPr bwMode="auto">
-                    <a:xfrm>
-                      <a:off x="0" y="0"/>
-                      <a:ext cx="2857500" cy="1628775"/>
-                    </a:xfrm>
-                    <a:prstGeom prst="rect">
-                      <a:avLst/>
-                    </a:prstGeom>
-                    <a:noFill/>
-                    <a:ln w="9525">
-                      <a:noFill/>
-                      <a:miter lim="800000"/>
-                      <a:headEnd/>
-                      <a:tailEnd/>
-                    </a:ln>
-                  </pic:spPr>
-                </pic:pic>
-              </a:graphicData>
-            </a:graphic>
-          </wp:inline>
-        </w:drawing>
-      </w:r>
-    </w:p>
-    <w:p>
-      <w:pPr>
-        <w:pStyle w:val="NormalWeb"/>
-        <w:spacing w:after="180"/>
-        <w:jc w:val="center"/>
-        <w:rPr>
-          <w:b/>
-          <w:sz w:val="20"/>
-          <w:szCs w:val="20"/>
-        </w:rPr>
-      </w:pPr>
-      <w:r>
-        <w:rPr>
-          <w:b/>
-          <w:bCs/>
-          <w:sz w:val="20"/>
-          <w:szCs w:val="20"/>
-        </w:rPr>
-        <w:t>Figure 7.</w:t>
-      </w:r>
-      <w:r>
-        <w:rPr>
-          <w:b/>
-          <w:sz w:val="20"/>
-          <w:szCs w:val="20"/>
-        </w:rPr>
-        <w:t> Example of </w:t>
-      </w:r>
-      <w:hyperlink r:id="rId92" w:history="1">
-        <w:r>
-          <w:rPr>
-            <w:rStyle w:val="Hyperlink"/>
-            <w:b/>
-            <w:sz w:val="20"/>
-            <w:szCs w:val="20"/>
-          </w:rPr>
-          <w:t>AutoCompleteTextView</w:t>
-        </w:r>
-      </w:hyperlink>
-      <w:r>
-        <w:rPr>
-          <w:b/>
-          <w:sz w:val="20"/>
-          <w:szCs w:val="20"/>
-        </w:rPr>
-        <w:t> with text suggestions.</w:t>
-      </w:r>
-    </w:p>
-    <w:p>
-      <w:pPr>
-        <w:pStyle w:val="NormalWeb"/>
-      </w:pPr>
-      <w:r>
-        <w:tab/>
-      </w:r>
-      <w:r>
-        <w:t>The following procedure describes how to set up an </w:t>
-      </w:r>
-      <w:hyperlink r:id="rId93" w:history="1">
-        <w:r>
-          <w:rPr>
-            <w:rStyle w:val="Hyperlink"/>
-          </w:rPr>
-          <w:t>AutoCompleteTextView</w:t>
-        </w:r>
-      </w:hyperlink>
-      <w:r>
-        <w:t> that provides suggestions from an array, using </w:t>
-      </w:r>
-      <w:hyperlink r:id="rId94" w:history="1">
-        <w:r>
-          <w:rPr>
-            <w:rStyle w:val="Hyperlink"/>
-          </w:rPr>
-          <w:t>ArrayAdapter</w:t>
-        </w:r>
-      </w:hyperlink>
-      <w:r>
-        <w:t>:</w:t>
-      </w:r>
-    </w:p>
-    <w:p>
-      <w:pPr>
-        <w:pStyle w:val="NormalWeb"/>
-        <w:numPr>
-          <w:ilvl w:val="0"/>
-          <w:numId w:val="16"/>
-        </w:numPr>
-      </w:pPr>
-      <w:r>
-        <w:t>Add the </w:t>
-      </w:r>
-      <w:hyperlink r:id="rId95" w:history="1">
-        <w:r>
-          <w:rPr>
-            <w:rStyle w:val="Hyperlink"/>
-          </w:rPr>
-          <w:t>AutoCompleteTextView</w:t>
-        </w:r>
-      </w:hyperlink>
-      <w:r>
-        <w:t> to your layout. Here's a layout with only the text field:</w:t>
-      </w:r>
-    </w:p>
-    <w:p>
-      <w:pPr>
-        <w:pStyle w:val="NormalWeb"/>
-        <w:shd w:val="clear" w:color="auto" w:fill="FFFFFF"/>
-        <w:spacing w:before="0" w:after="180" w:line="360" w:lineRule="atLeast"/>
-      </w:pPr>
-      <w:r>
-        <w:t>&lt;?xml version="1.0" encoding="utf-8"?&gt;</w:t>
-      </w:r>
-      <w:r>
-        <w:br/>
-        <w:t xml:space="preserve">&lt;AutoCompleteTextView xmlns:android="http://schemas.android.com/apk/res/android" </w:t>
-      </w:r>
-      <w:r>
-        <w:br/>
-        <w:t>    android:id="@+id/autocomplete_country"</w:t>
-      </w:r>
-      <w:r>
-        <w:br/>
-      </w:r>
-      <w:r>
-        <w:lastRenderedPageBreak/>
-        <w:t>    android:layout_width="fill_parent"</w:t>
-      </w:r>
-      <w:r>
-        <w:br/>
-        <w:t>    android:layout_height="wrap_content" /&gt;</w:t>
-      </w:r>
-    </w:p>
-    <w:p>
-      <w:pPr>
-        <w:pStyle w:val="NormalWeb"/>
-        <w:numPr>
-          <w:ilvl w:val="0"/>
-          <w:numId w:val="16"/>
-        </w:numPr>
-      </w:pPr>
-      <w:r>
-        <w:t>Define the array that contains all text suggestions. For example, here's an array of country names that's defined in an XML resource file (res/values/strings.xml):</w:t>
-      </w:r>
-    </w:p>
-    <w:p>
-      <w:pPr>
-        <w:pStyle w:val="NormalWeb"/>
-        <w:shd w:val="clear" w:color="auto" w:fill="FFFFFF"/>
-        <w:spacing w:before="0" w:after="180" w:line="360" w:lineRule="atLeast"/>
-      </w:pPr>
-      <w:r>
-        <w:t>&lt;?xml version="1.0" encoding="utf-8"?&gt;</w:t>
-      </w:r>
-      <w:r>
-        <w:br/>
-        <w:t>&lt;resources&gt;</w:t>
-      </w:r>
-      <w:r>
-        <w:br/>
-        <w:t>    &lt;string-array name="countries_array"&gt;</w:t>
-      </w:r>
-      <w:r>
-        <w:br/>
-        <w:t>        &lt;item&gt;Afghanistan&lt;/item&gt;</w:t>
-      </w:r>
-      <w:r>
-        <w:br/>
-        <w:t>        &lt;item&gt;Albania&lt;/item&gt;</w:t>
-      </w:r>
-      <w:r>
-        <w:br/>
-        <w:t>        &lt;item&gt;Algeria&lt;/item&gt;</w:t>
-      </w:r>
-      <w:r>
-        <w:br/>
-        <w:t>        &lt;item&gt;American Samoa&lt;/item&gt;</w:t>
-      </w:r>
-      <w:r>
-        <w:br/>
-        <w:t>        &lt;item&gt;Andorra&lt;/item&gt;</w:t>
-      </w:r>
-      <w:r>
-        <w:br/>
-        <w:t>        &lt;item&gt;Angola&lt;/item&gt;</w:t>
-      </w:r>
-      <w:r>
-        <w:br/>
-        <w:t>        &lt;item&gt;Anguilla&lt;/item&gt;</w:t>
-      </w:r>
-      <w:r>
-        <w:br/>
-        <w:t>        &lt;item&gt;Antarctica&lt;/item&gt;</w:t>
-      </w:r>
-      <w:r>
-        <w:br/>
-        <w:t>        ...</w:t>
-      </w:r>
-      <w:r>
-        <w:br/>
-        <w:t>    &lt;/string-array&gt;</w:t>
-      </w:r>
-      <w:r>
-        <w:br/>
-        <w:t>&lt;/resources&gt;</w:t>
-      </w:r>
-    </w:p>
-    <w:p>
-      <w:pPr>
-        <w:pStyle w:val="NormalWeb"/>
-        <w:numPr>
-          <w:ilvl w:val="0"/>
-          <w:numId w:val="16"/>
-        </w:numPr>
-      </w:pPr>
-      <w:r>
-        <w:t>In your </w:t>
-      </w:r>
-      <w:hyperlink r:id="rId96" w:history="1">
-        <w:r>
-          <w:rPr>
-            <w:rStyle w:val="Hyperlink"/>
-          </w:rPr>
-          <w:t>Activity</w:t>
-        </w:r>
-      </w:hyperlink>
-      <w:r>
-        <w:t> or </w:t>
-      </w:r>
-      <w:hyperlink r:id="rId97" w:history="1">
-        <w:r>
-          <w:rPr>
-            <w:rStyle w:val="Hyperlink"/>
-          </w:rPr>
-          <w:t>Fragment</w:t>
-        </w:r>
-      </w:hyperlink>
-      <w:r>
-        <w:t>, use the following code to specify the adapter that supplies the suggestions:</w:t>
-      </w:r>
-    </w:p>
-    <w:p>
-      <w:pPr>
-        <w:pStyle w:val="NormalWeb"/>
-        <w:shd w:val="clear" w:color="auto" w:fill="FFFFFF"/>
-        <w:spacing w:before="0" w:after="180" w:line="360" w:lineRule="atLeast"/>
-      </w:pPr>
-      <w:r>
-        <w:t>// Get a reference to the AutoCompleteTextView in the layout</w:t>
-      </w:r>
-      <w:r>
-        <w:br/>
-        <w:t>AutoCompleteTextView textView = (AutoCompleteTextView) findViewById(R.id.autocomplete_country);</w:t>
-      </w:r>
-      <w:r>
-        <w:br/>
-        <w:t>// Get the string array</w:t>
-      </w:r>
-      <w:r>
-        <w:br/>
-        <w:t>String[] countries = getResources().getStringArray(R.array.countries_array);</w:t>
-      </w:r>
-      <w:r>
-        <w:br/>
-        <w:t xml:space="preserve">// Create the adapter and set it to the AutoCompleteTextView </w:t>
-      </w:r>
-      <w:r>
-        <w:br/>
-        <w:t xml:space="preserve">ArrayAdapter&lt;String&gt; adapter = </w:t>
-      </w:r>
-      <w:r>
-        <w:br/>
-        <w:t>        new ArrayAdapter&lt;String&gt;(this, android.R.layout.simple_list_item_1, countries);</w:t>
-      </w:r>
-      <w:r>
-        <w:br/>
-        <w:t>textView.setAdapter(adapter);</w:t>
-      </w:r>
-    </w:p>
-    <w:p>
-      <w:pPr>
-        <w:pStyle w:val="NormalWeb"/>
-        <w:spacing w:before="0" w:after="180"/>
-      </w:pPr>
-      <w:r>
-        <w:t>Here, a new </w:t>
-      </w:r>
-      <w:hyperlink r:id="rId98" w:history="1">
-        <w:r>
-          <w:rPr>
-            <w:rStyle w:val="Hyperlink"/>
-          </w:rPr>
-          <w:t>ArrayAdapter</w:t>
-        </w:r>
-      </w:hyperlink>
-      <w:r>
-        <w:t> is initialized to bind each item in the COUNTRIES string array to a </w:t>
-      </w:r>
-      <w:hyperlink r:id="rId99" w:history="1">
-        <w:r>
-          <w:rPr>
-            <w:rStyle w:val="Hyperlink"/>
-          </w:rPr>
-          <w:t>TextView</w:t>
-        </w:r>
-      </w:hyperlink>
-      <w:r>
-        <w:t> that exists in the simple_list_item_1 layout (this is a layout provided by Android that provides a standard appearance for text in a list).</w:t>
-      </w:r>
-    </w:p>
-    <w:p>
-      <w:pPr>
-        <w:pStyle w:val="NormalWeb"/>
-        <w:spacing w:before="0" w:after="180"/>
-      </w:pPr>
-      <w:r>
-        <w:t>Then assign the adapter to the </w:t>
-      </w:r>
-      <w:hyperlink r:id="rId100" w:history="1">
-        <w:r>
-          <w:rPr>
-            <w:rStyle w:val="Hyperlink"/>
-          </w:rPr>
-          <w:t>AutoCompleteTextView</w:t>
-        </w:r>
-      </w:hyperlink>
-      <w:r>
-        <w:t> by calling </w:t>
-      </w:r>
-      <w:hyperlink r:id="rId101" w:anchor="setAdapter(T)" w:history="1">
-        <w:r>
-          <w:rPr>
-            <w:rStyle w:val="Hyperlink"/>
-          </w:rPr>
-          <w:t>setAdapter()</w:t>
-        </w:r>
-      </w:hyperlink>
-      <w:r>
-        <w:t>.</w:t>
-      </w:r>
-    </w:p>
     <w:sectPr>
-      <w:headerReference w:type="default" r:id="rId102"/>
+      <w:headerReference w:type="default" r:id="rId55"/>
       <w:pgSz w:w="12240" w:h="15840"/>
       <w:pgMar w:top="1440" w:right="1440" w:bottom="1440" w:left="1440" w:header="720" w:footer="720" w:gutter="0"/>
       <w:cols w:space="720"/>
@@ -16701,92 +13686,6 @@
     </w:lvl>
   </w:abstractNum>
   <w:abstractNum w:abstractNumId="4">
-    <w:nsid w:val="20BC7EAB"/>
-    <w:multiLevelType w:val="hybridMultilevel"/>
-    <w:tmpl w:val="F058F10A"/>
-    <w:lvl w:ilvl="0" w:tplc="04090011">
-      <w:start w:val="1"/>
-      <w:numFmt w:val="decimal"/>
-      <w:lvlText w:val="%1)"/>
-      <w:lvlJc w:val="left"/>
-      <w:pPr>
-        <w:ind w:left="720" w:hanging="360"/>
-      </w:pPr>
-    </w:lvl>
-    <w:lvl w:ilvl="1" w:tplc="04090019" w:tentative="1">
-      <w:start w:val="1"/>
-      <w:numFmt w:val="lowerLetter"/>
-      <w:lvlText w:val="%2."/>
-      <w:lvlJc w:val="left"/>
-      <w:pPr>
-        <w:ind w:left="1440" w:hanging="360"/>
-      </w:pPr>
-    </w:lvl>
-    <w:lvl w:ilvl="2" w:tplc="0409001B" w:tentative="1">
-      <w:start w:val="1"/>
-      <w:numFmt w:val="lowerRoman"/>
-      <w:lvlText w:val="%3."/>
-      <w:lvlJc w:val="right"/>
-      <w:pPr>
-        <w:ind w:left="2160" w:hanging="180"/>
-      </w:pPr>
-    </w:lvl>
-    <w:lvl w:ilvl="3" w:tplc="0409000F" w:tentative="1">
-      <w:start w:val="1"/>
-      <w:numFmt w:val="decimal"/>
-      <w:lvlText w:val="%4."/>
-      <w:lvlJc w:val="left"/>
-      <w:pPr>
-        <w:ind w:left="2880" w:hanging="360"/>
-      </w:pPr>
-    </w:lvl>
-    <w:lvl w:ilvl="4" w:tplc="04090019" w:tentative="1">
-      <w:start w:val="1"/>
-      <w:numFmt w:val="lowerLetter"/>
-      <w:lvlText w:val="%5."/>
-      <w:lvlJc w:val="left"/>
-      <w:pPr>
-        <w:ind w:left="3600" w:hanging="360"/>
-      </w:pPr>
-    </w:lvl>
-    <w:lvl w:ilvl="5" w:tplc="0409001B" w:tentative="1">
-      <w:start w:val="1"/>
-      <w:numFmt w:val="lowerRoman"/>
-      <w:lvlText w:val="%6."/>
-      <w:lvlJc w:val="right"/>
-      <w:pPr>
-        <w:ind w:left="4320" w:hanging="180"/>
-      </w:pPr>
-    </w:lvl>
-    <w:lvl w:ilvl="6" w:tplc="0409000F" w:tentative="1">
-      <w:start w:val="1"/>
-      <w:numFmt w:val="decimal"/>
-      <w:lvlText w:val="%7."/>
-      <w:lvlJc w:val="left"/>
-      <w:pPr>
-        <w:ind w:left="5040" w:hanging="360"/>
-      </w:pPr>
-    </w:lvl>
-    <w:lvl w:ilvl="7" w:tplc="04090019" w:tentative="1">
-      <w:start w:val="1"/>
-      <w:numFmt w:val="lowerLetter"/>
-      <w:lvlText w:val="%8."/>
-      <w:lvlJc w:val="left"/>
-      <w:pPr>
-        <w:ind w:left="5760" w:hanging="360"/>
-      </w:pPr>
-    </w:lvl>
-    <w:lvl w:ilvl="8" w:tplc="0409001B" w:tentative="1">
-      <w:start w:val="1"/>
-      <w:numFmt w:val="lowerRoman"/>
-      <w:lvlText w:val="%9."/>
-      <w:lvlJc w:val="right"/>
-      <w:pPr>
-        <w:ind w:left="6480" w:hanging="180"/>
-      </w:pPr>
-    </w:lvl>
-  </w:abstractNum>
-  <w:abstractNum w:abstractNumId="5">
     <w:nsid w:val="263A2D3A"/>
     <w:multiLevelType w:val="multilevel"/>
     <w:tmpl w:val="73F866F2"/>
@@ -16899,120 +13798,7 @@
       </w:pPr>
     </w:lvl>
   </w:abstractNum>
-  <w:abstractNum w:abstractNumId="6">
-    <w:nsid w:val="2CFC786A"/>
-    <w:multiLevelType w:val="multilevel"/>
-    <w:tmpl w:val="914693BC"/>
-    <w:lvl w:ilvl="0">
-      <w:start w:val="1"/>
-      <w:numFmt w:val="decimal"/>
-      <w:lvlText w:val="%1."/>
-      <w:lvlJc w:val="left"/>
-      <w:pPr>
-        <w:tabs>
-          <w:tab w:val="num" w:pos="720"/>
-        </w:tabs>
-        <w:ind w:left="720" w:hanging="360"/>
-      </w:pPr>
-    </w:lvl>
-    <w:lvl w:ilvl="1" w:tentative="1">
-      <w:start w:val="1"/>
-      <w:numFmt w:val="decimal"/>
-      <w:lvlText w:val="%2."/>
-      <w:lvlJc w:val="left"/>
-      <w:pPr>
-        <w:tabs>
-          <w:tab w:val="num" w:pos="1440"/>
-        </w:tabs>
-        <w:ind w:left="1440" w:hanging="360"/>
-      </w:pPr>
-    </w:lvl>
-    <w:lvl w:ilvl="2" w:tentative="1">
-      <w:start w:val="1"/>
-      <w:numFmt w:val="decimal"/>
-      <w:lvlText w:val="%3."/>
-      <w:lvlJc w:val="left"/>
-      <w:pPr>
-        <w:tabs>
-          <w:tab w:val="num" w:pos="2160"/>
-        </w:tabs>
-        <w:ind w:left="2160" w:hanging="360"/>
-      </w:pPr>
-    </w:lvl>
-    <w:lvl w:ilvl="3" w:tentative="1">
-      <w:start w:val="1"/>
-      <w:numFmt w:val="decimal"/>
-      <w:lvlText w:val="%4."/>
-      <w:lvlJc w:val="left"/>
-      <w:pPr>
-        <w:tabs>
-          <w:tab w:val="num" w:pos="2880"/>
-        </w:tabs>
-        <w:ind w:left="2880" w:hanging="360"/>
-      </w:pPr>
-    </w:lvl>
-    <w:lvl w:ilvl="4" w:tentative="1">
-      <w:start w:val="1"/>
-      <w:numFmt w:val="decimal"/>
-      <w:lvlText w:val="%5."/>
-      <w:lvlJc w:val="left"/>
-      <w:pPr>
-        <w:tabs>
-          <w:tab w:val="num" w:pos="3600"/>
-        </w:tabs>
-        <w:ind w:left="3600" w:hanging="360"/>
-      </w:pPr>
-    </w:lvl>
-    <w:lvl w:ilvl="5" w:tentative="1">
-      <w:start w:val="1"/>
-      <w:numFmt w:val="decimal"/>
-      <w:lvlText w:val="%6."/>
-      <w:lvlJc w:val="left"/>
-      <w:pPr>
-        <w:tabs>
-          <w:tab w:val="num" w:pos="4320"/>
-        </w:tabs>
-        <w:ind w:left="4320" w:hanging="360"/>
-      </w:pPr>
-    </w:lvl>
-    <w:lvl w:ilvl="6" w:tentative="1">
-      <w:start w:val="1"/>
-      <w:numFmt w:val="decimal"/>
-      <w:lvlText w:val="%7."/>
-      <w:lvlJc w:val="left"/>
-      <w:pPr>
-        <w:tabs>
-          <w:tab w:val="num" w:pos="5040"/>
-        </w:tabs>
-        <w:ind w:left="5040" w:hanging="360"/>
-      </w:pPr>
-    </w:lvl>
-    <w:lvl w:ilvl="7" w:tentative="1">
-      <w:start w:val="1"/>
-      <w:numFmt w:val="decimal"/>
-      <w:lvlText w:val="%8."/>
-      <w:lvlJc w:val="left"/>
-      <w:pPr>
-        <w:tabs>
-          <w:tab w:val="num" w:pos="5760"/>
-        </w:tabs>
-        <w:ind w:left="5760" w:hanging="360"/>
-      </w:pPr>
-    </w:lvl>
-    <w:lvl w:ilvl="8" w:tentative="1">
-      <w:start w:val="1"/>
-      <w:numFmt w:val="decimal"/>
-      <w:lvlText w:val="%9."/>
-      <w:lvlJc w:val="left"/>
-      <w:pPr>
-        <w:tabs>
-          <w:tab w:val="num" w:pos="6480"/>
-        </w:tabs>
-        <w:ind w:left="6480" w:hanging="360"/>
-      </w:pPr>
-    </w:lvl>
-  </w:abstractNum>
-  <w:abstractNum w:abstractNumId="7">
+  <w:abstractNum w:abstractNumId="5">
     <w:nsid w:val="374C1BFF"/>
     <w:multiLevelType w:val="multilevel"/>
     <w:tmpl w:val="96FCDC62"/>
@@ -17161,7 +13947,7 @@
       </w:rPr>
     </w:lvl>
   </w:abstractNum>
-  <w:abstractNum w:abstractNumId="8">
+  <w:abstractNum w:abstractNumId="6">
     <w:nsid w:val="414C4985"/>
     <w:multiLevelType w:val="multilevel"/>
     <w:tmpl w:val="6C489396"/>
@@ -17278,7 +14064,7 @@
       </w:pPr>
     </w:lvl>
   </w:abstractNum>
-  <w:abstractNum w:abstractNumId="9">
+  <w:abstractNum w:abstractNumId="7">
     <w:nsid w:val="44AB0715"/>
     <w:multiLevelType w:val="hybridMultilevel"/>
     <w:tmpl w:val="45B6D928"/>
@@ -17364,7 +14150,7 @@
       </w:pPr>
     </w:lvl>
   </w:abstractNum>
-  <w:abstractNum w:abstractNumId="10">
+  <w:abstractNum w:abstractNumId="8">
     <w:nsid w:val="45941088"/>
     <w:multiLevelType w:val="multilevel"/>
     <w:tmpl w:val="BC28BE48"/>
@@ -17477,7 +14263,7 @@
       </w:pPr>
     </w:lvl>
   </w:abstractNum>
-  <w:abstractNum w:abstractNumId="11">
+  <w:abstractNum w:abstractNumId="9">
     <w:nsid w:val="4729399B"/>
     <w:multiLevelType w:val="multilevel"/>
     <w:tmpl w:val="5224C28A"/>
@@ -17626,93 +14412,7 @@
       </w:rPr>
     </w:lvl>
   </w:abstractNum>
-  <w:abstractNum w:abstractNumId="12">
-    <w:nsid w:val="506F0725"/>
-    <w:multiLevelType w:val="hybridMultilevel"/>
-    <w:tmpl w:val="599C3DE2"/>
-    <w:lvl w:ilvl="0" w:tplc="0409000F">
-      <w:start w:val="1"/>
-      <w:numFmt w:val="decimal"/>
-      <w:lvlText w:val="%1."/>
-      <w:lvlJc w:val="left"/>
-      <w:pPr>
-        <w:ind w:left="1080" w:hanging="360"/>
-      </w:pPr>
-    </w:lvl>
-    <w:lvl w:ilvl="1" w:tplc="04090019" w:tentative="1">
-      <w:start w:val="1"/>
-      <w:numFmt w:val="lowerLetter"/>
-      <w:lvlText w:val="%2."/>
-      <w:lvlJc w:val="left"/>
-      <w:pPr>
-        <w:ind w:left="1800" w:hanging="360"/>
-      </w:pPr>
-    </w:lvl>
-    <w:lvl w:ilvl="2" w:tplc="0409001B" w:tentative="1">
-      <w:start w:val="1"/>
-      <w:numFmt w:val="lowerRoman"/>
-      <w:lvlText w:val="%3."/>
-      <w:lvlJc w:val="right"/>
-      <w:pPr>
-        <w:ind w:left="2520" w:hanging="180"/>
-      </w:pPr>
-    </w:lvl>
-    <w:lvl w:ilvl="3" w:tplc="0409000F" w:tentative="1">
-      <w:start w:val="1"/>
-      <w:numFmt w:val="decimal"/>
-      <w:lvlText w:val="%4."/>
-      <w:lvlJc w:val="left"/>
-      <w:pPr>
-        <w:ind w:left="3240" w:hanging="360"/>
-      </w:pPr>
-    </w:lvl>
-    <w:lvl w:ilvl="4" w:tplc="04090019" w:tentative="1">
-      <w:start w:val="1"/>
-      <w:numFmt w:val="lowerLetter"/>
-      <w:lvlText w:val="%5."/>
-      <w:lvlJc w:val="left"/>
-      <w:pPr>
-        <w:ind w:left="3960" w:hanging="360"/>
-      </w:pPr>
-    </w:lvl>
-    <w:lvl w:ilvl="5" w:tplc="0409001B" w:tentative="1">
-      <w:start w:val="1"/>
-      <w:numFmt w:val="lowerRoman"/>
-      <w:lvlText w:val="%6."/>
-      <w:lvlJc w:val="right"/>
-      <w:pPr>
-        <w:ind w:left="4680" w:hanging="180"/>
-      </w:pPr>
-    </w:lvl>
-    <w:lvl w:ilvl="6" w:tplc="0409000F" w:tentative="1">
-      <w:start w:val="1"/>
-      <w:numFmt w:val="decimal"/>
-      <w:lvlText w:val="%7."/>
-      <w:lvlJc w:val="left"/>
-      <w:pPr>
-        <w:ind w:left="5400" w:hanging="360"/>
-      </w:pPr>
-    </w:lvl>
-    <w:lvl w:ilvl="7" w:tplc="04090019" w:tentative="1">
-      <w:start w:val="1"/>
-      <w:numFmt w:val="lowerLetter"/>
-      <w:lvlText w:val="%8."/>
-      <w:lvlJc w:val="left"/>
-      <w:pPr>
-        <w:ind w:left="6120" w:hanging="360"/>
-      </w:pPr>
-    </w:lvl>
-    <w:lvl w:ilvl="8" w:tplc="0409001B" w:tentative="1">
-      <w:start w:val="1"/>
-      <w:numFmt w:val="lowerRoman"/>
-      <w:lvlText w:val="%9."/>
-      <w:lvlJc w:val="right"/>
-      <w:pPr>
-        <w:ind w:left="6840" w:hanging="180"/>
-      </w:pPr>
-    </w:lvl>
-  </w:abstractNum>
-  <w:abstractNum w:abstractNumId="13">
+  <w:abstractNum w:abstractNumId="10">
     <w:nsid w:val="50D12E43"/>
     <w:multiLevelType w:val="multilevel"/>
     <w:tmpl w:val="F49E0164"/>
@@ -17825,7 +14525,7 @@
       </w:pPr>
     </w:lvl>
   </w:abstractNum>
-  <w:abstractNum w:abstractNumId="14">
+  <w:abstractNum w:abstractNumId="11">
     <w:nsid w:val="51AC6C9F"/>
     <w:multiLevelType w:val="multilevel"/>
     <w:tmpl w:val="B3C63FA4"/>
@@ -17974,7 +14674,7 @@
       </w:rPr>
     </w:lvl>
   </w:abstractNum>
-  <w:abstractNum w:abstractNumId="15">
+  <w:abstractNum w:abstractNumId="12">
     <w:nsid w:val="57F473E1"/>
     <w:multiLevelType w:val="multilevel"/>
     <w:tmpl w:val="8A06A62E"/>
@@ -18123,7 +14823,7 @@
       </w:rPr>
     </w:lvl>
   </w:abstractNum>
-  <w:abstractNum w:abstractNumId="16">
+  <w:abstractNum w:abstractNumId="13">
     <w:nsid w:val="5A9F3EDE"/>
     <w:multiLevelType w:val="multilevel"/>
     <w:tmpl w:val="13C496E6"/>
@@ -18236,7 +14936,7 @@
       </w:pPr>
     </w:lvl>
   </w:abstractNum>
-  <w:abstractNum w:abstractNumId="17">
+  <w:abstractNum w:abstractNumId="14">
     <w:nsid w:val="7D1B5202"/>
     <w:multiLevelType w:val="multilevel"/>
     <w:tmpl w:val="D2AC9BA4"/>
@@ -18353,7 +15053,7 @@
     <w:abstractNumId w:val="2"/>
   </w:num>
   <w:num w:numId="2">
-    <w:abstractNumId w:val="9"/>
+    <w:abstractNumId w:val="7"/>
   </w:num>
   <w:num w:numId="3">
     <w:abstractNumId w:val="3"/>
@@ -18365,43 +15065,34 @@
     <w:abstractNumId w:val="0"/>
   </w:num>
   <w:num w:numId="6">
-    <w:abstractNumId w:val="11"/>
+    <w:abstractNumId w:val="9"/>
   </w:num>
   <w:num w:numId="7">
-    <w:abstractNumId w:val="17"/>
+    <w:abstractNumId w:val="14"/>
   </w:num>
   <w:num w:numId="8">
+    <w:abstractNumId w:val="6"/>
+  </w:num>
+  <w:num w:numId="9">
+    <w:abstractNumId w:val="4"/>
+  </w:num>
+  <w:num w:numId="10">
+    <w:abstractNumId w:val="5"/>
+  </w:num>
+  <w:num w:numId="11">
+    <w:abstractNumId w:val="10"/>
+  </w:num>
+  <w:num w:numId="12">
+    <w:abstractNumId w:val="13"/>
+  </w:num>
+  <w:num w:numId="13">
     <w:abstractNumId w:val="8"/>
   </w:num>
-  <w:num w:numId="9">
-    <w:abstractNumId w:val="5"/>
-  </w:num>
-  <w:num w:numId="10">
-    <w:abstractNumId w:val="7"/>
-  </w:num>
-  <w:num w:numId="11">
-    <w:abstractNumId w:val="13"/>
-  </w:num>
-  <w:num w:numId="12">
-    <w:abstractNumId w:val="16"/>
-  </w:num>
-  <w:num w:numId="13">
-    <w:abstractNumId w:val="10"/>
-  </w:num>
   <w:num w:numId="14">
-    <w:abstractNumId w:val="15"/>
+    <w:abstractNumId w:val="12"/>
   </w:num>
   <w:num w:numId="15">
-    <w:abstractNumId w:val="14"/>
-  </w:num>
-  <w:num w:numId="16">
-    <w:abstractNumId w:val="6"/>
-  </w:num>
-  <w:num w:numId="17">
-    <w:abstractNumId w:val="4"/>
-  </w:num>
-  <w:num w:numId="18">
-    <w:abstractNumId w:val="12"/>
+    <w:abstractNumId w:val="11"/>
   </w:num>
 </w:numbering>
 </file>
@@ -18745,6 +15436,7 @@
     <w:name w:val="Hyperlink"/>
     <w:basedOn w:val="DefaultParagraphFont"/>
     <w:uiPriority w:val="99"/>
+    <w:semiHidden/>
     <w:unhideWhenUsed/>
     <w:rsid w:val="00E120D2"/>
     <w:rPr>
@@ -19059,36 +15751,6 @@
       <w:color w:val="4F81BD" w:themeColor="accent1"/>
     </w:rPr>
   </w:style>
-  <w:style w:type="character" w:customStyle="1" w:styleId="typ">
-    <w:name w:val="typ"/>
-    <w:basedOn w:val="DefaultParagraphFont"/>
-    <w:rsid w:val="00395131"/>
-  </w:style>
-  <w:style w:type="character" w:customStyle="1" w:styleId="pln">
-    <w:name w:val="pln"/>
-    <w:basedOn w:val="DefaultParagraphFont"/>
-    <w:rsid w:val="00395131"/>
-  </w:style>
-  <w:style w:type="character" w:customStyle="1" w:styleId="pun">
-    <w:name w:val="pun"/>
-    <w:basedOn w:val="DefaultParagraphFont"/>
-    <w:rsid w:val="00395131"/>
-  </w:style>
-  <w:style w:type="character" w:customStyle="1" w:styleId="str">
-    <w:name w:val="str"/>
-    <w:basedOn w:val="DefaultParagraphFont"/>
-    <w:rsid w:val="00395131"/>
-  </w:style>
-  <w:style w:type="character" w:customStyle="1" w:styleId="kwd">
-    <w:name w:val="kwd"/>
-    <w:basedOn w:val="DefaultParagraphFont"/>
-    <w:rsid w:val="00395131"/>
-  </w:style>
-  <w:style w:type="character" w:customStyle="1" w:styleId="lit">
-    <w:name w:val="lit"/>
-    <w:basedOn w:val="DefaultParagraphFont"/>
-    <w:rsid w:val="00395131"/>
-  </w:style>
 </w:styles>
 </file>
 
@@ -19373,16 +16035,4 @@
   <a:objectDefaults/>
   <a:extraClrSchemeLst/>
 </a:theme>
-</file>
-
-<file path=customXml/item1.xml><?xml version="1.0" encoding="utf-8"?>
-<b:Sources xmlns:b="http://schemas.openxmlformats.org/officeDocument/2006/bibliography" xmlns="http://schemas.openxmlformats.org/officeDocument/2006/bibliography" SelectedStyle="\APA.XSL" StyleName="APA"/>
-</file>
-
-<file path=customXml/itemProps1.xml><?xml version="1.0" encoding="utf-8"?>
-<ds:datastoreItem xmlns:ds="http://schemas.openxmlformats.org/officeDocument/2006/customXml" ds:itemID="{2553CA20-4B2E-49DF-A314-36E96DFD17A5}">
-  <ds:schemaRefs>
-    <ds:schemaRef ds:uri="http://schemas.openxmlformats.org/officeDocument/2006/bibliography"/>
-  </ds:schemaRefs>
-</ds:datastoreItem>
 </file>
</xml_diff>